<commit_message>
delete empty rows in 'filtered rows', completed the points 2.1; 2.2; 3.1; 3.2; 3.4-3.4.1.3
</commit_message>
<xml_diff>
--- a/Create file/описание.docx
+++ b/Create file/описание.docx
@@ -100,31 +100,7 @@
           <w:lang w:eastAsia="ru-RU"/>
           <w14:ligatures w14:val="none"/>
         </w:rPr>
-        <w:t>Задача</w:t>
-      </w:r>
-      <w:proofErr w:type="gramStart"/>
-      <w:r>
-        <w:rPr>
-          <w:rFonts w:ascii="Times New Roman" w:eastAsia="Times New Roman" w:hAnsi="Times New Roman" w:cs="Times New Roman"/>
-          <w:kern w:val="0"/>
-          <w:sz w:val="24"/>
-          <w:szCs w:val="24"/>
-          <w:lang w:eastAsia="ru-RU"/>
-          <w14:ligatures w14:val="none"/>
-        </w:rPr>
-        <w:t>: Нужно</w:t>
-      </w:r>
-      <w:proofErr w:type="gramEnd"/>
-      <w:r>
-        <w:rPr>
-          <w:rFonts w:ascii="Times New Roman" w:eastAsia="Times New Roman" w:hAnsi="Times New Roman" w:cs="Times New Roman"/>
-          <w:kern w:val="0"/>
-          <w:sz w:val="24"/>
-          <w:szCs w:val="24"/>
-          <w:lang w:eastAsia="ru-RU"/>
-          <w14:ligatures w14:val="none"/>
-        </w:rPr>
-        <w:t xml:space="preserve"> проработать систему формирования загрузочного файла в систему. Банки присылают отчеты в виде </w:t>
+        <w:t xml:space="preserve">Задача: Нужно проработать систему формирования загрузочного файла в систему. Банки присылают отчеты в виде </w:t>
       </w:r>
       <w:proofErr w:type="spellStart"/>
       <w:r>
@@ -148,31 +124,7 @@
           <w:lang w:eastAsia="ru-RU"/>
           <w14:ligatures w14:val="none"/>
         </w:rPr>
-        <w:t xml:space="preserve"> таблиц, из которых менеджер достает статусы каждого клиента и </w:t>
-      </w:r>
-      <w:proofErr w:type="gramStart"/>
-      <w:r>
-        <w:rPr>
-          <w:rFonts w:ascii="Times New Roman" w:eastAsia="Times New Roman" w:hAnsi="Times New Roman" w:cs="Times New Roman"/>
-          <w:kern w:val="0"/>
-          <w:sz w:val="24"/>
-          <w:szCs w:val="24"/>
-          <w:lang w:eastAsia="ru-RU"/>
-          <w14:ligatures w14:val="none"/>
-        </w:rPr>
-        <w:t>в ручную</w:t>
-      </w:r>
-      <w:proofErr w:type="gramEnd"/>
-      <w:r>
-        <w:rPr>
-          <w:rFonts w:ascii="Times New Roman" w:eastAsia="Times New Roman" w:hAnsi="Times New Roman" w:cs="Times New Roman"/>
-          <w:kern w:val="0"/>
-          <w:sz w:val="24"/>
-          <w:szCs w:val="24"/>
-          <w:lang w:eastAsia="ru-RU"/>
-          <w14:ligatures w14:val="none"/>
-        </w:rPr>
-        <w:t xml:space="preserve"> формирует загрузочные файл. Хотим, чтобы данная работа проводилась автоматически.</w:t>
+        <w:t xml:space="preserve"> таблиц, из которых менеджер достает статусы каждого клиента и в ручную формирует загрузочные файл. Хотим, чтобы данная работа проводилась автоматически.</w:t>
       </w:r>
     </w:p>
     <w:p>
@@ -282,49 +234,72 @@
           <w14:ligatures w14:val="none"/>
         </w:rPr>
       </w:pPr>
-      <w:hyperlink r:id="rId7" w:history="1">
-        <w:r>
-          <w:rPr>
-            <w:rFonts w:ascii="Times New Roman" w:eastAsia="Times New Roman" w:hAnsi="Times New Roman" w:cs="Times New Roman"/>
-            <w:color w:val="0000FF"/>
-            <w:kern w:val="0"/>
-            <w:sz w:val="24"/>
-            <w:szCs w:val="24"/>
-            <w:u w:val="single"/>
-            <w:lang w:val="en-US" w:eastAsia="ru-RU"/>
-            <w14:ligatures w14:val="none"/>
-          </w:rPr>
-          <w:t xml:space="preserve">IPA 248 </w:t>
-        </w:r>
-        <w:proofErr w:type="spellStart"/>
-        <w:r>
-          <w:rPr>
-            <w:rFonts w:ascii="Times New Roman" w:eastAsia="Times New Roman" w:hAnsi="Times New Roman" w:cs="Times New Roman"/>
-            <w:color w:val="0000FF"/>
-            <w:kern w:val="0"/>
-            <w:sz w:val="24"/>
-            <w:szCs w:val="24"/>
-            <w:u w:val="single"/>
-            <w:lang w:val="en-US" w:eastAsia="ru-RU"/>
-            <w14:ligatures w14:val="none"/>
-          </w:rPr>
-          <w:t>Admitad</w:t>
-        </w:r>
-        <w:proofErr w:type="spellEnd"/>
-        <w:r>
-          <w:rPr>
-            <w:rFonts w:ascii="Times New Roman" w:eastAsia="Times New Roman" w:hAnsi="Times New Roman" w:cs="Times New Roman"/>
-            <w:color w:val="0000FF"/>
-            <w:kern w:val="0"/>
-            <w:sz w:val="24"/>
-            <w:szCs w:val="24"/>
-            <w:u w:val="single"/>
-            <w:lang w:val="en-US" w:eastAsia="ru-RU"/>
-            <w14:ligatures w14:val="none"/>
-          </w:rPr>
-          <w:t xml:space="preserve"> MTD 15th November'23 (1).xlsx</w:t>
-        </w:r>
-      </w:hyperlink>
+      <w:r>
+        <w:fldChar w:fldCharType="begin"/>
+      </w:r>
+      <w:r>
+        <w:rPr>
+          <w:lang w:val="en-US"/>
+        </w:rPr>
+        <w:instrText>HYPERLINK "https://prod-files-secure.s3.us-west-2.amazonaws.com/8f82f467-b03f-4d82-80f2-e12835ad77ce/8e111482-ee2a-48cc-a6ce-5505e6297ef0/IPA_248_Admitad_MTD_15th_November23_(1).xlsx"</w:instrText>
+      </w:r>
+      <w:r>
+        <w:fldChar w:fldCharType="separate"/>
+      </w:r>
+      <w:r>
+        <w:rPr>
+          <w:rFonts w:ascii="Times New Roman" w:eastAsia="Times New Roman" w:hAnsi="Times New Roman" w:cs="Times New Roman"/>
+          <w:color w:val="0000FF"/>
+          <w:kern w:val="0"/>
+          <w:sz w:val="24"/>
+          <w:szCs w:val="24"/>
+          <w:u w:val="single"/>
+          <w:lang w:val="en-US" w:eastAsia="ru-RU"/>
+          <w14:ligatures w14:val="none"/>
+        </w:rPr>
+        <w:t xml:space="preserve">IPA 248 </w:t>
+      </w:r>
+      <w:proofErr w:type="spellStart"/>
+      <w:r>
+        <w:rPr>
+          <w:rFonts w:ascii="Times New Roman" w:eastAsia="Times New Roman" w:hAnsi="Times New Roman" w:cs="Times New Roman"/>
+          <w:color w:val="0000FF"/>
+          <w:kern w:val="0"/>
+          <w:sz w:val="24"/>
+          <w:szCs w:val="24"/>
+          <w:u w:val="single"/>
+          <w:lang w:val="en-US" w:eastAsia="ru-RU"/>
+          <w14:ligatures w14:val="none"/>
+        </w:rPr>
+        <w:t>Admitad</w:t>
+      </w:r>
+      <w:proofErr w:type="spellEnd"/>
+      <w:r>
+        <w:rPr>
+          <w:rFonts w:ascii="Times New Roman" w:eastAsia="Times New Roman" w:hAnsi="Times New Roman" w:cs="Times New Roman"/>
+          <w:color w:val="0000FF"/>
+          <w:kern w:val="0"/>
+          <w:sz w:val="24"/>
+          <w:szCs w:val="24"/>
+          <w:u w:val="single"/>
+          <w:lang w:val="en-US" w:eastAsia="ru-RU"/>
+          <w14:ligatures w14:val="none"/>
+        </w:rPr>
+        <w:t xml:space="preserve"> MTD 15th November'23 (1).xlsx</w:t>
+      </w:r>
+      <w:r>
+        <w:rPr>
+          <w:rFonts w:ascii="Times New Roman" w:eastAsia="Times New Roman" w:hAnsi="Times New Roman" w:cs="Times New Roman"/>
+          <w:color w:val="0000FF"/>
+          <w:kern w:val="0"/>
+          <w:sz w:val="24"/>
+          <w:szCs w:val="24"/>
+          <w:u w:val="single"/>
+          <w:lang w:val="en-US" w:eastAsia="ru-RU"/>
+          <w14:ligatures w14:val="none"/>
+        </w:rPr>
+        <w:fldChar w:fldCharType="end"/>
+      </w:r>
     </w:p>
     <w:p>
       <w:pPr>
@@ -406,36 +381,59 @@
           <w14:ligatures w14:val="none"/>
         </w:rPr>
       </w:pPr>
-      <w:hyperlink r:id="rId8" w:history="1">
-        <w:proofErr w:type="spellStart"/>
-        <w:r>
-          <w:rPr>
-            <w:rFonts w:ascii="Times New Roman" w:eastAsia="Times New Roman" w:hAnsi="Times New Roman" w:cs="Times New Roman"/>
-            <w:color w:val="0000FF"/>
-            <w:kern w:val="0"/>
-            <w:sz w:val="24"/>
-            <w:szCs w:val="24"/>
-            <w:u w:val="single"/>
-            <w:lang w:val="en-US" w:eastAsia="ru-RU"/>
-            <w14:ligatures w14:val="none"/>
-          </w:rPr>
-          <w:t>postbacks</w:t>
-        </w:r>
-        <w:proofErr w:type="spellEnd"/>
-        <w:r>
-          <w:rPr>
-            <w:rFonts w:ascii="Times New Roman" w:eastAsia="Times New Roman" w:hAnsi="Times New Roman" w:cs="Times New Roman"/>
-            <w:color w:val="0000FF"/>
-            <w:kern w:val="0"/>
-            <w:sz w:val="24"/>
-            <w:szCs w:val="24"/>
-            <w:u w:val="single"/>
-            <w:lang w:val="en-US" w:eastAsia="ru-RU"/>
-            <w14:ligatures w14:val="none"/>
-          </w:rPr>
-          <w:t>-import-template (42).xlsx</w:t>
-        </w:r>
-      </w:hyperlink>
+      <w:r>
+        <w:fldChar w:fldCharType="begin"/>
+      </w:r>
+      <w:r>
+        <w:rPr>
+          <w:lang w:val="en-US"/>
+        </w:rPr>
+        <w:instrText>HYPERLINK "https://prod-files-secure.s3.us-west-2.amazonaws.com/8f82f467-b03f-4d82-80f2-e12835ad77ce/be3a86d3-a49d-4c0b-b21f-42aea5180f69/postbacks-import-template_(42).xlsx"</w:instrText>
+      </w:r>
+      <w:r>
+        <w:fldChar w:fldCharType="separate"/>
+      </w:r>
+      <w:proofErr w:type="spellStart"/>
+      <w:r>
+        <w:rPr>
+          <w:rFonts w:ascii="Times New Roman" w:eastAsia="Times New Roman" w:hAnsi="Times New Roman" w:cs="Times New Roman"/>
+          <w:color w:val="0000FF"/>
+          <w:kern w:val="0"/>
+          <w:sz w:val="24"/>
+          <w:szCs w:val="24"/>
+          <w:u w:val="single"/>
+          <w:lang w:val="en-US" w:eastAsia="ru-RU"/>
+          <w14:ligatures w14:val="none"/>
+        </w:rPr>
+        <w:t>postbacks</w:t>
+      </w:r>
+      <w:proofErr w:type="spellEnd"/>
+      <w:r>
+        <w:rPr>
+          <w:rFonts w:ascii="Times New Roman" w:eastAsia="Times New Roman" w:hAnsi="Times New Roman" w:cs="Times New Roman"/>
+          <w:color w:val="0000FF"/>
+          <w:kern w:val="0"/>
+          <w:sz w:val="24"/>
+          <w:szCs w:val="24"/>
+          <w:u w:val="single"/>
+          <w:lang w:val="en-US" w:eastAsia="ru-RU"/>
+          <w14:ligatures w14:val="none"/>
+        </w:rPr>
+        <w:t>-import-template (42).xlsx</w:t>
+      </w:r>
+      <w:r>
+        <w:rPr>
+          <w:rFonts w:ascii="Times New Roman" w:eastAsia="Times New Roman" w:hAnsi="Times New Roman" w:cs="Times New Roman"/>
+          <w:color w:val="0000FF"/>
+          <w:kern w:val="0"/>
+          <w:sz w:val="24"/>
+          <w:szCs w:val="24"/>
+          <w:u w:val="single"/>
+          <w:lang w:val="en-US" w:eastAsia="ru-RU"/>
+          <w14:ligatures w14:val="none"/>
+        </w:rPr>
+        <w:fldChar w:fldCharType="end"/>
+      </w:r>
     </w:p>
     <w:p>
       <w:pPr>
@@ -458,31 +456,7 @@
           <w:lang w:eastAsia="ru-RU"/>
           <w14:ligatures w14:val="none"/>
         </w:rPr>
-        <w:t xml:space="preserve">В заголовке, где 15 - </w:t>
-      </w:r>
-      <w:proofErr w:type="gramStart"/>
-      <w:r>
-        <w:rPr>
-          <w:rFonts w:ascii="Times New Roman" w:eastAsia="Times New Roman" w:hAnsi="Times New Roman" w:cs="Times New Roman"/>
-          <w:kern w:val="0"/>
-          <w:sz w:val="24"/>
-          <w:szCs w:val="24"/>
-          <w:lang w:eastAsia="ru-RU"/>
-          <w14:ligatures w14:val="none"/>
-        </w:rPr>
-        <w:t>значит</w:t>
-      </w:r>
-      <w:proofErr w:type="gramEnd"/>
-      <w:r>
-        <w:rPr>
-          <w:rFonts w:ascii="Times New Roman" w:eastAsia="Times New Roman" w:hAnsi="Times New Roman" w:cs="Times New Roman"/>
-          <w:kern w:val="0"/>
-          <w:sz w:val="24"/>
-          <w:szCs w:val="24"/>
-          <w:lang w:eastAsia="ru-RU"/>
-          <w14:ligatures w14:val="none"/>
-        </w:rPr>
-        <w:t xml:space="preserve"> что репорт до 15 числа</w:t>
+        <w:t>В заголовке, где 15 - значит что репорт до 15 числа</w:t>
       </w:r>
     </w:p>
     <w:p>
@@ -506,31 +480,7 @@
           <w:lang w:eastAsia="ru-RU"/>
           <w14:ligatures w14:val="none"/>
         </w:rPr>
-        <w:t xml:space="preserve">В заголовке, где 17 </w:t>
-      </w:r>
-      <w:proofErr w:type="gramStart"/>
-      <w:r>
-        <w:rPr>
-          <w:rFonts w:ascii="Times New Roman" w:eastAsia="Times New Roman" w:hAnsi="Times New Roman" w:cs="Times New Roman"/>
-          <w:kern w:val="0"/>
-          <w:sz w:val="24"/>
-          <w:szCs w:val="24"/>
-          <w:lang w:eastAsia="ru-RU"/>
-          <w14:ligatures w14:val="none"/>
-        </w:rPr>
-        <w:t>- значит</w:t>
-      </w:r>
-      <w:proofErr w:type="gramEnd"/>
-      <w:r>
-        <w:rPr>
-          <w:rFonts w:ascii="Times New Roman" w:eastAsia="Times New Roman" w:hAnsi="Times New Roman" w:cs="Times New Roman"/>
-          <w:kern w:val="0"/>
-          <w:sz w:val="24"/>
-          <w:szCs w:val="24"/>
-          <w:lang w:eastAsia="ru-RU"/>
-          <w14:ligatures w14:val="none"/>
-        </w:rPr>
-        <w:t>, что репорт до 17 числа</w:t>
+        <w:t>В заголовке, где 17 - значит, что репорт до 17 числа</w:t>
       </w:r>
     </w:p>
     <w:p>
@@ -541,16 +491,18 @@
           <w:kern w:val="0"/>
           <w:sz w:val="24"/>
           <w:szCs w:val="24"/>
-          <w:lang w:eastAsia="ru-RU"/>
-          <w14:ligatures w14:val="none"/>
-        </w:rPr>
-      </w:pPr>
-      <w:r>
-        <w:rPr>
-          <w:rFonts w:ascii="Times New Roman" w:eastAsia="Times New Roman" w:hAnsi="Times New Roman" w:cs="Times New Roman"/>
-          <w:kern w:val="0"/>
-          <w:sz w:val="24"/>
-          <w:szCs w:val="24"/>
+          <w:u w:val="single"/>
+          <w:lang w:eastAsia="ru-RU"/>
+          <w14:ligatures w14:val="none"/>
+        </w:rPr>
+      </w:pPr>
+      <w:r>
+        <w:rPr>
+          <w:rFonts w:ascii="Times New Roman" w:eastAsia="Times New Roman" w:hAnsi="Times New Roman" w:cs="Times New Roman"/>
+          <w:kern w:val="0"/>
+          <w:sz w:val="24"/>
+          <w:szCs w:val="24"/>
+          <w:u w:val="single"/>
           <w:lang w:eastAsia="ru-RU"/>
           <w14:ligatures w14:val="none"/>
         </w:rPr>
@@ -563,6 +515,7 @@
           <w:kern w:val="0"/>
           <w:sz w:val="24"/>
           <w:szCs w:val="24"/>
+          <w:u w:val="single"/>
           <w:lang w:eastAsia="ru-RU"/>
           <w14:ligatures w14:val="none"/>
         </w:rPr>
@@ -575,34 +528,11 @@
           <w:kern w:val="0"/>
           <w:sz w:val="24"/>
           <w:szCs w:val="24"/>
-          <w:lang w:eastAsia="ru-RU"/>
-          <w14:ligatures w14:val="none"/>
-        </w:rPr>
-        <w:t xml:space="preserve">, который передается нашей системой. Он выглядит как 1696504256473 (13 цифр). Другие ID (меньше/больше по количеству </w:t>
-      </w:r>
-      <w:proofErr w:type="gramStart"/>
-      <w:r>
-        <w:rPr>
-          <w:rFonts w:ascii="Times New Roman" w:eastAsia="Times New Roman" w:hAnsi="Times New Roman" w:cs="Times New Roman"/>
-          <w:kern w:val="0"/>
-          <w:sz w:val="24"/>
-          <w:szCs w:val="24"/>
-          <w:lang w:eastAsia="ru-RU"/>
-          <w14:ligatures w14:val="none"/>
-        </w:rPr>
-        <w:t>цифр/в</w:t>
-      </w:r>
-      <w:proofErr w:type="gramEnd"/>
-      <w:r>
-        <w:rPr>
-          <w:rFonts w:ascii="Times New Roman" w:eastAsia="Times New Roman" w:hAnsi="Times New Roman" w:cs="Times New Roman"/>
-          <w:kern w:val="0"/>
-          <w:sz w:val="24"/>
-          <w:szCs w:val="24"/>
-          <w:lang w:eastAsia="ru-RU"/>
-          <w14:ligatures w14:val="none"/>
-        </w:rPr>
-        <w:t xml:space="preserve"> которых есть буквы или символы) в финальный отчет попадать не должны.</w:t>
+          <w:u w:val="single"/>
+          <w:lang w:eastAsia="ru-RU"/>
+          <w14:ligatures w14:val="none"/>
+        </w:rPr>
+        <w:t>, который передается нашей системой. Он выглядит как 1696504256473 (13 цифр). Другие ID (меньше/больше по количеству цифр/в которых есть буквы или символы) в финальный отчет попадать не должны.</w:t>
       </w:r>
     </w:p>
     <w:p>
@@ -613,16 +543,18 @@
           <w:kern w:val="0"/>
           <w:sz w:val="24"/>
           <w:szCs w:val="24"/>
-          <w:lang w:eastAsia="ru-RU"/>
-          <w14:ligatures w14:val="none"/>
-        </w:rPr>
-      </w:pPr>
-      <w:r>
-        <w:rPr>
-          <w:rFonts w:ascii="Times New Roman" w:eastAsia="Times New Roman" w:hAnsi="Times New Roman" w:cs="Times New Roman"/>
-          <w:kern w:val="0"/>
-          <w:sz w:val="24"/>
-          <w:szCs w:val="24"/>
+          <w:u w:val="single"/>
+          <w:lang w:eastAsia="ru-RU"/>
+          <w14:ligatures w14:val="none"/>
+        </w:rPr>
+      </w:pPr>
+      <w:r>
+        <w:rPr>
+          <w:rFonts w:ascii="Times New Roman" w:eastAsia="Times New Roman" w:hAnsi="Times New Roman" w:cs="Times New Roman"/>
+          <w:kern w:val="0"/>
+          <w:sz w:val="24"/>
+          <w:szCs w:val="24"/>
+          <w:u w:val="single"/>
           <w:lang w:eastAsia="ru-RU"/>
           <w14:ligatures w14:val="none"/>
         </w:rPr>
@@ -641,16 +573,18 @@
           <w:kern w:val="0"/>
           <w:sz w:val="24"/>
           <w:szCs w:val="24"/>
-          <w:lang w:eastAsia="ru-RU"/>
-          <w14:ligatures w14:val="none"/>
-        </w:rPr>
-      </w:pPr>
-      <w:r>
-        <w:rPr>
-          <w:rFonts w:ascii="Times New Roman" w:eastAsia="Times New Roman" w:hAnsi="Times New Roman" w:cs="Times New Roman"/>
-          <w:kern w:val="0"/>
-          <w:sz w:val="24"/>
-          <w:szCs w:val="24"/>
+          <w:u w:val="single"/>
+          <w:lang w:eastAsia="ru-RU"/>
+          <w14:ligatures w14:val="none"/>
+        </w:rPr>
+      </w:pPr>
+      <w:r>
+        <w:rPr>
+          <w:rFonts w:ascii="Times New Roman" w:eastAsia="Times New Roman" w:hAnsi="Times New Roman" w:cs="Times New Roman"/>
+          <w:kern w:val="0"/>
+          <w:sz w:val="24"/>
+          <w:szCs w:val="24"/>
+          <w:u w:val="single"/>
           <w:lang w:eastAsia="ru-RU"/>
           <w14:ligatures w14:val="none"/>
         </w:rPr>
@@ -663,6 +597,7 @@
           <w:kern w:val="0"/>
           <w:sz w:val="24"/>
           <w:szCs w:val="24"/>
+          <w:u w:val="single"/>
           <w:lang w:eastAsia="ru-RU"/>
           <w14:ligatures w14:val="none"/>
         </w:rPr>
@@ -675,6 +610,7 @@
           <w:kern w:val="0"/>
           <w:sz w:val="24"/>
           <w:szCs w:val="24"/>
+          <w:u w:val="single"/>
           <w:lang w:eastAsia="ru-RU"/>
           <w14:ligatures w14:val="none"/>
         </w:rPr>
@@ -686,6 +622,7 @@
           <w:kern w:val="0"/>
           <w:sz w:val="24"/>
           <w:szCs w:val="24"/>
+          <w:u w:val="single"/>
           <w:lang w:eastAsia="ru-RU"/>
           <w14:ligatures w14:val="none"/>
         </w:rPr>
@@ -697,6 +634,7 @@
           <w:kern w:val="0"/>
           <w:sz w:val="24"/>
           <w:szCs w:val="24"/>
+          <w:u w:val="single"/>
           <w:lang w:eastAsia="ru-RU"/>
           <w14:ligatures w14:val="none"/>
         </w:rPr>
@@ -739,27 +677,41 @@
           <w:kern w:val="0"/>
           <w:sz w:val="24"/>
           <w:szCs w:val="24"/>
-          <w:lang w:eastAsia="ru-RU"/>
-          <w14:ligatures w14:val="none"/>
-        </w:rPr>
-      </w:pPr>
-      <w:r>
-        <w:rPr>
-          <w:rFonts w:ascii="Times New Roman" w:eastAsia="Times New Roman" w:hAnsi="Times New Roman" w:cs="Times New Roman"/>
-          <w:kern w:val="0"/>
-          <w:sz w:val="24"/>
-          <w:szCs w:val="24"/>
-          <w:lang w:eastAsia="ru-RU"/>
-          <w14:ligatures w14:val="none"/>
-        </w:rPr>
-        <w:t>2.1 Если статус DECLINED, значит добавляем ID из колонки S в загрузочный файл в колонку CLICKID (</w:t>
-      </w:r>
-      <w:r>
-        <w:rPr>
-          <w:rFonts w:ascii="Times New Roman" w:eastAsia="Times New Roman" w:hAnsi="Times New Roman" w:cs="Times New Roman"/>
-          <w:kern w:val="0"/>
-          <w:sz w:val="24"/>
-          <w:szCs w:val="24"/>
+          <w:u w:val="single"/>
+          <w:lang w:eastAsia="ru-RU"/>
+          <w14:ligatures w14:val="none"/>
+        </w:rPr>
+      </w:pPr>
+      <w:r>
+        <w:rPr>
+          <w:rFonts w:ascii="Times New Roman" w:eastAsia="Times New Roman" w:hAnsi="Times New Roman" w:cs="Times New Roman"/>
+          <w:kern w:val="0"/>
+          <w:sz w:val="24"/>
+          <w:szCs w:val="24"/>
+          <w:lang w:eastAsia="ru-RU"/>
+          <w14:ligatures w14:val="none"/>
+        </w:rPr>
+        <w:t>2</w:t>
+      </w:r>
+      <w:r>
+        <w:rPr>
+          <w:rFonts w:ascii="Times New Roman" w:eastAsia="Times New Roman" w:hAnsi="Times New Roman" w:cs="Times New Roman"/>
+          <w:kern w:val="0"/>
+          <w:sz w:val="24"/>
+          <w:szCs w:val="24"/>
+          <w:u w:val="single"/>
+          <w:lang w:eastAsia="ru-RU"/>
+          <w14:ligatures w14:val="none"/>
+        </w:rPr>
+        <w:t>.1 Если статус DECLINED, значит добавляем ID из колонки S в загрузочный файл в колонку CLICKID (</w:t>
+      </w:r>
+      <w:r>
+        <w:rPr>
+          <w:rFonts w:ascii="Times New Roman" w:eastAsia="Times New Roman" w:hAnsi="Times New Roman" w:cs="Times New Roman"/>
+          <w:kern w:val="0"/>
+          <w:sz w:val="24"/>
+          <w:szCs w:val="24"/>
+          <w:u w:val="single"/>
           <w:lang w:eastAsia="ru-RU"/>
           <w14:ligatures w14:val="none"/>
         </w:rPr>
@@ -771,6 +723,7 @@
           <w:kern w:val="0"/>
           <w:sz w:val="24"/>
           <w:szCs w:val="24"/>
+          <w:u w:val="single"/>
           <w:lang w:eastAsia="ru-RU"/>
           <w14:ligatures w14:val="none"/>
         </w:rPr>
@@ -783,6 +736,7 @@
           <w:kern w:val="0"/>
           <w:sz w:val="24"/>
           <w:szCs w:val="24"/>
+          <w:u w:val="single"/>
           <w:lang w:eastAsia="ru-RU"/>
           <w14:ligatures w14:val="none"/>
         </w:rPr>
@@ -795,6 +749,7 @@
           <w:kern w:val="0"/>
           <w:sz w:val="24"/>
           <w:szCs w:val="24"/>
+          <w:u w:val="single"/>
           <w:lang w:eastAsia="ru-RU"/>
           <w14:ligatures w14:val="none"/>
         </w:rPr>
@@ -809,16 +764,18 @@
           <w:kern w:val="0"/>
           <w:sz w:val="24"/>
           <w:szCs w:val="24"/>
-          <w:lang w:eastAsia="ru-RU"/>
-          <w14:ligatures w14:val="none"/>
-        </w:rPr>
-      </w:pPr>
-      <w:r>
-        <w:rPr>
-          <w:rFonts w:ascii="Times New Roman" w:eastAsia="Times New Roman" w:hAnsi="Times New Roman" w:cs="Times New Roman"/>
-          <w:kern w:val="0"/>
-          <w:sz w:val="24"/>
-          <w:szCs w:val="24"/>
+          <w:u w:val="single"/>
+          <w:lang w:eastAsia="ru-RU"/>
+          <w14:ligatures w14:val="none"/>
+        </w:rPr>
+      </w:pPr>
+      <w:r>
+        <w:rPr>
+          <w:rFonts w:ascii="Times New Roman" w:eastAsia="Times New Roman" w:hAnsi="Times New Roman" w:cs="Times New Roman"/>
+          <w:kern w:val="0"/>
+          <w:sz w:val="24"/>
+          <w:szCs w:val="24"/>
+          <w:u w:val="single"/>
           <w:lang w:eastAsia="ru-RU"/>
           <w14:ligatures w14:val="none"/>
         </w:rPr>
@@ -831,6 +788,7 @@
           <w:kern w:val="0"/>
           <w:sz w:val="24"/>
           <w:szCs w:val="24"/>
+          <w:u w:val="single"/>
           <w:lang w:eastAsia="ru-RU"/>
           <w14:ligatures w14:val="none"/>
         </w:rPr>
@@ -843,6 +801,7 @@
           <w:kern w:val="0"/>
           <w:sz w:val="24"/>
           <w:szCs w:val="24"/>
+          <w:u w:val="single"/>
           <w:lang w:eastAsia="ru-RU"/>
           <w14:ligatures w14:val="none"/>
         </w:rPr>
@@ -855,6 +814,7 @@
           <w:kern w:val="0"/>
           <w:sz w:val="24"/>
           <w:szCs w:val="24"/>
+          <w:u w:val="single"/>
           <w:lang w:eastAsia="ru-RU"/>
           <w14:ligatures w14:val="none"/>
         </w:rPr>
@@ -867,6 +827,7 @@
           <w:kern w:val="0"/>
           <w:sz w:val="24"/>
           <w:szCs w:val="24"/>
+          <w:u w:val="single"/>
           <w:lang w:eastAsia="ru-RU"/>
           <w14:ligatures w14:val="none"/>
         </w:rPr>
@@ -879,6 +840,7 @@
           <w:kern w:val="0"/>
           <w:sz w:val="24"/>
           <w:szCs w:val="24"/>
+          <w:u w:val="single"/>
           <w:lang w:eastAsia="ru-RU"/>
           <w14:ligatures w14:val="none"/>
         </w:rPr>
@@ -891,6 +853,7 @@
           <w:kern w:val="0"/>
           <w:sz w:val="24"/>
           <w:szCs w:val="24"/>
+          <w:u w:val="single"/>
           <w:lang w:eastAsia="ru-RU"/>
           <w14:ligatures w14:val="none"/>
         </w:rPr>
@@ -903,6 +866,7 @@
           <w:kern w:val="0"/>
           <w:sz w:val="24"/>
           <w:szCs w:val="24"/>
+          <w:u w:val="single"/>
           <w:lang w:eastAsia="ru-RU"/>
           <w14:ligatures w14:val="none"/>
         </w:rPr>
@@ -915,6 +879,7 @@
           <w:kern w:val="0"/>
           <w:sz w:val="24"/>
           <w:szCs w:val="24"/>
+          <w:u w:val="single"/>
           <w:lang w:eastAsia="ru-RU"/>
           <w14:ligatures w14:val="none"/>
         </w:rPr>
@@ -927,6 +892,7 @@
           <w:kern w:val="0"/>
           <w:sz w:val="24"/>
           <w:szCs w:val="24"/>
+          <w:u w:val="single"/>
           <w:lang w:eastAsia="ru-RU"/>
           <w14:ligatures w14:val="none"/>
         </w:rPr>
@@ -939,6 +905,7 @@
           <w:kern w:val="0"/>
           <w:sz w:val="24"/>
           <w:szCs w:val="24"/>
+          <w:u w:val="single"/>
           <w:lang w:eastAsia="ru-RU"/>
           <w14:ligatures w14:val="none"/>
         </w:rPr>
@@ -951,6 +918,7 @@
           <w:kern w:val="0"/>
           <w:sz w:val="24"/>
           <w:szCs w:val="24"/>
+          <w:u w:val="single"/>
           <w:lang w:eastAsia="ru-RU"/>
           <w14:ligatures w14:val="none"/>
         </w:rPr>
@@ -963,6 +931,7 @@
           <w:kern w:val="0"/>
           <w:sz w:val="24"/>
           <w:szCs w:val="24"/>
+          <w:u w:val="single"/>
           <w:lang w:eastAsia="ru-RU"/>
           <w14:ligatures w14:val="none"/>
         </w:rPr>
@@ -975,6 +944,7 @@
           <w:kern w:val="0"/>
           <w:sz w:val="24"/>
           <w:szCs w:val="24"/>
+          <w:u w:val="single"/>
           <w:lang w:eastAsia="ru-RU"/>
           <w14:ligatures w14:val="none"/>
         </w:rPr>
@@ -987,6 +957,7 @@
           <w:kern w:val="0"/>
           <w:sz w:val="24"/>
           <w:szCs w:val="24"/>
+          <w:u w:val="single"/>
           <w:lang w:eastAsia="ru-RU"/>
           <w14:ligatures w14:val="none"/>
         </w:rPr>
@@ -999,6 +970,7 @@
           <w:kern w:val="0"/>
           <w:sz w:val="24"/>
           <w:szCs w:val="24"/>
+          <w:u w:val="single"/>
           <w:lang w:eastAsia="ru-RU"/>
           <w14:ligatures w14:val="none"/>
         </w:rPr>
@@ -1011,6 +983,7 @@
           <w:kern w:val="0"/>
           <w:sz w:val="24"/>
           <w:szCs w:val="24"/>
+          <w:u w:val="single"/>
           <w:lang w:eastAsia="ru-RU"/>
           <w14:ligatures w14:val="none"/>
         </w:rPr>
@@ -1063,31 +1036,7 @@
           <w14:ligatures w14:val="none"/>
         </w:rPr>
         <w:lastRenderedPageBreak/>
-        <w:t xml:space="preserve">Тут есть особенность, нужно иметь возможность настроить дату (DATE) из колонки B для кейса, если Action для карты изменился. Т.е. может быть ситуация, когда </w:t>
-      </w:r>
-      <w:proofErr w:type="gramStart"/>
-      <w:r>
-        <w:rPr>
-          <w:rFonts w:ascii="Times New Roman" w:eastAsia="Times New Roman" w:hAnsi="Times New Roman" w:cs="Times New Roman"/>
-          <w:kern w:val="0"/>
-          <w:sz w:val="24"/>
-          <w:szCs w:val="24"/>
-          <w:lang w:eastAsia="ru-RU"/>
-          <w14:ligatures w14:val="none"/>
-        </w:rPr>
-        <w:t>для клиентов</w:t>
-      </w:r>
-      <w:proofErr w:type="gramEnd"/>
-      <w:r>
-        <w:rPr>
-          <w:rFonts w:ascii="Times New Roman" w:eastAsia="Times New Roman" w:hAnsi="Times New Roman" w:cs="Times New Roman"/>
-          <w:kern w:val="0"/>
-          <w:sz w:val="24"/>
-          <w:szCs w:val="24"/>
-          <w:lang w:eastAsia="ru-RU"/>
-          <w14:ligatures w14:val="none"/>
-        </w:rPr>
-        <w:t xml:space="preserve"> которые пришли до 15 числа этого месяца один набор карт и </w:t>
+        <w:t xml:space="preserve">Тут есть особенность, нужно иметь возможность настроить дату (DATE) из колонки B для кейса, если Action для карты изменился. Т.е. может быть ситуация, когда для клиентов которые пришли до 15 числа этого месяца один набор карт и </w:t>
       </w:r>
       <w:proofErr w:type="spellStart"/>
       <w:r>
@@ -1135,31 +1084,7 @@
           <w:lang w:eastAsia="ru-RU"/>
           <w14:ligatures w14:val="none"/>
         </w:rPr>
-        <w:t xml:space="preserve">Тут нужно выбрать сверить карту, чтобы вставить правильное значение ACTION в загрузочный файл. Значение подбирается в колонке E (CARDTYPE). Action </w:t>
-      </w:r>
-      <w:proofErr w:type="gramStart"/>
-      <w:r>
-        <w:rPr>
-          <w:rFonts w:ascii="Times New Roman" w:eastAsia="Times New Roman" w:hAnsi="Times New Roman" w:cs="Times New Roman"/>
-          <w:kern w:val="0"/>
-          <w:sz w:val="24"/>
-          <w:szCs w:val="24"/>
-          <w:lang w:eastAsia="ru-RU"/>
-          <w14:ligatures w14:val="none"/>
-        </w:rPr>
-        <w:t>- это</w:t>
-      </w:r>
-      <w:proofErr w:type="gramEnd"/>
-      <w:r>
-        <w:rPr>
-          <w:rFonts w:ascii="Times New Roman" w:eastAsia="Times New Roman" w:hAnsi="Times New Roman" w:cs="Times New Roman"/>
-          <w:kern w:val="0"/>
-          <w:sz w:val="24"/>
-          <w:szCs w:val="24"/>
-          <w:lang w:eastAsia="ru-RU"/>
-          <w14:ligatures w14:val="none"/>
-        </w:rPr>
-        <w:t xml:space="preserve"> буква или набор букв в системе, которым соответствует данная карта. Это</w:t>
+        <w:t>Тут нужно выбрать сверить карту, чтобы вставить правильное значение ACTION в загрузочный файл. Значение подбирается в колонке E (CARDTYPE). Action - это буква или набор букв в системе, которым соответствует данная карта. Это</w:t>
       </w:r>
       <w:r>
         <w:rPr>
@@ -1387,16 +1312,18 @@
           <w:kern w:val="0"/>
           <w:sz w:val="24"/>
           <w:szCs w:val="24"/>
-          <w:lang w:eastAsia="ru-RU"/>
-          <w14:ligatures w14:val="none"/>
-        </w:rPr>
-      </w:pPr>
-      <w:r>
-        <w:rPr>
-          <w:rFonts w:ascii="Times New Roman" w:eastAsia="Times New Roman" w:hAnsi="Times New Roman" w:cs="Times New Roman"/>
-          <w:kern w:val="0"/>
-          <w:sz w:val="24"/>
-          <w:szCs w:val="24"/>
+          <w:u w:val="single"/>
+          <w:lang w:eastAsia="ru-RU"/>
+          <w14:ligatures w14:val="none"/>
+        </w:rPr>
+      </w:pPr>
+      <w:r>
+        <w:rPr>
+          <w:rFonts w:ascii="Times New Roman" w:eastAsia="Times New Roman" w:hAnsi="Times New Roman" w:cs="Times New Roman"/>
+          <w:kern w:val="0"/>
+          <w:sz w:val="24"/>
+          <w:szCs w:val="24"/>
+          <w:u w:val="single"/>
           <w:lang w:eastAsia="ru-RU"/>
           <w14:ligatures w14:val="none"/>
         </w:rPr>
@@ -1409,6 +1336,7 @@
           <w:kern w:val="0"/>
           <w:sz w:val="24"/>
           <w:szCs w:val="24"/>
+          <w:u w:val="single"/>
           <w:lang w:eastAsia="ru-RU"/>
           <w14:ligatures w14:val="none"/>
         </w:rPr>
@@ -1421,6 +1349,7 @@
           <w:kern w:val="0"/>
           <w:sz w:val="24"/>
           <w:szCs w:val="24"/>
+          <w:u w:val="single"/>
           <w:lang w:eastAsia="ru-RU"/>
           <w14:ligatures w14:val="none"/>
         </w:rPr>
@@ -1433,6 +1362,7 @@
           <w:kern w:val="0"/>
           <w:sz w:val="24"/>
           <w:szCs w:val="24"/>
+          <w:u w:val="single"/>
           <w:lang w:eastAsia="ru-RU"/>
           <w14:ligatures w14:val="none"/>
         </w:rPr>
@@ -1445,6 +1375,7 @@
           <w:kern w:val="0"/>
           <w:sz w:val="24"/>
           <w:szCs w:val="24"/>
+          <w:u w:val="single"/>
           <w:lang w:eastAsia="ru-RU"/>
           <w14:ligatures w14:val="none"/>
         </w:rPr>
@@ -1456,6 +1387,7 @@
           <w:kern w:val="0"/>
           <w:sz w:val="24"/>
           <w:szCs w:val="24"/>
+          <w:u w:val="single"/>
           <w:lang w:eastAsia="ru-RU"/>
           <w14:ligatures w14:val="none"/>
         </w:rPr>
@@ -1467,6 +1399,7 @@
           <w:kern w:val="0"/>
           <w:sz w:val="24"/>
           <w:szCs w:val="24"/>
+          <w:u w:val="single"/>
           <w:lang w:eastAsia="ru-RU"/>
           <w14:ligatures w14:val="none"/>
         </w:rPr>
@@ -1481,16 +1414,18 @@
           <w:kern w:val="0"/>
           <w:sz w:val="24"/>
           <w:szCs w:val="24"/>
-          <w:lang w:eastAsia="ru-RU"/>
-          <w14:ligatures w14:val="none"/>
-        </w:rPr>
-      </w:pPr>
-      <w:r>
-        <w:rPr>
-          <w:rFonts w:ascii="Times New Roman" w:eastAsia="Times New Roman" w:hAnsi="Times New Roman" w:cs="Times New Roman"/>
-          <w:kern w:val="0"/>
-          <w:sz w:val="24"/>
-          <w:szCs w:val="24"/>
+          <w:u w:val="single"/>
+          <w:lang w:eastAsia="ru-RU"/>
+          <w14:ligatures w14:val="none"/>
+        </w:rPr>
+      </w:pPr>
+      <w:r>
+        <w:rPr>
+          <w:rFonts w:ascii="Times New Roman" w:eastAsia="Times New Roman" w:hAnsi="Times New Roman" w:cs="Times New Roman"/>
+          <w:kern w:val="0"/>
+          <w:sz w:val="24"/>
+          <w:szCs w:val="24"/>
+          <w:u w:val="single"/>
           <w:lang w:eastAsia="ru-RU"/>
           <w14:ligatures w14:val="none"/>
         </w:rPr>
@@ -1503,6 +1438,7 @@
           <w:kern w:val="0"/>
           <w:sz w:val="24"/>
           <w:szCs w:val="24"/>
+          <w:u w:val="single"/>
           <w:lang w:eastAsia="ru-RU"/>
           <w14:ligatures w14:val="none"/>
         </w:rPr>
@@ -1515,6 +1451,7 @@
           <w:kern w:val="0"/>
           <w:sz w:val="24"/>
           <w:szCs w:val="24"/>
+          <w:u w:val="single"/>
           <w:lang w:eastAsia="ru-RU"/>
           <w14:ligatures w14:val="none"/>
         </w:rPr>
@@ -1527,6 +1464,7 @@
           <w:kern w:val="0"/>
           <w:sz w:val="24"/>
           <w:szCs w:val="24"/>
+          <w:u w:val="single"/>
           <w:lang w:eastAsia="ru-RU"/>
           <w14:ligatures w14:val="none"/>
         </w:rPr>
@@ -1539,6 +1477,7 @@
           <w:kern w:val="0"/>
           <w:sz w:val="24"/>
           <w:szCs w:val="24"/>
+          <w:u w:val="single"/>
           <w:lang w:eastAsia="ru-RU"/>
           <w14:ligatures w14:val="none"/>
         </w:rPr>
@@ -1551,6 +1490,7 @@
           <w:kern w:val="0"/>
           <w:sz w:val="24"/>
           <w:szCs w:val="24"/>
+          <w:u w:val="single"/>
           <w:lang w:eastAsia="ru-RU"/>
           <w14:ligatures w14:val="none"/>
         </w:rPr>
@@ -1563,6 +1503,7 @@
           <w:kern w:val="0"/>
           <w:sz w:val="24"/>
           <w:szCs w:val="24"/>
+          <w:u w:val="single"/>
           <w:lang w:eastAsia="ru-RU"/>
           <w14:ligatures w14:val="none"/>
         </w:rPr>
@@ -1575,6 +1516,7 @@
           <w:kern w:val="0"/>
           <w:sz w:val="24"/>
           <w:szCs w:val="24"/>
+          <w:u w:val="single"/>
           <w:lang w:eastAsia="ru-RU"/>
           <w14:ligatures w14:val="none"/>
         </w:rPr>
@@ -1587,6 +1529,7 @@
           <w:kern w:val="0"/>
           <w:sz w:val="24"/>
           <w:szCs w:val="24"/>
+          <w:u w:val="single"/>
           <w:lang w:eastAsia="ru-RU"/>
           <w14:ligatures w14:val="none"/>
         </w:rPr>
@@ -1599,6 +1542,7 @@
           <w:kern w:val="0"/>
           <w:sz w:val="24"/>
           <w:szCs w:val="24"/>
+          <w:u w:val="single"/>
           <w:lang w:eastAsia="ru-RU"/>
           <w14:ligatures w14:val="none"/>
         </w:rPr>
@@ -1611,6 +1555,7 @@
           <w:kern w:val="0"/>
           <w:sz w:val="24"/>
           <w:szCs w:val="24"/>
+          <w:u w:val="single"/>
           <w:lang w:eastAsia="ru-RU"/>
           <w14:ligatures w14:val="none"/>
         </w:rPr>
@@ -1623,6 +1568,7 @@
           <w:kern w:val="0"/>
           <w:sz w:val="24"/>
           <w:szCs w:val="24"/>
+          <w:u w:val="single"/>
           <w:lang w:eastAsia="ru-RU"/>
           <w14:ligatures w14:val="none"/>
         </w:rPr>
@@ -1635,6 +1581,7 @@
           <w:kern w:val="0"/>
           <w:sz w:val="24"/>
           <w:szCs w:val="24"/>
+          <w:u w:val="single"/>
           <w:lang w:eastAsia="ru-RU"/>
           <w14:ligatures w14:val="none"/>
         </w:rPr>
@@ -1647,6 +1594,7 @@
           <w:kern w:val="0"/>
           <w:sz w:val="24"/>
           <w:szCs w:val="24"/>
+          <w:u w:val="single"/>
           <w:lang w:eastAsia="ru-RU"/>
           <w14:ligatures w14:val="none"/>
         </w:rPr>
@@ -1659,6 +1607,7 @@
           <w:kern w:val="0"/>
           <w:sz w:val="24"/>
           <w:szCs w:val="24"/>
+          <w:u w:val="single"/>
           <w:lang w:eastAsia="ru-RU"/>
           <w14:ligatures w14:val="none"/>
         </w:rPr>
@@ -1697,16 +1646,18 @@
           <w:kern w:val="0"/>
           <w:sz w:val="24"/>
           <w:szCs w:val="24"/>
-          <w:lang w:eastAsia="ru-RU"/>
-          <w14:ligatures w14:val="none"/>
-        </w:rPr>
-      </w:pPr>
-      <w:r>
-        <w:rPr>
-          <w:rFonts w:ascii="Times New Roman" w:eastAsia="Times New Roman" w:hAnsi="Times New Roman" w:cs="Times New Roman"/>
-          <w:kern w:val="0"/>
-          <w:sz w:val="24"/>
-          <w:szCs w:val="24"/>
+          <w:u w:val="single"/>
+          <w:lang w:eastAsia="ru-RU"/>
+          <w14:ligatures w14:val="none"/>
+        </w:rPr>
+      </w:pPr>
+      <w:r>
+        <w:rPr>
+          <w:rFonts w:ascii="Times New Roman" w:eastAsia="Times New Roman" w:hAnsi="Times New Roman" w:cs="Times New Roman"/>
+          <w:kern w:val="0"/>
+          <w:sz w:val="24"/>
+          <w:szCs w:val="24"/>
+          <w:u w:val="single"/>
           <w:lang w:eastAsia="ru-RU"/>
           <w14:ligatures w14:val="none"/>
         </w:rPr>
@@ -1719,6 +1670,7 @@
           <w:kern w:val="0"/>
           <w:sz w:val="24"/>
           <w:szCs w:val="24"/>
+          <w:u w:val="single"/>
           <w:lang w:eastAsia="ru-RU"/>
           <w14:ligatures w14:val="none"/>
         </w:rPr>
@@ -1731,6 +1683,7 @@
           <w:kern w:val="0"/>
           <w:sz w:val="24"/>
           <w:szCs w:val="24"/>
+          <w:u w:val="single"/>
           <w:lang w:eastAsia="ru-RU"/>
           <w14:ligatures w14:val="none"/>
         </w:rPr>
@@ -1745,16 +1698,18 @@
           <w:kern w:val="0"/>
           <w:sz w:val="24"/>
           <w:szCs w:val="24"/>
-          <w:lang w:eastAsia="ru-RU"/>
-          <w14:ligatures w14:val="none"/>
-        </w:rPr>
-      </w:pPr>
-      <w:r>
-        <w:rPr>
-          <w:rFonts w:ascii="Times New Roman" w:eastAsia="Times New Roman" w:hAnsi="Times New Roman" w:cs="Times New Roman"/>
-          <w:kern w:val="0"/>
-          <w:sz w:val="24"/>
-          <w:szCs w:val="24"/>
+          <w:u w:val="single"/>
+          <w:lang w:eastAsia="ru-RU"/>
+          <w14:ligatures w14:val="none"/>
+        </w:rPr>
+      </w:pPr>
+      <w:r>
+        <w:rPr>
+          <w:rFonts w:ascii="Times New Roman" w:eastAsia="Times New Roman" w:hAnsi="Times New Roman" w:cs="Times New Roman"/>
+          <w:kern w:val="0"/>
+          <w:sz w:val="24"/>
+          <w:szCs w:val="24"/>
+          <w:u w:val="single"/>
           <w:lang w:eastAsia="ru-RU"/>
           <w14:ligatures w14:val="none"/>
         </w:rPr>
@@ -1769,16 +1724,18 @@
           <w:kern w:val="0"/>
           <w:sz w:val="24"/>
           <w:szCs w:val="24"/>
-          <w:lang w:val="en-US" w:eastAsia="ru-RU"/>
-          <w14:ligatures w14:val="none"/>
-        </w:rPr>
-      </w:pPr>
-      <w:r>
-        <w:rPr>
-          <w:rFonts w:ascii="Times New Roman" w:eastAsia="Times New Roman" w:hAnsi="Times New Roman" w:cs="Times New Roman"/>
-          <w:kern w:val="0"/>
-          <w:sz w:val="24"/>
-          <w:szCs w:val="24"/>
+          <w:u w:val="single"/>
+          <w:lang w:val="en-US" w:eastAsia="ru-RU"/>
+          <w14:ligatures w14:val="none"/>
+        </w:rPr>
+      </w:pPr>
+      <w:r>
+        <w:rPr>
+          <w:rFonts w:ascii="Times New Roman" w:eastAsia="Times New Roman" w:hAnsi="Times New Roman" w:cs="Times New Roman"/>
+          <w:kern w:val="0"/>
+          <w:sz w:val="24"/>
+          <w:szCs w:val="24"/>
+          <w:u w:val="single"/>
           <w:lang w:eastAsia="ru-RU"/>
           <w14:ligatures w14:val="none"/>
         </w:rPr>
@@ -1790,17 +1747,19 @@
           <w:kern w:val="0"/>
           <w:sz w:val="24"/>
           <w:szCs w:val="24"/>
-          <w:lang w:val="en-US" w:eastAsia="ru-RU"/>
-          <w14:ligatures w14:val="none"/>
-        </w:rPr>
-        <w:t xml:space="preserve"> </w:t>
-      </w:r>
-      <w:r>
-        <w:rPr>
-          <w:rFonts w:ascii="Times New Roman" w:eastAsia="Times New Roman" w:hAnsi="Times New Roman" w:cs="Times New Roman"/>
-          <w:kern w:val="0"/>
-          <w:sz w:val="24"/>
-          <w:szCs w:val="24"/>
+          <w:u w:val="single"/>
+          <w:lang w:val="en-US" w:eastAsia="ru-RU"/>
+          <w14:ligatures w14:val="none"/>
+        </w:rPr>
+        <w:t xml:space="preserve"> </w:t>
+      </w:r>
+      <w:r>
+        <w:rPr>
+          <w:rFonts w:ascii="Times New Roman" w:eastAsia="Times New Roman" w:hAnsi="Times New Roman" w:cs="Times New Roman"/>
+          <w:kern w:val="0"/>
+          <w:sz w:val="24"/>
+          <w:szCs w:val="24"/>
+          <w:u w:val="single"/>
           <w:lang w:eastAsia="ru-RU"/>
           <w14:ligatures w14:val="none"/>
         </w:rPr>
@@ -1812,17 +1771,19 @@
           <w:kern w:val="0"/>
           <w:sz w:val="24"/>
           <w:szCs w:val="24"/>
-          <w:lang w:val="en-US" w:eastAsia="ru-RU"/>
-          <w14:ligatures w14:val="none"/>
-        </w:rPr>
-        <w:t xml:space="preserve"> </w:t>
-      </w:r>
-      <w:r>
-        <w:rPr>
-          <w:rFonts w:ascii="Times New Roman" w:eastAsia="Times New Roman" w:hAnsi="Times New Roman" w:cs="Times New Roman"/>
-          <w:kern w:val="0"/>
-          <w:sz w:val="24"/>
-          <w:szCs w:val="24"/>
+          <w:u w:val="single"/>
+          <w:lang w:val="en-US" w:eastAsia="ru-RU"/>
+          <w14:ligatures w14:val="none"/>
+        </w:rPr>
+        <w:t xml:space="preserve"> </w:t>
+      </w:r>
+      <w:r>
+        <w:rPr>
+          <w:rFonts w:ascii="Times New Roman" w:eastAsia="Times New Roman" w:hAnsi="Times New Roman" w:cs="Times New Roman"/>
+          <w:kern w:val="0"/>
+          <w:sz w:val="24"/>
+          <w:szCs w:val="24"/>
+          <w:u w:val="single"/>
           <w:lang w:eastAsia="ru-RU"/>
           <w14:ligatures w14:val="none"/>
         </w:rPr>
@@ -1834,6 +1795,7 @@
           <w:kern w:val="0"/>
           <w:sz w:val="24"/>
           <w:szCs w:val="24"/>
+          <w:u w:val="single"/>
           <w:lang w:val="en-US" w:eastAsia="ru-RU"/>
           <w14:ligatures w14:val="none"/>
         </w:rPr>
@@ -1845,6 +1807,7 @@
           <w:kern w:val="0"/>
           <w:sz w:val="24"/>
           <w:szCs w:val="24"/>
+          <w:u w:val="single"/>
           <w:lang w:eastAsia="ru-RU"/>
           <w14:ligatures w14:val="none"/>
         </w:rPr>
@@ -1856,17 +1819,19 @@
           <w:kern w:val="0"/>
           <w:sz w:val="24"/>
           <w:szCs w:val="24"/>
-          <w:lang w:val="en-US" w:eastAsia="ru-RU"/>
-          <w14:ligatures w14:val="none"/>
-        </w:rPr>
-        <w:t xml:space="preserve"> </w:t>
-      </w:r>
-      <w:r>
-        <w:rPr>
-          <w:rFonts w:ascii="Times New Roman" w:eastAsia="Times New Roman" w:hAnsi="Times New Roman" w:cs="Times New Roman"/>
-          <w:kern w:val="0"/>
-          <w:sz w:val="24"/>
-          <w:szCs w:val="24"/>
+          <w:u w:val="single"/>
+          <w:lang w:val="en-US" w:eastAsia="ru-RU"/>
+          <w14:ligatures w14:val="none"/>
+        </w:rPr>
+        <w:t xml:space="preserve"> </w:t>
+      </w:r>
+      <w:r>
+        <w:rPr>
+          <w:rFonts w:ascii="Times New Roman" w:eastAsia="Times New Roman" w:hAnsi="Times New Roman" w:cs="Times New Roman"/>
+          <w:kern w:val="0"/>
+          <w:sz w:val="24"/>
+          <w:szCs w:val="24"/>
+          <w:u w:val="single"/>
           <w:lang w:eastAsia="ru-RU"/>
           <w14:ligatures w14:val="none"/>
         </w:rPr>
@@ -1878,17 +1843,19 @@
           <w:kern w:val="0"/>
           <w:sz w:val="24"/>
           <w:szCs w:val="24"/>
-          <w:lang w:val="en-US" w:eastAsia="ru-RU"/>
-          <w14:ligatures w14:val="none"/>
-        </w:rPr>
-        <w:t xml:space="preserve"> </w:t>
-      </w:r>
-      <w:r>
-        <w:rPr>
-          <w:rFonts w:ascii="Times New Roman" w:eastAsia="Times New Roman" w:hAnsi="Times New Roman" w:cs="Times New Roman"/>
-          <w:kern w:val="0"/>
-          <w:sz w:val="24"/>
-          <w:szCs w:val="24"/>
+          <w:u w:val="single"/>
+          <w:lang w:val="en-US" w:eastAsia="ru-RU"/>
+          <w14:ligatures w14:val="none"/>
+        </w:rPr>
+        <w:t xml:space="preserve"> </w:t>
+      </w:r>
+      <w:r>
+        <w:rPr>
+          <w:rFonts w:ascii="Times New Roman" w:eastAsia="Times New Roman" w:hAnsi="Times New Roman" w:cs="Times New Roman"/>
+          <w:kern w:val="0"/>
+          <w:sz w:val="24"/>
+          <w:szCs w:val="24"/>
+          <w:u w:val="single"/>
           <w:lang w:eastAsia="ru-RU"/>
           <w14:ligatures w14:val="none"/>
         </w:rPr>
@@ -1900,6 +1867,7 @@
           <w:kern w:val="0"/>
           <w:sz w:val="24"/>
           <w:szCs w:val="24"/>
+          <w:u w:val="single"/>
           <w:lang w:val="en-US" w:eastAsia="ru-RU"/>
           <w14:ligatures w14:val="none"/>
         </w:rPr>
@@ -1911,6 +1879,7 @@
           <w:kern w:val="0"/>
           <w:sz w:val="24"/>
           <w:szCs w:val="24"/>
+          <w:u w:val="single"/>
           <w:lang w:eastAsia="ru-RU"/>
           <w14:ligatures w14:val="none"/>
         </w:rPr>
@@ -1922,12 +1891,13 @@
           <w:kern w:val="0"/>
           <w:sz w:val="24"/>
           <w:szCs w:val="24"/>
+          <w:u w:val="single"/>
           <w:lang w:val="en-US" w:eastAsia="ru-RU"/>
           <w14:ligatures w14:val="none"/>
         </w:rPr>
         <w:t xml:space="preserve">) has gotten initial approval from the bank. The client has to complete KYC verification by using this link: </w:t>
       </w:r>
-      <w:hyperlink r:id="rId9" w:history="1">
+      <w:hyperlink r:id="rId7" w:history="1">
         <w:r>
           <w:rPr>
             <w:rFonts w:ascii="Times New Roman" w:eastAsia="Times New Roman" w:hAnsi="Times New Roman" w:cs="Times New Roman"/>
@@ -1948,6 +1918,7 @@
           <w:kern w:val="0"/>
           <w:sz w:val="24"/>
           <w:szCs w:val="24"/>
+          <w:u w:val="single"/>
           <w:lang w:val="en-US" w:eastAsia="ru-RU"/>
           <w14:ligatures w14:val="none"/>
         </w:rPr>
@@ -1983,6 +1954,7 @@
           <w:kern w:val="0"/>
           <w:sz w:val="24"/>
           <w:szCs w:val="24"/>
+          <w:u w:val="single"/>
           <w:lang w:eastAsia="ru-RU"/>
           <w14:ligatures w14:val="none"/>
         </w:rPr>
@@ -1994,39 +1966,19 @@
           <w:kern w:val="0"/>
           <w:sz w:val="24"/>
           <w:szCs w:val="24"/>
-          <w:lang w:val="en-US" w:eastAsia="ru-RU"/>
-          <w14:ligatures w14:val="none"/>
-        </w:rPr>
-        <w:t xml:space="preserve"> </w:t>
-      </w:r>
-      <w:r>
-        <w:rPr>
-          <w:rFonts w:ascii="Times New Roman" w:eastAsia="Times New Roman" w:hAnsi="Times New Roman" w:cs="Times New Roman"/>
-          <w:kern w:val="0"/>
-          <w:sz w:val="24"/>
-          <w:szCs w:val="24"/>
-          <w:lang w:val="en-US" w:eastAsia="ru-RU"/>
-          <w14:ligatures w14:val="none"/>
-        </w:rPr>
-        <w:t>STPI</w:t>
-      </w:r>
-      <w:r>
-        <w:rPr>
-          <w:rFonts w:ascii="Times New Roman" w:eastAsia="Times New Roman" w:hAnsi="Times New Roman" w:cs="Times New Roman"/>
-          <w:kern w:val="0"/>
-          <w:sz w:val="24"/>
-          <w:szCs w:val="24"/>
-          <w:lang w:val="en-US" w:eastAsia="ru-RU"/>
-          <w14:ligatures w14:val="none"/>
-        </w:rPr>
-        <w:t xml:space="preserve">, </w:t>
-      </w:r>
-      <w:r>
-        <w:rPr>
-          <w:rFonts w:ascii="Times New Roman" w:eastAsia="Times New Roman" w:hAnsi="Times New Roman" w:cs="Times New Roman"/>
-          <w:kern w:val="0"/>
-          <w:sz w:val="24"/>
-          <w:szCs w:val="24"/>
+          <w:u w:val="single"/>
+          <w:lang w:val="en-US" w:eastAsia="ru-RU"/>
+          <w14:ligatures w14:val="none"/>
+        </w:rPr>
+        <w:t xml:space="preserve"> STPI, </w:t>
+      </w:r>
+      <w:r>
+        <w:rPr>
+          <w:rFonts w:ascii="Times New Roman" w:eastAsia="Times New Roman" w:hAnsi="Times New Roman" w:cs="Times New Roman"/>
+          <w:kern w:val="0"/>
+          <w:sz w:val="24"/>
+          <w:szCs w:val="24"/>
+          <w:u w:val="single"/>
           <w:lang w:eastAsia="ru-RU"/>
           <w14:ligatures w14:val="none"/>
         </w:rPr>
@@ -2038,17 +1990,19 @@
           <w:kern w:val="0"/>
           <w:sz w:val="24"/>
           <w:szCs w:val="24"/>
-          <w:lang w:val="en-US" w:eastAsia="ru-RU"/>
-          <w14:ligatures w14:val="none"/>
-        </w:rPr>
-        <w:t xml:space="preserve"> </w:t>
-      </w:r>
-      <w:r>
-        <w:rPr>
-          <w:rFonts w:ascii="Times New Roman" w:eastAsia="Times New Roman" w:hAnsi="Times New Roman" w:cs="Times New Roman"/>
-          <w:kern w:val="0"/>
-          <w:sz w:val="24"/>
-          <w:szCs w:val="24"/>
+          <w:u w:val="single"/>
+          <w:lang w:val="en-US" w:eastAsia="ru-RU"/>
+          <w14:ligatures w14:val="none"/>
+        </w:rPr>
+        <w:t xml:space="preserve"> </w:t>
+      </w:r>
+      <w:r>
+        <w:rPr>
+          <w:rFonts w:ascii="Times New Roman" w:eastAsia="Times New Roman" w:hAnsi="Times New Roman" w:cs="Times New Roman"/>
+          <w:kern w:val="0"/>
+          <w:sz w:val="24"/>
+          <w:szCs w:val="24"/>
+          <w:u w:val="single"/>
           <w:lang w:eastAsia="ru-RU"/>
           <w14:ligatures w14:val="none"/>
         </w:rPr>
@@ -2060,17 +2014,19 @@
           <w:kern w:val="0"/>
           <w:sz w:val="24"/>
           <w:szCs w:val="24"/>
-          <w:lang w:val="en-US" w:eastAsia="ru-RU"/>
-          <w14:ligatures w14:val="none"/>
-        </w:rPr>
-        <w:t xml:space="preserve"> </w:t>
-      </w:r>
-      <w:r>
-        <w:rPr>
-          <w:rFonts w:ascii="Times New Roman" w:eastAsia="Times New Roman" w:hAnsi="Times New Roman" w:cs="Times New Roman"/>
-          <w:kern w:val="0"/>
-          <w:sz w:val="24"/>
-          <w:szCs w:val="24"/>
+          <w:u w:val="single"/>
+          <w:lang w:val="en-US" w:eastAsia="ru-RU"/>
+          <w14:ligatures w14:val="none"/>
+        </w:rPr>
+        <w:t xml:space="preserve"> </w:t>
+      </w:r>
+      <w:r>
+        <w:rPr>
+          <w:rFonts w:ascii="Times New Roman" w:eastAsia="Times New Roman" w:hAnsi="Times New Roman" w:cs="Times New Roman"/>
+          <w:kern w:val="0"/>
+          <w:sz w:val="24"/>
+          <w:szCs w:val="24"/>
+          <w:u w:val="single"/>
           <w:lang w:eastAsia="ru-RU"/>
           <w14:ligatures w14:val="none"/>
         </w:rPr>
@@ -2082,17 +2038,19 @@
           <w:kern w:val="0"/>
           <w:sz w:val="24"/>
           <w:szCs w:val="24"/>
-          <w:lang w:val="en-US" w:eastAsia="ru-RU"/>
-          <w14:ligatures w14:val="none"/>
-        </w:rPr>
-        <w:t xml:space="preserve"> </w:t>
-      </w:r>
-      <w:r>
-        <w:rPr>
-          <w:rFonts w:ascii="Times New Roman" w:eastAsia="Times New Roman" w:hAnsi="Times New Roman" w:cs="Times New Roman"/>
-          <w:kern w:val="0"/>
-          <w:sz w:val="24"/>
-          <w:szCs w:val="24"/>
+          <w:u w:val="single"/>
+          <w:lang w:val="en-US" w:eastAsia="ru-RU"/>
+          <w14:ligatures w14:val="none"/>
+        </w:rPr>
+        <w:t xml:space="preserve"> </w:t>
+      </w:r>
+      <w:r>
+        <w:rPr>
+          <w:rFonts w:ascii="Times New Roman" w:eastAsia="Times New Roman" w:hAnsi="Times New Roman" w:cs="Times New Roman"/>
+          <w:kern w:val="0"/>
+          <w:sz w:val="24"/>
+          <w:szCs w:val="24"/>
+          <w:u w:val="single"/>
           <w:lang w:eastAsia="ru-RU"/>
           <w14:ligatures w14:val="none"/>
         </w:rPr>
@@ -2104,17 +2062,19 @@
           <w:kern w:val="0"/>
           <w:sz w:val="24"/>
           <w:szCs w:val="24"/>
-          <w:lang w:val="en-US" w:eastAsia="ru-RU"/>
-          <w14:ligatures w14:val="none"/>
-        </w:rPr>
-        <w:t xml:space="preserve"> </w:t>
-      </w:r>
-      <w:r>
-        <w:rPr>
-          <w:rFonts w:ascii="Times New Roman" w:eastAsia="Times New Roman" w:hAnsi="Times New Roman" w:cs="Times New Roman"/>
-          <w:kern w:val="0"/>
-          <w:sz w:val="24"/>
-          <w:szCs w:val="24"/>
+          <w:u w:val="single"/>
+          <w:lang w:val="en-US" w:eastAsia="ru-RU"/>
+          <w14:ligatures w14:val="none"/>
+        </w:rPr>
+        <w:t xml:space="preserve"> </w:t>
+      </w:r>
+      <w:r>
+        <w:rPr>
+          <w:rFonts w:ascii="Times New Roman" w:eastAsia="Times New Roman" w:hAnsi="Times New Roman" w:cs="Times New Roman"/>
+          <w:kern w:val="0"/>
+          <w:sz w:val="24"/>
+          <w:szCs w:val="24"/>
+          <w:u w:val="single"/>
           <w:lang w:eastAsia="ru-RU"/>
           <w14:ligatures w14:val="none"/>
         </w:rPr>
@@ -2126,39 +2086,19 @@
           <w:kern w:val="0"/>
           <w:sz w:val="24"/>
           <w:szCs w:val="24"/>
-          <w:lang w:val="en-US" w:eastAsia="ru-RU"/>
-          <w14:ligatures w14:val="none"/>
-        </w:rPr>
-        <w:t xml:space="preserve">: </w:t>
-      </w:r>
-      <w:r>
-        <w:rPr>
-          <w:rFonts w:ascii="Times New Roman" w:eastAsia="Times New Roman" w:hAnsi="Times New Roman" w:cs="Times New Roman"/>
-          <w:kern w:val="0"/>
-          <w:sz w:val="24"/>
-          <w:szCs w:val="24"/>
-          <w:lang w:val="en-US" w:eastAsia="ru-RU"/>
-          <w14:ligatures w14:val="none"/>
-        </w:rPr>
-        <w:t>ID</w:t>
-      </w:r>
-      <w:r>
-        <w:rPr>
-          <w:rFonts w:ascii="Times New Roman" w:eastAsia="Times New Roman" w:hAnsi="Times New Roman" w:cs="Times New Roman"/>
-          <w:kern w:val="0"/>
-          <w:sz w:val="24"/>
-          <w:szCs w:val="24"/>
-          <w:lang w:val="en-US" w:eastAsia="ru-RU"/>
-          <w14:ligatures w14:val="none"/>
-        </w:rPr>
-        <w:t xml:space="preserve"> </w:t>
-      </w:r>
-      <w:r>
-        <w:rPr>
-          <w:rFonts w:ascii="Times New Roman" w:eastAsia="Times New Roman" w:hAnsi="Times New Roman" w:cs="Times New Roman"/>
-          <w:kern w:val="0"/>
-          <w:sz w:val="24"/>
-          <w:szCs w:val="24"/>
+          <w:u w:val="single"/>
+          <w:lang w:val="en-US" w:eastAsia="ru-RU"/>
+          <w14:ligatures w14:val="none"/>
+        </w:rPr>
+        <w:t xml:space="preserve">: ID </w:t>
+      </w:r>
+      <w:r>
+        <w:rPr>
+          <w:rFonts w:ascii="Times New Roman" w:eastAsia="Times New Roman" w:hAnsi="Times New Roman" w:cs="Times New Roman"/>
+          <w:kern w:val="0"/>
+          <w:sz w:val="24"/>
+          <w:szCs w:val="24"/>
+          <w:u w:val="single"/>
           <w:lang w:eastAsia="ru-RU"/>
           <w14:ligatures w14:val="none"/>
         </w:rPr>
@@ -2170,39 +2110,19 @@
           <w:kern w:val="0"/>
           <w:sz w:val="24"/>
           <w:szCs w:val="24"/>
-          <w:lang w:val="en-US" w:eastAsia="ru-RU"/>
-          <w14:ligatures w14:val="none"/>
-        </w:rPr>
-        <w:t xml:space="preserve">, </w:t>
-      </w:r>
-      <w:r>
-        <w:rPr>
-          <w:rFonts w:ascii="Times New Roman" w:eastAsia="Times New Roman" w:hAnsi="Times New Roman" w:cs="Times New Roman"/>
-          <w:kern w:val="0"/>
-          <w:sz w:val="24"/>
-          <w:szCs w:val="24"/>
-          <w:lang w:val="en-US" w:eastAsia="ru-RU"/>
-          <w14:ligatures w14:val="none"/>
-        </w:rPr>
-        <w:t>ACTION</w:t>
-      </w:r>
-      <w:r>
-        <w:rPr>
-          <w:rFonts w:ascii="Times New Roman" w:eastAsia="Times New Roman" w:hAnsi="Times New Roman" w:cs="Times New Roman"/>
-          <w:kern w:val="0"/>
-          <w:sz w:val="24"/>
-          <w:szCs w:val="24"/>
-          <w:lang w:val="en-US" w:eastAsia="ru-RU"/>
-          <w14:ligatures w14:val="none"/>
-        </w:rPr>
-        <w:t xml:space="preserve">, </w:t>
-      </w:r>
-      <w:r>
-        <w:rPr>
-          <w:rFonts w:ascii="Times New Roman" w:eastAsia="Times New Roman" w:hAnsi="Times New Roman" w:cs="Times New Roman"/>
-          <w:kern w:val="0"/>
-          <w:sz w:val="24"/>
-          <w:szCs w:val="24"/>
+          <w:u w:val="single"/>
+          <w:lang w:val="en-US" w:eastAsia="ru-RU"/>
+          <w14:ligatures w14:val="none"/>
+        </w:rPr>
+        <w:t xml:space="preserve">, ACTION, </w:t>
+      </w:r>
+      <w:r>
+        <w:rPr>
+          <w:rFonts w:ascii="Times New Roman" w:eastAsia="Times New Roman" w:hAnsi="Times New Roman" w:cs="Times New Roman"/>
+          <w:kern w:val="0"/>
+          <w:sz w:val="24"/>
+          <w:szCs w:val="24"/>
+          <w:u w:val="single"/>
           <w:lang w:eastAsia="ru-RU"/>
           <w14:ligatures w14:val="none"/>
         </w:rPr>
@@ -2214,39 +2134,19 @@
           <w:kern w:val="0"/>
           <w:sz w:val="24"/>
           <w:szCs w:val="24"/>
-          <w:lang w:val="en-US" w:eastAsia="ru-RU"/>
-          <w14:ligatures w14:val="none"/>
-        </w:rPr>
-        <w:t xml:space="preserve">: </w:t>
-      </w:r>
-      <w:r>
-        <w:rPr>
-          <w:rFonts w:ascii="Times New Roman" w:eastAsia="Times New Roman" w:hAnsi="Times New Roman" w:cs="Times New Roman"/>
-          <w:kern w:val="0"/>
-          <w:sz w:val="24"/>
-          <w:szCs w:val="24"/>
-          <w:lang w:val="en-US" w:eastAsia="ru-RU"/>
-          <w14:ligatures w14:val="none"/>
-        </w:rPr>
-        <w:t>PENDING</w:t>
-      </w:r>
-      <w:r>
-        <w:rPr>
-          <w:rFonts w:ascii="Times New Roman" w:eastAsia="Times New Roman" w:hAnsi="Times New Roman" w:cs="Times New Roman"/>
-          <w:kern w:val="0"/>
-          <w:sz w:val="24"/>
-          <w:szCs w:val="24"/>
-          <w:lang w:val="en-US" w:eastAsia="ru-RU"/>
-          <w14:ligatures w14:val="none"/>
-        </w:rPr>
-        <w:t xml:space="preserve"> </w:t>
-      </w:r>
-      <w:r>
-        <w:rPr>
-          <w:rFonts w:ascii="Times New Roman" w:eastAsia="Times New Roman" w:hAnsi="Times New Roman" w:cs="Times New Roman"/>
-          <w:kern w:val="0"/>
-          <w:sz w:val="24"/>
-          <w:szCs w:val="24"/>
+          <w:u w:val="single"/>
+          <w:lang w:val="en-US" w:eastAsia="ru-RU"/>
+          <w14:ligatures w14:val="none"/>
+        </w:rPr>
+        <w:t xml:space="preserve">: PENDING </w:t>
+      </w:r>
+      <w:r>
+        <w:rPr>
+          <w:rFonts w:ascii="Times New Roman" w:eastAsia="Times New Roman" w:hAnsi="Times New Roman" w:cs="Times New Roman"/>
+          <w:kern w:val="0"/>
+          <w:sz w:val="24"/>
+          <w:szCs w:val="24"/>
+          <w:u w:val="single"/>
           <w:lang w:eastAsia="ru-RU"/>
           <w14:ligatures w14:val="none"/>
         </w:rPr>
@@ -2258,17 +2158,19 @@
           <w:kern w:val="0"/>
           <w:sz w:val="24"/>
           <w:szCs w:val="24"/>
-          <w:lang w:val="en-US" w:eastAsia="ru-RU"/>
-          <w14:ligatures w14:val="none"/>
-        </w:rPr>
-        <w:t xml:space="preserve"> </w:t>
-      </w:r>
-      <w:r>
-        <w:rPr>
-          <w:rFonts w:ascii="Times New Roman" w:eastAsia="Times New Roman" w:hAnsi="Times New Roman" w:cs="Times New Roman"/>
-          <w:kern w:val="0"/>
-          <w:sz w:val="24"/>
-          <w:szCs w:val="24"/>
+          <w:u w:val="single"/>
+          <w:lang w:val="en-US" w:eastAsia="ru-RU"/>
+          <w14:ligatures w14:val="none"/>
+        </w:rPr>
+        <w:t xml:space="preserve"> </w:t>
+      </w:r>
+      <w:r>
+        <w:rPr>
+          <w:rFonts w:ascii="Times New Roman" w:eastAsia="Times New Roman" w:hAnsi="Times New Roman" w:cs="Times New Roman"/>
+          <w:kern w:val="0"/>
+          <w:sz w:val="24"/>
+          <w:szCs w:val="24"/>
+          <w:u w:val="single"/>
           <w:lang w:eastAsia="ru-RU"/>
           <w14:ligatures w14:val="none"/>
         </w:rPr>
@@ -2280,6 +2182,7 @@
           <w:kern w:val="0"/>
           <w:sz w:val="24"/>
           <w:szCs w:val="24"/>
+          <w:u w:val="single"/>
           <w:lang w:val="en-US" w:eastAsia="ru-RU"/>
           <w14:ligatures w14:val="none"/>
         </w:rPr>
@@ -2291,6 +2194,7 @@
           <w:kern w:val="0"/>
           <w:sz w:val="24"/>
           <w:szCs w:val="24"/>
+          <w:u w:val="single"/>
           <w:lang w:eastAsia="ru-RU"/>
           <w14:ligatures w14:val="none"/>
         </w:rPr>
@@ -2302,17 +2206,19 @@
           <w:kern w:val="0"/>
           <w:sz w:val="24"/>
           <w:szCs w:val="24"/>
-          <w:lang w:val="en-US" w:eastAsia="ru-RU"/>
-          <w14:ligatures w14:val="none"/>
-        </w:rPr>
-        <w:t xml:space="preserve"> </w:t>
-      </w:r>
-      <w:r>
-        <w:rPr>
-          <w:rFonts w:ascii="Times New Roman" w:eastAsia="Times New Roman" w:hAnsi="Times New Roman" w:cs="Times New Roman"/>
-          <w:kern w:val="0"/>
-          <w:sz w:val="24"/>
-          <w:szCs w:val="24"/>
+          <w:u w:val="single"/>
+          <w:lang w:val="en-US" w:eastAsia="ru-RU"/>
+          <w14:ligatures w14:val="none"/>
+        </w:rPr>
+        <w:t xml:space="preserve"> </w:t>
+      </w:r>
+      <w:r>
+        <w:rPr>
+          <w:rFonts w:ascii="Times New Roman" w:eastAsia="Times New Roman" w:hAnsi="Times New Roman" w:cs="Times New Roman"/>
+          <w:kern w:val="0"/>
+          <w:sz w:val="24"/>
+          <w:szCs w:val="24"/>
+          <w:u w:val="single"/>
           <w:lang w:eastAsia="ru-RU"/>
           <w14:ligatures w14:val="none"/>
         </w:rPr>
@@ -2324,17 +2230,19 @@
           <w:kern w:val="0"/>
           <w:sz w:val="24"/>
           <w:szCs w:val="24"/>
-          <w:lang w:val="en-US" w:eastAsia="ru-RU"/>
-          <w14:ligatures w14:val="none"/>
-        </w:rPr>
-        <w:t xml:space="preserve"> </w:t>
-      </w:r>
-      <w:r>
-        <w:rPr>
-          <w:rFonts w:ascii="Times New Roman" w:eastAsia="Times New Roman" w:hAnsi="Times New Roman" w:cs="Times New Roman"/>
-          <w:kern w:val="0"/>
-          <w:sz w:val="24"/>
-          <w:szCs w:val="24"/>
+          <w:u w:val="single"/>
+          <w:lang w:val="en-US" w:eastAsia="ru-RU"/>
+          <w14:ligatures w14:val="none"/>
+        </w:rPr>
+        <w:t xml:space="preserve"> </w:t>
+      </w:r>
+      <w:r>
+        <w:rPr>
+          <w:rFonts w:ascii="Times New Roman" w:eastAsia="Times New Roman" w:hAnsi="Times New Roman" w:cs="Times New Roman"/>
+          <w:kern w:val="0"/>
+          <w:sz w:val="24"/>
+          <w:szCs w:val="24"/>
+          <w:u w:val="single"/>
           <w:lang w:eastAsia="ru-RU"/>
           <w14:ligatures w14:val="none"/>
         </w:rPr>
@@ -2346,6 +2254,7 @@
           <w:kern w:val="0"/>
           <w:sz w:val="24"/>
           <w:szCs w:val="24"/>
+          <w:u w:val="single"/>
           <w:lang w:val="en-US" w:eastAsia="ru-RU"/>
           <w14:ligatures w14:val="none"/>
         </w:rPr>
@@ -2357,6 +2266,7 @@
           <w:kern w:val="0"/>
           <w:sz w:val="24"/>
           <w:szCs w:val="24"/>
+          <w:u w:val="single"/>
           <w:lang w:eastAsia="ru-RU"/>
           <w14:ligatures w14:val="none"/>
         </w:rPr>
@@ -2368,17 +2278,19 @@
           <w:kern w:val="0"/>
           <w:sz w:val="24"/>
           <w:szCs w:val="24"/>
-          <w:lang w:val="en-US" w:eastAsia="ru-RU"/>
-          <w14:ligatures w14:val="none"/>
-        </w:rPr>
-        <w:t xml:space="preserve"> </w:t>
-      </w:r>
-      <w:r>
-        <w:rPr>
-          <w:rFonts w:ascii="Times New Roman" w:eastAsia="Times New Roman" w:hAnsi="Times New Roman" w:cs="Times New Roman"/>
-          <w:kern w:val="0"/>
-          <w:sz w:val="24"/>
-          <w:szCs w:val="24"/>
+          <w:u w:val="single"/>
+          <w:lang w:val="en-US" w:eastAsia="ru-RU"/>
+          <w14:ligatures w14:val="none"/>
+        </w:rPr>
+        <w:t xml:space="preserve"> </w:t>
+      </w:r>
+      <w:r>
+        <w:rPr>
+          <w:rFonts w:ascii="Times New Roman" w:eastAsia="Times New Roman" w:hAnsi="Times New Roman" w:cs="Times New Roman"/>
+          <w:kern w:val="0"/>
+          <w:sz w:val="24"/>
+          <w:szCs w:val="24"/>
+          <w:u w:val="single"/>
           <w:lang w:eastAsia="ru-RU"/>
           <w14:ligatures w14:val="none"/>
         </w:rPr>
@@ -2390,17 +2302,19 @@
           <w:kern w:val="0"/>
           <w:sz w:val="24"/>
           <w:szCs w:val="24"/>
-          <w:lang w:val="en-US" w:eastAsia="ru-RU"/>
-          <w14:ligatures w14:val="none"/>
-        </w:rPr>
-        <w:t xml:space="preserve"> </w:t>
-      </w:r>
-      <w:r>
-        <w:rPr>
-          <w:rFonts w:ascii="Times New Roman" w:eastAsia="Times New Roman" w:hAnsi="Times New Roman" w:cs="Times New Roman"/>
-          <w:kern w:val="0"/>
-          <w:sz w:val="24"/>
-          <w:szCs w:val="24"/>
+          <w:u w:val="single"/>
+          <w:lang w:val="en-US" w:eastAsia="ru-RU"/>
+          <w14:ligatures w14:val="none"/>
+        </w:rPr>
+        <w:t xml:space="preserve"> </w:t>
+      </w:r>
+      <w:r>
+        <w:rPr>
+          <w:rFonts w:ascii="Times New Roman" w:eastAsia="Times New Roman" w:hAnsi="Times New Roman" w:cs="Times New Roman"/>
+          <w:kern w:val="0"/>
+          <w:sz w:val="24"/>
+          <w:szCs w:val="24"/>
+          <w:u w:val="single"/>
           <w:lang w:eastAsia="ru-RU"/>
           <w14:ligatures w14:val="none"/>
         </w:rPr>
@@ -2412,6 +2326,7 @@
           <w:kern w:val="0"/>
           <w:sz w:val="24"/>
           <w:szCs w:val="24"/>
+          <w:u w:val="single"/>
           <w:lang w:val="en-US" w:eastAsia="ru-RU"/>
           <w14:ligatures w14:val="none"/>
         </w:rPr>
@@ -2423,6 +2338,7 @@
           <w:kern w:val="0"/>
           <w:sz w:val="24"/>
           <w:szCs w:val="24"/>
+          <w:u w:val="single"/>
           <w:lang w:eastAsia="ru-RU"/>
           <w14:ligatures w14:val="none"/>
         </w:rPr>
@@ -2434,6 +2350,7 @@
           <w:kern w:val="0"/>
           <w:sz w:val="24"/>
           <w:szCs w:val="24"/>
+          <w:u w:val="single"/>
           <w:lang w:val="en-US" w:eastAsia="ru-RU"/>
           <w14:ligatures w14:val="none"/>
         </w:rPr>
@@ -2461,7 +2378,19 @@
           <w:lang w:val="en-US" w:eastAsia="ru-RU"/>
           <w14:ligatures w14:val="none"/>
         </w:rPr>
-        <w:t>3.4.1.3 E</w:t>
+        <w:t>3.4.1.</w:t>
+      </w:r>
+      <w:r>
+        <w:rPr>
+          <w:rFonts w:ascii="Times New Roman" w:eastAsia="Times New Roman" w:hAnsi="Times New Roman" w:cs="Times New Roman"/>
+          <w:kern w:val="0"/>
+          <w:sz w:val="24"/>
+          <w:szCs w:val="24"/>
+          <w:u w:val="single"/>
+          <w:lang w:val="en-US" w:eastAsia="ru-RU"/>
+          <w14:ligatures w14:val="none"/>
+        </w:rPr>
+        <w:t>3 E</w:t>
       </w:r>
       <w:proofErr w:type="spellStart"/>
       <w:r>
@@ -2470,6 +2399,7 @@
           <w:kern w:val="0"/>
           <w:sz w:val="24"/>
           <w:szCs w:val="24"/>
+          <w:u w:val="single"/>
           <w:lang w:eastAsia="ru-RU"/>
           <w14:ligatures w14:val="none"/>
         </w:rPr>
@@ -2482,6 +2412,7 @@
           <w:kern w:val="0"/>
           <w:sz w:val="24"/>
           <w:szCs w:val="24"/>
+          <w:u w:val="single"/>
           <w:lang w:val="en-US" w:eastAsia="ru-RU"/>
           <w14:ligatures w14:val="none"/>
         </w:rPr>
@@ -2493,6 +2424,7 @@
           <w:kern w:val="0"/>
           <w:sz w:val="24"/>
           <w:szCs w:val="24"/>
+          <w:u w:val="single"/>
           <w:lang w:eastAsia="ru-RU"/>
           <w14:ligatures w14:val="none"/>
         </w:rPr>
@@ -2504,17 +2436,19 @@
           <w:kern w:val="0"/>
           <w:sz w:val="24"/>
           <w:szCs w:val="24"/>
-          <w:lang w:val="en-US" w:eastAsia="ru-RU"/>
-          <w14:ligatures w14:val="none"/>
-        </w:rPr>
-        <w:t xml:space="preserve"> </w:t>
-      </w:r>
-      <w:r>
-        <w:rPr>
-          <w:rFonts w:ascii="Times New Roman" w:eastAsia="Times New Roman" w:hAnsi="Times New Roman" w:cs="Times New Roman"/>
-          <w:kern w:val="0"/>
-          <w:sz w:val="24"/>
-          <w:szCs w:val="24"/>
+          <w:u w:val="single"/>
+          <w:lang w:val="en-US" w:eastAsia="ru-RU"/>
+          <w14:ligatures w14:val="none"/>
+        </w:rPr>
+        <w:t xml:space="preserve"> </w:t>
+      </w:r>
+      <w:r>
+        <w:rPr>
+          <w:rFonts w:ascii="Times New Roman" w:eastAsia="Times New Roman" w:hAnsi="Times New Roman" w:cs="Times New Roman"/>
+          <w:kern w:val="0"/>
+          <w:sz w:val="24"/>
+          <w:szCs w:val="24"/>
+          <w:u w:val="single"/>
           <w:lang w:eastAsia="ru-RU"/>
           <w14:ligatures w14:val="none"/>
         </w:rPr>
@@ -2526,17 +2460,19 @@
           <w:kern w:val="0"/>
           <w:sz w:val="24"/>
           <w:szCs w:val="24"/>
-          <w:lang w:val="en-US" w:eastAsia="ru-RU"/>
-          <w14:ligatures w14:val="none"/>
-        </w:rPr>
-        <w:t xml:space="preserve"> </w:t>
-      </w:r>
-      <w:r>
-        <w:rPr>
-          <w:rFonts w:ascii="Times New Roman" w:eastAsia="Times New Roman" w:hAnsi="Times New Roman" w:cs="Times New Roman"/>
-          <w:kern w:val="0"/>
-          <w:sz w:val="24"/>
-          <w:szCs w:val="24"/>
+          <w:u w:val="single"/>
+          <w:lang w:val="en-US" w:eastAsia="ru-RU"/>
+          <w14:ligatures w14:val="none"/>
+        </w:rPr>
+        <w:t xml:space="preserve"> </w:t>
+      </w:r>
+      <w:r>
+        <w:rPr>
+          <w:rFonts w:ascii="Times New Roman" w:eastAsia="Times New Roman" w:hAnsi="Times New Roman" w:cs="Times New Roman"/>
+          <w:kern w:val="0"/>
+          <w:sz w:val="24"/>
+          <w:szCs w:val="24"/>
+          <w:u w:val="single"/>
           <w:lang w:eastAsia="ru-RU"/>
           <w14:ligatures w14:val="none"/>
         </w:rPr>
@@ -2548,6 +2484,7 @@
           <w:kern w:val="0"/>
           <w:sz w:val="24"/>
           <w:szCs w:val="24"/>
+          <w:u w:val="single"/>
           <w:lang w:val="en-US" w:eastAsia="ru-RU"/>
           <w14:ligatures w14:val="none"/>
         </w:rPr>
@@ -2559,6 +2496,7 @@
           <w:kern w:val="0"/>
           <w:sz w:val="24"/>
           <w:szCs w:val="24"/>
+          <w:u w:val="single"/>
           <w:lang w:eastAsia="ru-RU"/>
           <w14:ligatures w14:val="none"/>
         </w:rPr>
@@ -2570,12 +2508,13 @@
           <w:kern w:val="0"/>
           <w:sz w:val="24"/>
           <w:szCs w:val="24"/>
+          <w:u w:val="single"/>
           <w:lang w:val="en-US" w:eastAsia="ru-RU"/>
           <w14:ligatures w14:val="none"/>
         </w:rPr>
         <w:t xml:space="preserve">) has gotten initial approval from the bank. The client has to provide income proof and KYC verification by using this link: </w:t>
       </w:r>
-      <w:hyperlink r:id="rId10" w:history="1">
+      <w:hyperlink r:id="rId8" w:history="1">
         <w:r>
           <w:rPr>
             <w:rFonts w:ascii="Times New Roman" w:eastAsia="Times New Roman" w:hAnsi="Times New Roman" w:cs="Times New Roman"/>
@@ -2610,16 +2549,18 @@
           <w:kern w:val="0"/>
           <w:sz w:val="24"/>
           <w:szCs w:val="24"/>
-          <w:lang w:val="en-US" w:eastAsia="ru-RU"/>
-          <w14:ligatures w14:val="none"/>
-        </w:rPr>
-      </w:pPr>
-      <w:r>
-        <w:rPr>
-          <w:rFonts w:ascii="Times New Roman" w:eastAsia="Times New Roman" w:hAnsi="Times New Roman" w:cs="Times New Roman"/>
-          <w:kern w:val="0"/>
-          <w:sz w:val="24"/>
-          <w:szCs w:val="24"/>
+          <w:u w:val="single"/>
+          <w:lang w:val="en-US" w:eastAsia="ru-RU"/>
+          <w14:ligatures w14:val="none"/>
+        </w:rPr>
+      </w:pPr>
+      <w:r>
+        <w:rPr>
+          <w:rFonts w:ascii="Times New Roman" w:eastAsia="Times New Roman" w:hAnsi="Times New Roman" w:cs="Times New Roman"/>
+          <w:kern w:val="0"/>
+          <w:sz w:val="24"/>
+          <w:szCs w:val="24"/>
+          <w:u w:val="single"/>
           <w:lang w:eastAsia="ru-RU"/>
           <w14:ligatures w14:val="none"/>
         </w:rPr>
@@ -2632,6 +2573,7 @@
           <w:kern w:val="0"/>
           <w:sz w:val="24"/>
           <w:szCs w:val="24"/>
+          <w:u w:val="single"/>
           <w:lang w:eastAsia="ru-RU"/>
           <w14:ligatures w14:val="none"/>
         </w:rPr>
@@ -2644,6 +2586,7 @@
           <w:kern w:val="0"/>
           <w:sz w:val="24"/>
           <w:szCs w:val="24"/>
+          <w:u w:val="single"/>
           <w:lang w:eastAsia="ru-RU"/>
           <w14:ligatures w14:val="none"/>
         </w:rPr>
@@ -2655,17 +2598,19 @@
           <w:kern w:val="0"/>
           <w:sz w:val="24"/>
           <w:szCs w:val="24"/>
-          <w:lang w:val="en-US" w:eastAsia="ru-RU"/>
-          <w14:ligatures w14:val="none"/>
-        </w:rPr>
-        <w:t xml:space="preserve"> </w:t>
-      </w:r>
-      <w:r>
-        <w:rPr>
-          <w:rFonts w:ascii="Times New Roman" w:eastAsia="Times New Roman" w:hAnsi="Times New Roman" w:cs="Times New Roman"/>
-          <w:kern w:val="0"/>
-          <w:sz w:val="24"/>
-          <w:szCs w:val="24"/>
+          <w:u w:val="single"/>
+          <w:lang w:val="en-US" w:eastAsia="ru-RU"/>
+          <w14:ligatures w14:val="none"/>
+        </w:rPr>
+        <w:t xml:space="preserve"> </w:t>
+      </w:r>
+      <w:r>
+        <w:rPr>
+          <w:rFonts w:ascii="Times New Roman" w:eastAsia="Times New Roman" w:hAnsi="Times New Roman" w:cs="Times New Roman"/>
+          <w:kern w:val="0"/>
+          <w:sz w:val="24"/>
+          <w:szCs w:val="24"/>
+          <w:u w:val="single"/>
           <w:lang w:eastAsia="ru-RU"/>
           <w14:ligatures w14:val="none"/>
         </w:rPr>
@@ -2677,17 +2622,19 @@
           <w:kern w:val="0"/>
           <w:sz w:val="24"/>
           <w:szCs w:val="24"/>
-          <w:lang w:val="en-US" w:eastAsia="ru-RU"/>
-          <w14:ligatures w14:val="none"/>
-        </w:rPr>
-        <w:t xml:space="preserve"> </w:t>
-      </w:r>
-      <w:r>
-        <w:rPr>
-          <w:rFonts w:ascii="Times New Roman" w:eastAsia="Times New Roman" w:hAnsi="Times New Roman" w:cs="Times New Roman"/>
-          <w:kern w:val="0"/>
-          <w:sz w:val="24"/>
-          <w:szCs w:val="24"/>
+          <w:u w:val="single"/>
+          <w:lang w:val="en-US" w:eastAsia="ru-RU"/>
+          <w14:ligatures w14:val="none"/>
+        </w:rPr>
+        <w:t xml:space="preserve"> </w:t>
+      </w:r>
+      <w:r>
+        <w:rPr>
+          <w:rFonts w:ascii="Times New Roman" w:eastAsia="Times New Roman" w:hAnsi="Times New Roman" w:cs="Times New Roman"/>
+          <w:kern w:val="0"/>
+          <w:sz w:val="24"/>
+          <w:szCs w:val="24"/>
+          <w:u w:val="single"/>
           <w:lang w:eastAsia="ru-RU"/>
           <w14:ligatures w14:val="none"/>
         </w:rPr>
@@ -2699,6 +2646,7 @@
           <w:kern w:val="0"/>
           <w:sz w:val="24"/>
           <w:szCs w:val="24"/>
+          <w:u w:val="single"/>
           <w:lang w:val="en-US" w:eastAsia="ru-RU"/>
           <w14:ligatures w14:val="none"/>
         </w:rPr>
@@ -2710,6 +2658,7 @@
           <w:kern w:val="0"/>
           <w:sz w:val="24"/>
           <w:szCs w:val="24"/>
+          <w:u w:val="single"/>
           <w:lang w:eastAsia="ru-RU"/>
           <w14:ligatures w14:val="none"/>
         </w:rPr>
@@ -2721,17 +2670,19 @@
           <w:kern w:val="0"/>
           <w:sz w:val="24"/>
           <w:szCs w:val="24"/>
-          <w:lang w:val="en-US" w:eastAsia="ru-RU"/>
-          <w14:ligatures w14:val="none"/>
-        </w:rPr>
-        <w:t xml:space="preserve"> </w:t>
-      </w:r>
-      <w:r>
-        <w:rPr>
-          <w:rFonts w:ascii="Times New Roman" w:eastAsia="Times New Roman" w:hAnsi="Times New Roman" w:cs="Times New Roman"/>
-          <w:kern w:val="0"/>
-          <w:sz w:val="24"/>
-          <w:szCs w:val="24"/>
+          <w:u w:val="single"/>
+          <w:lang w:val="en-US" w:eastAsia="ru-RU"/>
+          <w14:ligatures w14:val="none"/>
+        </w:rPr>
+        <w:t xml:space="preserve"> </w:t>
+      </w:r>
+      <w:r>
+        <w:rPr>
+          <w:rFonts w:ascii="Times New Roman" w:eastAsia="Times New Roman" w:hAnsi="Times New Roman" w:cs="Times New Roman"/>
+          <w:kern w:val="0"/>
+          <w:sz w:val="24"/>
+          <w:szCs w:val="24"/>
+          <w:u w:val="single"/>
           <w:lang w:eastAsia="ru-RU"/>
           <w14:ligatures w14:val="none"/>
         </w:rPr>
@@ -2743,17 +2694,19 @@
           <w:kern w:val="0"/>
           <w:sz w:val="24"/>
           <w:szCs w:val="24"/>
-          <w:lang w:val="en-US" w:eastAsia="ru-RU"/>
-          <w14:ligatures w14:val="none"/>
-        </w:rPr>
-        <w:t xml:space="preserve"> </w:t>
-      </w:r>
-      <w:r>
-        <w:rPr>
-          <w:rFonts w:ascii="Times New Roman" w:eastAsia="Times New Roman" w:hAnsi="Times New Roman" w:cs="Times New Roman"/>
-          <w:kern w:val="0"/>
-          <w:sz w:val="24"/>
-          <w:szCs w:val="24"/>
+          <w:u w:val="single"/>
+          <w:lang w:val="en-US" w:eastAsia="ru-RU"/>
+          <w14:ligatures w14:val="none"/>
+        </w:rPr>
+        <w:t xml:space="preserve"> </w:t>
+      </w:r>
+      <w:r>
+        <w:rPr>
+          <w:rFonts w:ascii="Times New Roman" w:eastAsia="Times New Roman" w:hAnsi="Times New Roman" w:cs="Times New Roman"/>
+          <w:kern w:val="0"/>
+          <w:sz w:val="24"/>
+          <w:szCs w:val="24"/>
+          <w:u w:val="single"/>
           <w:lang w:eastAsia="ru-RU"/>
           <w14:ligatures w14:val="none"/>
         </w:rPr>
@@ -2765,6 +2718,7 @@
           <w:kern w:val="0"/>
           <w:sz w:val="24"/>
           <w:szCs w:val="24"/>
+          <w:u w:val="single"/>
           <w:lang w:val="en-US" w:eastAsia="ru-RU"/>
           <w14:ligatures w14:val="none"/>
         </w:rPr>
@@ -2776,6 +2730,7 @@
           <w:kern w:val="0"/>
           <w:sz w:val="24"/>
           <w:szCs w:val="24"/>
+          <w:u w:val="single"/>
           <w:lang w:eastAsia="ru-RU"/>
           <w14:ligatures w14:val="none"/>
         </w:rPr>
@@ -2787,6 +2742,7 @@
           <w:kern w:val="0"/>
           <w:sz w:val="24"/>
           <w:szCs w:val="24"/>
+          <w:u w:val="single"/>
           <w:lang w:val="en-US" w:eastAsia="ru-RU"/>
           <w14:ligatures w14:val="none"/>
         </w:rPr>
@@ -2814,7 +2770,18 @@
           <w:lang w:val="en-US" w:eastAsia="ru-RU"/>
           <w14:ligatures w14:val="none"/>
         </w:rPr>
-        <w:t xml:space="preserve"> 3.5 </w:t>
+        <w:t xml:space="preserve"> </w:t>
+      </w:r>
+      <w:r>
+        <w:rPr>
+          <w:rFonts w:ascii="Times New Roman" w:eastAsia="Times New Roman" w:hAnsi="Times New Roman" w:cs="Times New Roman"/>
+          <w:kern w:val="0"/>
+          <w:sz w:val="24"/>
+          <w:szCs w:val="24"/>
+          <w:lang w:eastAsia="ru-RU"/>
+          <w14:ligatures w14:val="none"/>
+        </w:rPr>
+        <w:t xml:space="preserve">3.5 </w:t>
       </w:r>
       <w:r>
         <w:rPr>
@@ -2833,7 +2800,7 @@
           <w:kern w:val="0"/>
           <w:sz w:val="24"/>
           <w:szCs w:val="24"/>
-          <w:lang w:val="en-US" w:eastAsia="ru-RU"/>
+          <w:lang w:eastAsia="ru-RU"/>
           <w14:ligatures w14:val="none"/>
         </w:rPr>
         <w:t xml:space="preserve"> </w:t>
@@ -2855,7 +2822,7 @@
           <w:kern w:val="0"/>
           <w:sz w:val="24"/>
           <w:szCs w:val="24"/>
-          <w:lang w:val="en-US" w:eastAsia="ru-RU"/>
+          <w:lang w:eastAsia="ru-RU"/>
           <w14:ligatures w14:val="none"/>
         </w:rPr>
         <w:t xml:space="preserve"> </w:t>
@@ -2877,7 +2844,7 @@
           <w:kern w:val="0"/>
           <w:sz w:val="24"/>
           <w:szCs w:val="24"/>
-          <w:lang w:val="en-US" w:eastAsia="ru-RU"/>
+          <w:lang w:eastAsia="ru-RU"/>
           <w14:ligatures w14:val="none"/>
         </w:rPr>
         <w:t xml:space="preserve">, </w:t>
@@ -2899,7 +2866,7 @@
           <w:kern w:val="0"/>
           <w:sz w:val="24"/>
           <w:szCs w:val="24"/>
-          <w:lang w:val="en-US" w:eastAsia="ru-RU"/>
+          <w:lang w:eastAsia="ru-RU"/>
           <w14:ligatures w14:val="none"/>
         </w:rPr>
         <w:t xml:space="preserve"> </w:t>
@@ -2921,7 +2888,7 @@
           <w:kern w:val="0"/>
           <w:sz w:val="24"/>
           <w:szCs w:val="24"/>
-          <w:lang w:val="en-US" w:eastAsia="ru-RU"/>
+          <w:lang w:eastAsia="ru-RU"/>
           <w14:ligatures w14:val="none"/>
         </w:rPr>
         <w:t xml:space="preserve"> </w:t>
@@ -2943,7 +2910,7 @@
           <w:kern w:val="0"/>
           <w:sz w:val="24"/>
           <w:szCs w:val="24"/>
-          <w:lang w:val="en-US" w:eastAsia="ru-RU"/>
+          <w:lang w:eastAsia="ru-RU"/>
           <w14:ligatures w14:val="none"/>
         </w:rPr>
         <w:t xml:space="preserve"> </w:t>
@@ -2965,7 +2932,7 @@
           <w:kern w:val="0"/>
           <w:sz w:val="24"/>
           <w:szCs w:val="24"/>
-          <w:lang w:val="en-US" w:eastAsia="ru-RU"/>
+          <w:lang w:eastAsia="ru-RU"/>
           <w14:ligatures w14:val="none"/>
         </w:rPr>
         <w:t xml:space="preserve"> (</w:t>
@@ -2987,7 +2954,7 @@
           <w:kern w:val="0"/>
           <w:sz w:val="24"/>
           <w:szCs w:val="24"/>
-          <w:lang w:val="en-US" w:eastAsia="ru-RU"/>
+          <w:lang w:eastAsia="ru-RU"/>
           <w14:ligatures w14:val="none"/>
         </w:rPr>
         <w:t xml:space="preserve"> </w:t>
@@ -3009,7 +2976,7 @@
           <w:kern w:val="0"/>
           <w:sz w:val="24"/>
           <w:szCs w:val="24"/>
-          <w:lang w:val="en-US" w:eastAsia="ru-RU"/>
+          <w:lang w:eastAsia="ru-RU"/>
           <w14:ligatures w14:val="none"/>
         </w:rPr>
         <w:t xml:space="preserve">), </w:t>
@@ -3031,7 +2998,7 @@
           <w:kern w:val="0"/>
           <w:sz w:val="24"/>
           <w:szCs w:val="24"/>
-          <w:lang w:val="en-US" w:eastAsia="ru-RU"/>
+          <w:lang w:eastAsia="ru-RU"/>
           <w14:ligatures w14:val="none"/>
         </w:rPr>
         <w:t xml:space="preserve"> </w:t>
@@ -3053,7 +3020,7 @@
           <w:kern w:val="0"/>
           <w:sz w:val="24"/>
           <w:szCs w:val="24"/>
-          <w:lang w:val="en-US" w:eastAsia="ru-RU"/>
+          <w:lang w:eastAsia="ru-RU"/>
           <w14:ligatures w14:val="none"/>
         </w:rPr>
         <w:t xml:space="preserve"> </w:t>
@@ -3075,7 +3042,7 @@
           <w:kern w:val="0"/>
           <w:sz w:val="24"/>
           <w:szCs w:val="24"/>
-          <w:lang w:val="en-US" w:eastAsia="ru-RU"/>
+          <w:lang w:eastAsia="ru-RU"/>
           <w14:ligatures w14:val="none"/>
         </w:rPr>
         <w:t xml:space="preserve">, </w:t>
@@ -3097,7 +3064,7 @@
           <w:kern w:val="0"/>
           <w:sz w:val="24"/>
           <w:szCs w:val="24"/>
-          <w:lang w:val="en-US" w:eastAsia="ru-RU"/>
+          <w:lang w:eastAsia="ru-RU"/>
           <w14:ligatures w14:val="none"/>
         </w:rPr>
         <w:t xml:space="preserve"> </w:t>
@@ -3119,7 +3086,7 @@
           <w:kern w:val="0"/>
           <w:sz w:val="24"/>
           <w:szCs w:val="24"/>
-          <w:lang w:val="en-US" w:eastAsia="ru-RU"/>
+          <w:lang w:eastAsia="ru-RU"/>
           <w14:ligatures w14:val="none"/>
         </w:rPr>
         <w:t xml:space="preserve"> </w:t>
@@ -3141,7 +3108,7 @@
           <w:kern w:val="0"/>
           <w:sz w:val="24"/>
           <w:szCs w:val="24"/>
-          <w:lang w:val="en-US" w:eastAsia="ru-RU"/>
+          <w:lang w:eastAsia="ru-RU"/>
           <w14:ligatures w14:val="none"/>
         </w:rPr>
         <w:t xml:space="preserve"> </w:t>
@@ -3163,7 +3130,7 @@
           <w:kern w:val="0"/>
           <w:sz w:val="24"/>
           <w:szCs w:val="24"/>
-          <w:lang w:val="en-US" w:eastAsia="ru-RU"/>
+          <w:lang w:eastAsia="ru-RU"/>
           <w14:ligatures w14:val="none"/>
         </w:rPr>
         <w:t xml:space="preserve"> </w:t>
@@ -3185,7 +3152,7 @@
           <w:kern w:val="0"/>
           <w:sz w:val="24"/>
           <w:szCs w:val="24"/>
-          <w:lang w:val="en-US" w:eastAsia="ru-RU"/>
+          <w:lang w:eastAsia="ru-RU"/>
           <w14:ligatures w14:val="none"/>
         </w:rPr>
         <w:t xml:space="preserve">: </w:t>
@@ -3207,7 +3174,7 @@
           <w:kern w:val="0"/>
           <w:sz w:val="24"/>
           <w:szCs w:val="24"/>
-          <w:lang w:val="en-US" w:eastAsia="ru-RU"/>
+          <w:lang w:eastAsia="ru-RU"/>
           <w14:ligatures w14:val="none"/>
         </w:rPr>
         <w:t xml:space="preserve"> </w:t>
@@ -3229,7 +3196,7 @@
           <w:kern w:val="0"/>
           <w:sz w:val="24"/>
           <w:szCs w:val="24"/>
-          <w:lang w:val="en-US" w:eastAsia="ru-RU"/>
+          <w:lang w:eastAsia="ru-RU"/>
           <w14:ligatures w14:val="none"/>
         </w:rPr>
         <w:t xml:space="preserve">, </w:t>
@@ -3251,7 +3218,7 @@
           <w:kern w:val="0"/>
           <w:sz w:val="24"/>
           <w:szCs w:val="24"/>
-          <w:lang w:val="en-US" w:eastAsia="ru-RU"/>
+          <w:lang w:eastAsia="ru-RU"/>
           <w14:ligatures w14:val="none"/>
         </w:rPr>
         <w:t xml:space="preserve">, </w:t>
@@ -3273,7 +3240,7 @@
           <w:kern w:val="0"/>
           <w:sz w:val="24"/>
           <w:szCs w:val="24"/>
-          <w:lang w:val="en-US" w:eastAsia="ru-RU"/>
+          <w:lang w:eastAsia="ru-RU"/>
           <w14:ligatures w14:val="none"/>
         </w:rPr>
         <w:t xml:space="preserve">: </w:t>
@@ -3295,7 +3262,7 @@
           <w:kern w:val="0"/>
           <w:sz w:val="24"/>
           <w:szCs w:val="24"/>
-          <w:lang w:val="en-US" w:eastAsia="ru-RU"/>
+          <w:lang w:eastAsia="ru-RU"/>
           <w14:ligatures w14:val="none"/>
         </w:rPr>
         <w:t xml:space="preserve"> </w:t>
@@ -3317,7 +3284,7 @@
           <w:kern w:val="0"/>
           <w:sz w:val="24"/>
           <w:szCs w:val="24"/>
-          <w:lang w:val="en-US" w:eastAsia="ru-RU"/>
+          <w:lang w:eastAsia="ru-RU"/>
           <w14:ligatures w14:val="none"/>
         </w:rPr>
         <w:t xml:space="preserve"> </w:t>
@@ -3339,7 +3306,7 @@
           <w:kern w:val="0"/>
           <w:sz w:val="24"/>
           <w:szCs w:val="24"/>
-          <w:lang w:val="en-US" w:eastAsia="ru-RU"/>
+          <w:lang w:eastAsia="ru-RU"/>
           <w14:ligatures w14:val="none"/>
         </w:rPr>
         <w:t xml:space="preserve">. </w:t>
@@ -3510,7 +3477,7 @@
         </w:rPr>
         <w:t xml:space="preserve">) has dropped the video KYC. Ask the client to complete it by using this link </w:t>
       </w:r>
-      <w:hyperlink r:id="rId11" w:history="1">
+      <w:hyperlink r:id="rId9" w:history="1">
         <w:r>
           <w:rPr>
             <w:rFonts w:ascii="Times New Roman" w:eastAsia="Times New Roman" w:hAnsi="Times New Roman" w:cs="Times New Roman"/>

</xml_diff>

<commit_message>
completed the points 3.5; 3.6; 4; 5.
</commit_message>
<xml_diff>
--- a/Create file/описание.docx
+++ b/Create file/описание.docx
@@ -46,28 +46,21 @@
           <w14:ligatures w14:val="none"/>
         </w:rPr>
       </w:pPr>
-      <w:hyperlink r:id="rId5" w:history="1">
-        <w:r>
-          <w:rPr>
-            <w:rStyle w:val="a4"/>
-            <w:rFonts w:ascii="Times New Roman" w:eastAsia="Times New Roman" w:hAnsi="Times New Roman" w:cs="Times New Roman"/>
-            <w:b/>
-            <w:bCs/>
-            <w:kern w:val="36"/>
-            <w:sz w:val="48"/>
-            <w:szCs w:val="48"/>
-            <w:lang w:val="en-US" w:eastAsia="ru-RU"/>
-            <w14:ligatures w14:val="none"/>
-          </w:rPr>
-          <w:t>https://lilac-rate-7b4.notion.site/Axis-credit-card-report-fcff11c2e0ce4b10ba796e7b5f5df069</w:t>
-        </w:r>
-      </w:hyperlink>
-    </w:p>
-    <w:p>
-      <w:pPr>
-        <w:spacing w:before="100" w:beforeAutospacing="1" w:after="100" w:afterAutospacing="1" w:line="240" w:lineRule="auto"/>
-        <w:outlineLvl w:val="0"/>
-        <w:rPr>
+      <w:r>
+        <w:fldChar w:fldCharType="begin"/>
+      </w:r>
+      <w:r>
+        <w:rPr>
+          <w:lang w:val="en-US"/>
+        </w:rPr>
+        <w:instrText>HYPERLINK "https://lilac-rate-7b4.notion.site/Axis-credit-card-report-fcff11c2e0ce4b10ba796e7b5f5df069"</w:instrText>
+      </w:r>
+      <w:r>
+        <w:fldChar w:fldCharType="separate"/>
+      </w:r>
+      <w:r>
+        <w:rPr>
+          <w:rStyle w:val="a4"/>
           <w:rFonts w:ascii="Times New Roman" w:eastAsia="Times New Roman" w:hAnsi="Times New Roman" w:cs="Times New Roman"/>
           <w:b/>
           <w:bCs/>
@@ -77,55 +70,38 @@
           <w:lang w:val="en-US" w:eastAsia="ru-RU"/>
           <w14:ligatures w14:val="none"/>
         </w:rPr>
-      </w:pPr>
+        <w:t>https://lilac-rate-7b4.notion.site/Axis-credit-card-report-fcff11c2e0ce4b10ba796e7b5f5df069</w:t>
+      </w:r>
+      <w:r>
+        <w:rPr>
+          <w:rStyle w:val="a4"/>
+          <w:rFonts w:ascii="Times New Roman" w:eastAsia="Times New Roman" w:hAnsi="Times New Roman" w:cs="Times New Roman"/>
+          <w:b/>
+          <w:bCs/>
+          <w:kern w:val="36"/>
+          <w:sz w:val="48"/>
+          <w:szCs w:val="48"/>
+          <w:lang w:val="en-US" w:eastAsia="ru-RU"/>
+          <w14:ligatures w14:val="none"/>
+        </w:rPr>
+        <w:fldChar w:fldCharType="end"/>
+      </w:r>
     </w:p>
     <w:p>
       <w:pPr>
         <w:spacing w:before="100" w:beforeAutospacing="1" w:after="100" w:afterAutospacing="1" w:line="240" w:lineRule="auto"/>
-        <w:rPr>
-          <w:rFonts w:ascii="Times New Roman" w:eastAsia="Times New Roman" w:hAnsi="Times New Roman" w:cs="Times New Roman"/>
-          <w:kern w:val="0"/>
-          <w:sz w:val="24"/>
-          <w:szCs w:val="24"/>
-          <w:lang w:eastAsia="ru-RU"/>
-          <w14:ligatures w14:val="none"/>
-        </w:rPr>
-      </w:pPr>
-      <w:r>
-        <w:rPr>
-          <w:rFonts w:ascii="Times New Roman" w:eastAsia="Times New Roman" w:hAnsi="Times New Roman" w:cs="Times New Roman"/>
-          <w:kern w:val="0"/>
-          <w:sz w:val="24"/>
-          <w:szCs w:val="24"/>
-          <w:lang w:eastAsia="ru-RU"/>
-          <w14:ligatures w14:val="none"/>
-        </w:rPr>
-        <w:t xml:space="preserve">Задача: Нужно проработать систему формирования загрузочного файла в систему. Банки присылают отчеты в виде </w:t>
-      </w:r>
-      <w:proofErr w:type="spellStart"/>
-      <w:r>
-        <w:rPr>
-          <w:rFonts w:ascii="Times New Roman" w:eastAsia="Times New Roman" w:hAnsi="Times New Roman" w:cs="Times New Roman"/>
-          <w:kern w:val="0"/>
-          <w:sz w:val="24"/>
-          <w:szCs w:val="24"/>
-          <w:lang w:eastAsia="ru-RU"/>
-          <w14:ligatures w14:val="none"/>
-        </w:rPr>
-        <w:t>excel</w:t>
-      </w:r>
-      <w:proofErr w:type="spellEnd"/>
-      <w:r>
-        <w:rPr>
-          <w:rFonts w:ascii="Times New Roman" w:eastAsia="Times New Roman" w:hAnsi="Times New Roman" w:cs="Times New Roman"/>
-          <w:kern w:val="0"/>
-          <w:sz w:val="24"/>
-          <w:szCs w:val="24"/>
-          <w:lang w:eastAsia="ru-RU"/>
-          <w14:ligatures w14:val="none"/>
-        </w:rPr>
-        <w:t xml:space="preserve"> таблиц, из которых менеджер достает статусы каждого клиента и в ручную формирует загрузочные файл. Хотим, чтобы данная работа проводилась автоматически.</w:t>
-      </w:r>
+        <w:outlineLvl w:val="0"/>
+        <w:rPr>
+          <w:rFonts w:ascii="Times New Roman" w:eastAsia="Times New Roman" w:hAnsi="Times New Roman" w:cs="Times New Roman"/>
+          <w:b/>
+          <w:bCs/>
+          <w:kern w:val="36"/>
+          <w:sz w:val="48"/>
+          <w:szCs w:val="48"/>
+          <w:lang w:val="en-US" w:eastAsia="ru-RU"/>
+          <w14:ligatures w14:val="none"/>
+        </w:rPr>
+      </w:pPr>
     </w:p>
     <w:p>
       <w:pPr>
@@ -148,7 +124,31 @@
           <w:lang w:eastAsia="ru-RU"/>
           <w14:ligatures w14:val="none"/>
         </w:rPr>
-        <w:t>Пример отчетов:</w:t>
+        <w:t xml:space="preserve">Задача: Нужно проработать систему формирования загрузочного файла в систему. Банки присылают отчеты в виде </w:t>
+      </w:r>
+      <w:proofErr w:type="spellStart"/>
+      <w:r>
+        <w:rPr>
+          <w:rFonts w:ascii="Times New Roman" w:eastAsia="Times New Roman" w:hAnsi="Times New Roman" w:cs="Times New Roman"/>
+          <w:kern w:val="0"/>
+          <w:sz w:val="24"/>
+          <w:szCs w:val="24"/>
+          <w:lang w:eastAsia="ru-RU"/>
+          <w14:ligatures w14:val="none"/>
+        </w:rPr>
+        <w:t>excel</w:t>
+      </w:r>
+      <w:proofErr w:type="spellEnd"/>
+      <w:r>
+        <w:rPr>
+          <w:rFonts w:ascii="Times New Roman" w:eastAsia="Times New Roman" w:hAnsi="Times New Roman" w:cs="Times New Roman"/>
+          <w:kern w:val="0"/>
+          <w:sz w:val="24"/>
+          <w:szCs w:val="24"/>
+          <w:lang w:eastAsia="ru-RU"/>
+          <w14:ligatures w14:val="none"/>
+        </w:rPr>
+        <w:t xml:space="preserve"> таблиц, из которых менеджер достает статусы каждого клиента и в ручную формирует загрузочные файл. Хотим, чтобы данная работа проводилась автоматически.</w:t>
       </w:r>
     </w:p>
     <w:p>
@@ -163,7 +163,31 @@
           <w14:ligatures w14:val="none"/>
         </w:rPr>
       </w:pPr>
-      <w:hyperlink r:id="rId6" w:history="1">
+      <w:r>
+        <w:rPr>
+          <w:rFonts w:ascii="Times New Roman" w:eastAsia="Times New Roman" w:hAnsi="Times New Roman" w:cs="Times New Roman"/>
+          <w:kern w:val="0"/>
+          <w:sz w:val="24"/>
+          <w:szCs w:val="24"/>
+          <w:lang w:eastAsia="ru-RU"/>
+          <w14:ligatures w14:val="none"/>
+        </w:rPr>
+        <w:t>Пример отчетов:</w:t>
+      </w:r>
+    </w:p>
+    <w:p>
+      <w:pPr>
+        <w:spacing w:before="100" w:beforeAutospacing="1" w:after="100" w:afterAutospacing="1" w:line="240" w:lineRule="auto"/>
+        <w:rPr>
+          <w:rFonts w:ascii="Times New Roman" w:eastAsia="Times New Roman" w:hAnsi="Times New Roman" w:cs="Times New Roman"/>
+          <w:kern w:val="0"/>
+          <w:sz w:val="24"/>
+          <w:szCs w:val="24"/>
+          <w:lang w:eastAsia="ru-RU"/>
+          <w14:ligatures w14:val="none"/>
+        </w:rPr>
+      </w:pPr>
+      <w:hyperlink r:id="rId5" w:history="1">
         <w:r>
           <w:rPr>
             <w:rFonts w:ascii="Times New Roman" w:eastAsia="Times New Roman" w:hAnsi="Times New Roman" w:cs="Times New Roman"/>
@@ -1897,6 +1921,623 @@
         </w:rPr>
         <w:t xml:space="preserve">) has gotten initial approval from the bank. The client has to complete KYC verification by using this link: </w:t>
       </w:r>
+      <w:hyperlink r:id="rId6" w:history="1">
+        <w:r>
+          <w:rPr>
+            <w:rFonts w:ascii="Times New Roman" w:eastAsia="Times New Roman" w:hAnsi="Times New Roman" w:cs="Times New Roman"/>
+            <w:color w:val="0000FF"/>
+            <w:kern w:val="0"/>
+            <w:sz w:val="24"/>
+            <w:szCs w:val="24"/>
+            <w:u w:val="single"/>
+            <w:lang w:val="en-US" w:eastAsia="ru-RU"/>
+            <w14:ligatures w14:val="none"/>
+          </w:rPr>
+          <w:t>http://www.axisbank.com/vkyc</w:t>
+        </w:r>
+      </w:hyperlink>
+      <w:r>
+        <w:rPr>
+          <w:rFonts w:ascii="Times New Roman" w:eastAsia="Times New Roman" w:hAnsi="Times New Roman" w:cs="Times New Roman"/>
+          <w:kern w:val="0"/>
+          <w:sz w:val="24"/>
+          <w:szCs w:val="24"/>
+          <w:u w:val="single"/>
+          <w:lang w:val="en-US" w:eastAsia="ru-RU"/>
+          <w14:ligatures w14:val="none"/>
+        </w:rPr>
+        <w:t xml:space="preserve">. Ask the client to complete the KYC. </w:t>
+      </w:r>
+    </w:p>
+    <w:p>
+      <w:pPr>
+        <w:spacing w:before="100" w:beforeAutospacing="1" w:after="100" w:afterAutospacing="1" w:line="240" w:lineRule="auto"/>
+        <w:rPr>
+          <w:rFonts w:ascii="Times New Roman" w:eastAsia="Times New Roman" w:hAnsi="Times New Roman" w:cs="Times New Roman"/>
+          <w:kern w:val="0"/>
+          <w:sz w:val="24"/>
+          <w:szCs w:val="24"/>
+          <w:lang w:val="en-US" w:eastAsia="ru-RU"/>
+          <w14:ligatures w14:val="none"/>
+        </w:rPr>
+      </w:pPr>
+      <w:r>
+        <w:rPr>
+          <w:rFonts w:ascii="Times New Roman" w:eastAsia="Times New Roman" w:hAnsi="Times New Roman" w:cs="Times New Roman"/>
+          <w:kern w:val="0"/>
+          <w:sz w:val="24"/>
+          <w:szCs w:val="24"/>
+          <w:lang w:val="en-US" w:eastAsia="ru-RU"/>
+          <w14:ligatures w14:val="none"/>
+        </w:rPr>
+        <w:t xml:space="preserve">3.4.1.2 </w:t>
+      </w:r>
+      <w:r>
+        <w:rPr>
+          <w:rFonts w:ascii="Times New Roman" w:eastAsia="Times New Roman" w:hAnsi="Times New Roman" w:cs="Times New Roman"/>
+          <w:kern w:val="0"/>
+          <w:sz w:val="24"/>
+          <w:szCs w:val="24"/>
+          <w:u w:val="single"/>
+          <w:lang w:eastAsia="ru-RU"/>
+          <w14:ligatures w14:val="none"/>
+        </w:rPr>
+        <w:t>Если</w:t>
+      </w:r>
+      <w:r>
+        <w:rPr>
+          <w:rFonts w:ascii="Times New Roman" w:eastAsia="Times New Roman" w:hAnsi="Times New Roman" w:cs="Times New Roman"/>
+          <w:kern w:val="0"/>
+          <w:sz w:val="24"/>
+          <w:szCs w:val="24"/>
+          <w:u w:val="single"/>
+          <w:lang w:val="en-US" w:eastAsia="ru-RU"/>
+          <w14:ligatures w14:val="none"/>
+        </w:rPr>
+        <w:t xml:space="preserve"> STPI, </w:t>
+      </w:r>
+      <w:r>
+        <w:rPr>
+          <w:rFonts w:ascii="Times New Roman" w:eastAsia="Times New Roman" w:hAnsi="Times New Roman" w:cs="Times New Roman"/>
+          <w:kern w:val="0"/>
+          <w:sz w:val="24"/>
+          <w:szCs w:val="24"/>
+          <w:u w:val="single"/>
+          <w:lang w:eastAsia="ru-RU"/>
+          <w14:ligatures w14:val="none"/>
+        </w:rPr>
+        <w:t>то</w:t>
+      </w:r>
+      <w:r>
+        <w:rPr>
+          <w:rFonts w:ascii="Times New Roman" w:eastAsia="Times New Roman" w:hAnsi="Times New Roman" w:cs="Times New Roman"/>
+          <w:kern w:val="0"/>
+          <w:sz w:val="24"/>
+          <w:szCs w:val="24"/>
+          <w:u w:val="single"/>
+          <w:lang w:val="en-US" w:eastAsia="ru-RU"/>
+          <w14:ligatures w14:val="none"/>
+        </w:rPr>
+        <w:t xml:space="preserve"> </w:t>
+      </w:r>
+      <w:r>
+        <w:rPr>
+          <w:rFonts w:ascii="Times New Roman" w:eastAsia="Times New Roman" w:hAnsi="Times New Roman" w:cs="Times New Roman"/>
+          <w:kern w:val="0"/>
+          <w:sz w:val="24"/>
+          <w:szCs w:val="24"/>
+          <w:u w:val="single"/>
+          <w:lang w:eastAsia="ru-RU"/>
+          <w14:ligatures w14:val="none"/>
+        </w:rPr>
+        <w:t>добавляем</w:t>
+      </w:r>
+      <w:r>
+        <w:rPr>
+          <w:rFonts w:ascii="Times New Roman" w:eastAsia="Times New Roman" w:hAnsi="Times New Roman" w:cs="Times New Roman"/>
+          <w:kern w:val="0"/>
+          <w:sz w:val="24"/>
+          <w:szCs w:val="24"/>
+          <w:u w:val="single"/>
+          <w:lang w:val="en-US" w:eastAsia="ru-RU"/>
+          <w14:ligatures w14:val="none"/>
+        </w:rPr>
+        <w:t xml:space="preserve"> </w:t>
+      </w:r>
+      <w:r>
+        <w:rPr>
+          <w:rFonts w:ascii="Times New Roman" w:eastAsia="Times New Roman" w:hAnsi="Times New Roman" w:cs="Times New Roman"/>
+          <w:kern w:val="0"/>
+          <w:sz w:val="24"/>
+          <w:szCs w:val="24"/>
+          <w:u w:val="single"/>
+          <w:lang w:eastAsia="ru-RU"/>
+          <w14:ligatures w14:val="none"/>
+        </w:rPr>
+        <w:t>в</w:t>
+      </w:r>
+      <w:r>
+        <w:rPr>
+          <w:rFonts w:ascii="Times New Roman" w:eastAsia="Times New Roman" w:hAnsi="Times New Roman" w:cs="Times New Roman"/>
+          <w:kern w:val="0"/>
+          <w:sz w:val="24"/>
+          <w:szCs w:val="24"/>
+          <w:u w:val="single"/>
+          <w:lang w:val="en-US" w:eastAsia="ru-RU"/>
+          <w14:ligatures w14:val="none"/>
+        </w:rPr>
+        <w:t xml:space="preserve"> </w:t>
+      </w:r>
+      <w:r>
+        <w:rPr>
+          <w:rFonts w:ascii="Times New Roman" w:eastAsia="Times New Roman" w:hAnsi="Times New Roman" w:cs="Times New Roman"/>
+          <w:kern w:val="0"/>
+          <w:sz w:val="24"/>
+          <w:szCs w:val="24"/>
+          <w:u w:val="single"/>
+          <w:lang w:eastAsia="ru-RU"/>
+          <w14:ligatures w14:val="none"/>
+        </w:rPr>
+        <w:t>загрузочный</w:t>
+      </w:r>
+      <w:r>
+        <w:rPr>
+          <w:rFonts w:ascii="Times New Roman" w:eastAsia="Times New Roman" w:hAnsi="Times New Roman" w:cs="Times New Roman"/>
+          <w:kern w:val="0"/>
+          <w:sz w:val="24"/>
+          <w:szCs w:val="24"/>
+          <w:u w:val="single"/>
+          <w:lang w:val="en-US" w:eastAsia="ru-RU"/>
+          <w14:ligatures w14:val="none"/>
+        </w:rPr>
+        <w:t xml:space="preserve"> </w:t>
+      </w:r>
+      <w:r>
+        <w:rPr>
+          <w:rFonts w:ascii="Times New Roman" w:eastAsia="Times New Roman" w:hAnsi="Times New Roman" w:cs="Times New Roman"/>
+          <w:kern w:val="0"/>
+          <w:sz w:val="24"/>
+          <w:szCs w:val="24"/>
+          <w:u w:val="single"/>
+          <w:lang w:eastAsia="ru-RU"/>
+          <w14:ligatures w14:val="none"/>
+        </w:rPr>
+        <w:t>файл</w:t>
+      </w:r>
+      <w:r>
+        <w:rPr>
+          <w:rFonts w:ascii="Times New Roman" w:eastAsia="Times New Roman" w:hAnsi="Times New Roman" w:cs="Times New Roman"/>
+          <w:kern w:val="0"/>
+          <w:sz w:val="24"/>
+          <w:szCs w:val="24"/>
+          <w:u w:val="single"/>
+          <w:lang w:val="en-US" w:eastAsia="ru-RU"/>
+          <w14:ligatures w14:val="none"/>
+        </w:rPr>
+        <w:t xml:space="preserve">: ID </w:t>
+      </w:r>
+      <w:r>
+        <w:rPr>
+          <w:rFonts w:ascii="Times New Roman" w:eastAsia="Times New Roman" w:hAnsi="Times New Roman" w:cs="Times New Roman"/>
+          <w:kern w:val="0"/>
+          <w:sz w:val="24"/>
+          <w:szCs w:val="24"/>
+          <w:u w:val="single"/>
+          <w:lang w:eastAsia="ru-RU"/>
+          <w14:ligatures w14:val="none"/>
+        </w:rPr>
+        <w:t>клиента</w:t>
+      </w:r>
+      <w:r>
+        <w:rPr>
+          <w:rFonts w:ascii="Times New Roman" w:eastAsia="Times New Roman" w:hAnsi="Times New Roman" w:cs="Times New Roman"/>
+          <w:kern w:val="0"/>
+          <w:sz w:val="24"/>
+          <w:szCs w:val="24"/>
+          <w:u w:val="single"/>
+          <w:lang w:val="en-US" w:eastAsia="ru-RU"/>
+          <w14:ligatures w14:val="none"/>
+        </w:rPr>
+        <w:t xml:space="preserve">, ACTION, </w:t>
+      </w:r>
+      <w:r>
+        <w:rPr>
+          <w:rFonts w:ascii="Times New Roman" w:eastAsia="Times New Roman" w:hAnsi="Times New Roman" w:cs="Times New Roman"/>
+          <w:kern w:val="0"/>
+          <w:sz w:val="24"/>
+          <w:szCs w:val="24"/>
+          <w:u w:val="single"/>
+          <w:lang w:eastAsia="ru-RU"/>
+          <w14:ligatures w14:val="none"/>
+        </w:rPr>
+        <w:t>статус</w:t>
+      </w:r>
+      <w:r>
+        <w:rPr>
+          <w:rFonts w:ascii="Times New Roman" w:eastAsia="Times New Roman" w:hAnsi="Times New Roman" w:cs="Times New Roman"/>
+          <w:kern w:val="0"/>
+          <w:sz w:val="24"/>
+          <w:szCs w:val="24"/>
+          <w:u w:val="single"/>
+          <w:lang w:val="en-US" w:eastAsia="ru-RU"/>
+          <w14:ligatures w14:val="none"/>
+        </w:rPr>
+        <w:t xml:space="preserve">: PENDING </w:t>
+      </w:r>
+      <w:r>
+        <w:rPr>
+          <w:rFonts w:ascii="Times New Roman" w:eastAsia="Times New Roman" w:hAnsi="Times New Roman" w:cs="Times New Roman"/>
+          <w:kern w:val="0"/>
+          <w:sz w:val="24"/>
+          <w:szCs w:val="24"/>
+          <w:u w:val="single"/>
+          <w:lang w:eastAsia="ru-RU"/>
+          <w14:ligatures w14:val="none"/>
+        </w:rPr>
+        <w:t>и</w:t>
+      </w:r>
+      <w:r>
+        <w:rPr>
+          <w:rFonts w:ascii="Times New Roman" w:eastAsia="Times New Roman" w:hAnsi="Times New Roman" w:cs="Times New Roman"/>
+          <w:kern w:val="0"/>
+          <w:sz w:val="24"/>
+          <w:szCs w:val="24"/>
+          <w:u w:val="single"/>
+          <w:lang w:val="en-US" w:eastAsia="ru-RU"/>
+          <w14:ligatures w14:val="none"/>
+        </w:rPr>
+        <w:t xml:space="preserve"> </w:t>
+      </w:r>
+      <w:r>
+        <w:rPr>
+          <w:rFonts w:ascii="Times New Roman" w:eastAsia="Times New Roman" w:hAnsi="Times New Roman" w:cs="Times New Roman"/>
+          <w:kern w:val="0"/>
+          <w:sz w:val="24"/>
+          <w:szCs w:val="24"/>
+          <w:u w:val="single"/>
+          <w:lang w:eastAsia="ru-RU"/>
+          <w14:ligatures w14:val="none"/>
+        </w:rPr>
+        <w:t>описание</w:t>
+      </w:r>
+      <w:r>
+        <w:rPr>
+          <w:rFonts w:ascii="Times New Roman" w:eastAsia="Times New Roman" w:hAnsi="Times New Roman" w:cs="Times New Roman"/>
+          <w:kern w:val="0"/>
+          <w:sz w:val="24"/>
+          <w:szCs w:val="24"/>
+          <w:u w:val="single"/>
+          <w:lang w:val="en-US" w:eastAsia="ru-RU"/>
+          <w14:ligatures w14:val="none"/>
+        </w:rPr>
+        <w:t xml:space="preserve">. </w:t>
+      </w:r>
+      <w:r>
+        <w:rPr>
+          <w:rFonts w:ascii="Times New Roman" w:eastAsia="Times New Roman" w:hAnsi="Times New Roman" w:cs="Times New Roman"/>
+          <w:kern w:val="0"/>
+          <w:sz w:val="24"/>
+          <w:szCs w:val="24"/>
+          <w:u w:val="single"/>
+          <w:lang w:eastAsia="ru-RU"/>
+          <w14:ligatures w14:val="none"/>
+        </w:rPr>
+        <w:t>Описание</w:t>
+      </w:r>
+      <w:r>
+        <w:rPr>
+          <w:rFonts w:ascii="Times New Roman" w:eastAsia="Times New Roman" w:hAnsi="Times New Roman" w:cs="Times New Roman"/>
+          <w:kern w:val="0"/>
+          <w:sz w:val="24"/>
+          <w:szCs w:val="24"/>
+          <w:u w:val="single"/>
+          <w:lang w:val="en-US" w:eastAsia="ru-RU"/>
+          <w14:ligatures w14:val="none"/>
+        </w:rPr>
+        <w:t xml:space="preserve"> </w:t>
+      </w:r>
+      <w:r>
+        <w:rPr>
+          <w:rFonts w:ascii="Times New Roman" w:eastAsia="Times New Roman" w:hAnsi="Times New Roman" w:cs="Times New Roman"/>
+          <w:kern w:val="0"/>
+          <w:sz w:val="24"/>
+          <w:szCs w:val="24"/>
+          <w:u w:val="single"/>
+          <w:lang w:eastAsia="ru-RU"/>
+          <w14:ligatures w14:val="none"/>
+        </w:rPr>
+        <w:t>формируется</w:t>
+      </w:r>
+      <w:r>
+        <w:rPr>
+          <w:rFonts w:ascii="Times New Roman" w:eastAsia="Times New Roman" w:hAnsi="Times New Roman" w:cs="Times New Roman"/>
+          <w:kern w:val="0"/>
+          <w:sz w:val="24"/>
+          <w:szCs w:val="24"/>
+          <w:u w:val="single"/>
+          <w:lang w:val="en-US" w:eastAsia="ru-RU"/>
+          <w14:ligatures w14:val="none"/>
+        </w:rPr>
+        <w:t xml:space="preserve"> </w:t>
+      </w:r>
+      <w:r>
+        <w:rPr>
+          <w:rFonts w:ascii="Times New Roman" w:eastAsia="Times New Roman" w:hAnsi="Times New Roman" w:cs="Times New Roman"/>
+          <w:kern w:val="0"/>
+          <w:sz w:val="24"/>
+          <w:szCs w:val="24"/>
+          <w:u w:val="single"/>
+          <w:lang w:eastAsia="ru-RU"/>
+          <w14:ligatures w14:val="none"/>
+        </w:rPr>
+        <w:t>так</w:t>
+      </w:r>
+      <w:r>
+        <w:rPr>
+          <w:rFonts w:ascii="Times New Roman" w:eastAsia="Times New Roman" w:hAnsi="Times New Roman" w:cs="Times New Roman"/>
+          <w:kern w:val="0"/>
+          <w:sz w:val="24"/>
+          <w:szCs w:val="24"/>
+          <w:u w:val="single"/>
+          <w:lang w:val="en-US" w:eastAsia="ru-RU"/>
+          <w14:ligatures w14:val="none"/>
+        </w:rPr>
+        <w:t>: The client with application number C1-00000045537939-C1 (</w:t>
+      </w:r>
+      <w:r>
+        <w:rPr>
+          <w:rFonts w:ascii="Times New Roman" w:eastAsia="Times New Roman" w:hAnsi="Times New Roman" w:cs="Times New Roman"/>
+          <w:kern w:val="0"/>
+          <w:sz w:val="24"/>
+          <w:szCs w:val="24"/>
+          <w:u w:val="single"/>
+          <w:lang w:eastAsia="ru-RU"/>
+          <w14:ligatures w14:val="none"/>
+        </w:rPr>
+        <w:t>значение</w:t>
+      </w:r>
+      <w:r>
+        <w:rPr>
+          <w:rFonts w:ascii="Times New Roman" w:eastAsia="Times New Roman" w:hAnsi="Times New Roman" w:cs="Times New Roman"/>
+          <w:kern w:val="0"/>
+          <w:sz w:val="24"/>
+          <w:szCs w:val="24"/>
+          <w:u w:val="single"/>
+          <w:lang w:val="en-US" w:eastAsia="ru-RU"/>
+          <w14:ligatures w14:val="none"/>
+        </w:rPr>
+        <w:t xml:space="preserve"> </w:t>
+      </w:r>
+      <w:r>
+        <w:rPr>
+          <w:rFonts w:ascii="Times New Roman" w:eastAsia="Times New Roman" w:hAnsi="Times New Roman" w:cs="Times New Roman"/>
+          <w:kern w:val="0"/>
+          <w:sz w:val="24"/>
+          <w:szCs w:val="24"/>
+          <w:u w:val="single"/>
+          <w:lang w:eastAsia="ru-RU"/>
+          <w14:ligatures w14:val="none"/>
+        </w:rPr>
+        <w:t>берется</w:t>
+      </w:r>
+      <w:r>
+        <w:rPr>
+          <w:rFonts w:ascii="Times New Roman" w:eastAsia="Times New Roman" w:hAnsi="Times New Roman" w:cs="Times New Roman"/>
+          <w:kern w:val="0"/>
+          <w:sz w:val="24"/>
+          <w:szCs w:val="24"/>
+          <w:u w:val="single"/>
+          <w:lang w:val="en-US" w:eastAsia="ru-RU"/>
+          <w14:ligatures w14:val="none"/>
+        </w:rPr>
+        <w:t xml:space="preserve"> </w:t>
+      </w:r>
+      <w:r>
+        <w:rPr>
+          <w:rFonts w:ascii="Times New Roman" w:eastAsia="Times New Roman" w:hAnsi="Times New Roman" w:cs="Times New Roman"/>
+          <w:kern w:val="0"/>
+          <w:sz w:val="24"/>
+          <w:szCs w:val="24"/>
+          <w:u w:val="single"/>
+          <w:lang w:eastAsia="ru-RU"/>
+          <w14:ligatures w14:val="none"/>
+        </w:rPr>
+        <w:t>из</w:t>
+      </w:r>
+      <w:r>
+        <w:rPr>
+          <w:rFonts w:ascii="Times New Roman" w:eastAsia="Times New Roman" w:hAnsi="Times New Roman" w:cs="Times New Roman"/>
+          <w:kern w:val="0"/>
+          <w:sz w:val="24"/>
+          <w:szCs w:val="24"/>
+          <w:u w:val="single"/>
+          <w:lang w:val="en-US" w:eastAsia="ru-RU"/>
+          <w14:ligatures w14:val="none"/>
+        </w:rPr>
+        <w:t xml:space="preserve"> A </w:t>
+      </w:r>
+      <w:r>
+        <w:rPr>
+          <w:rFonts w:ascii="Times New Roman" w:eastAsia="Times New Roman" w:hAnsi="Times New Roman" w:cs="Times New Roman"/>
+          <w:kern w:val="0"/>
+          <w:sz w:val="24"/>
+          <w:szCs w:val="24"/>
+          <w:u w:val="single"/>
+          <w:lang w:eastAsia="ru-RU"/>
+          <w14:ligatures w14:val="none"/>
+        </w:rPr>
+        <w:t>колонки</w:t>
+      </w:r>
+      <w:r>
+        <w:rPr>
+          <w:rFonts w:ascii="Times New Roman" w:eastAsia="Times New Roman" w:hAnsi="Times New Roman" w:cs="Times New Roman"/>
+          <w:kern w:val="0"/>
+          <w:sz w:val="24"/>
+          <w:szCs w:val="24"/>
+          <w:u w:val="single"/>
+          <w:lang w:val="en-US" w:eastAsia="ru-RU"/>
+          <w14:ligatures w14:val="none"/>
+        </w:rPr>
+        <w:t>) has gotten initial approval from the bank. The client has to provide income proof. The bank will contact the client.</w:t>
+      </w:r>
+    </w:p>
+    <w:p>
+      <w:pPr>
+        <w:spacing w:before="100" w:beforeAutospacing="1" w:after="100" w:afterAutospacing="1" w:line="240" w:lineRule="auto"/>
+        <w:rPr>
+          <w:rFonts w:ascii="Times New Roman" w:eastAsia="Times New Roman" w:hAnsi="Times New Roman" w:cs="Times New Roman"/>
+          <w:kern w:val="0"/>
+          <w:sz w:val="24"/>
+          <w:szCs w:val="24"/>
+          <w:lang w:val="en-US" w:eastAsia="ru-RU"/>
+          <w14:ligatures w14:val="none"/>
+        </w:rPr>
+      </w:pPr>
+      <w:r>
+        <w:rPr>
+          <w:rFonts w:ascii="Times New Roman" w:eastAsia="Times New Roman" w:hAnsi="Times New Roman" w:cs="Times New Roman"/>
+          <w:kern w:val="0"/>
+          <w:sz w:val="24"/>
+          <w:szCs w:val="24"/>
+          <w:lang w:val="en-US" w:eastAsia="ru-RU"/>
+          <w14:ligatures w14:val="none"/>
+        </w:rPr>
+        <w:t>3.4.1.</w:t>
+      </w:r>
+      <w:r>
+        <w:rPr>
+          <w:rFonts w:ascii="Times New Roman" w:eastAsia="Times New Roman" w:hAnsi="Times New Roman" w:cs="Times New Roman"/>
+          <w:kern w:val="0"/>
+          <w:sz w:val="24"/>
+          <w:szCs w:val="24"/>
+          <w:u w:val="single"/>
+          <w:lang w:val="en-US" w:eastAsia="ru-RU"/>
+          <w14:ligatures w14:val="none"/>
+        </w:rPr>
+        <w:t>3 E</w:t>
+      </w:r>
+      <w:proofErr w:type="spellStart"/>
+      <w:r>
+        <w:rPr>
+          <w:rFonts w:ascii="Times New Roman" w:eastAsia="Times New Roman" w:hAnsi="Times New Roman" w:cs="Times New Roman"/>
+          <w:kern w:val="0"/>
+          <w:sz w:val="24"/>
+          <w:szCs w:val="24"/>
+          <w:u w:val="single"/>
+          <w:lang w:eastAsia="ru-RU"/>
+          <w14:ligatures w14:val="none"/>
+        </w:rPr>
+        <w:t>сли</w:t>
+      </w:r>
+      <w:proofErr w:type="spellEnd"/>
+      <w:r>
+        <w:rPr>
+          <w:rFonts w:ascii="Times New Roman" w:eastAsia="Times New Roman" w:hAnsi="Times New Roman" w:cs="Times New Roman"/>
+          <w:kern w:val="0"/>
+          <w:sz w:val="24"/>
+          <w:szCs w:val="24"/>
+          <w:u w:val="single"/>
+          <w:lang w:val="en-US" w:eastAsia="ru-RU"/>
+          <w14:ligatures w14:val="none"/>
+        </w:rPr>
+        <w:t xml:space="preserve"> STPT. The client with application number C1-00000045537939-C1 (</w:t>
+      </w:r>
+      <w:r>
+        <w:rPr>
+          <w:rFonts w:ascii="Times New Roman" w:eastAsia="Times New Roman" w:hAnsi="Times New Roman" w:cs="Times New Roman"/>
+          <w:kern w:val="0"/>
+          <w:sz w:val="24"/>
+          <w:szCs w:val="24"/>
+          <w:u w:val="single"/>
+          <w:lang w:eastAsia="ru-RU"/>
+          <w14:ligatures w14:val="none"/>
+        </w:rPr>
+        <w:t>значение</w:t>
+      </w:r>
+      <w:r>
+        <w:rPr>
+          <w:rFonts w:ascii="Times New Roman" w:eastAsia="Times New Roman" w:hAnsi="Times New Roman" w:cs="Times New Roman"/>
+          <w:kern w:val="0"/>
+          <w:sz w:val="24"/>
+          <w:szCs w:val="24"/>
+          <w:u w:val="single"/>
+          <w:lang w:val="en-US" w:eastAsia="ru-RU"/>
+          <w14:ligatures w14:val="none"/>
+        </w:rPr>
+        <w:t xml:space="preserve"> </w:t>
+      </w:r>
+      <w:r>
+        <w:rPr>
+          <w:rFonts w:ascii="Times New Roman" w:eastAsia="Times New Roman" w:hAnsi="Times New Roman" w:cs="Times New Roman"/>
+          <w:kern w:val="0"/>
+          <w:sz w:val="24"/>
+          <w:szCs w:val="24"/>
+          <w:u w:val="single"/>
+          <w:lang w:eastAsia="ru-RU"/>
+          <w14:ligatures w14:val="none"/>
+        </w:rPr>
+        <w:t>берется</w:t>
+      </w:r>
+      <w:r>
+        <w:rPr>
+          <w:rFonts w:ascii="Times New Roman" w:eastAsia="Times New Roman" w:hAnsi="Times New Roman" w:cs="Times New Roman"/>
+          <w:kern w:val="0"/>
+          <w:sz w:val="24"/>
+          <w:szCs w:val="24"/>
+          <w:u w:val="single"/>
+          <w:lang w:val="en-US" w:eastAsia="ru-RU"/>
+          <w14:ligatures w14:val="none"/>
+        </w:rPr>
+        <w:t xml:space="preserve"> </w:t>
+      </w:r>
+      <w:r>
+        <w:rPr>
+          <w:rFonts w:ascii="Times New Roman" w:eastAsia="Times New Roman" w:hAnsi="Times New Roman" w:cs="Times New Roman"/>
+          <w:kern w:val="0"/>
+          <w:sz w:val="24"/>
+          <w:szCs w:val="24"/>
+          <w:u w:val="single"/>
+          <w:lang w:eastAsia="ru-RU"/>
+          <w14:ligatures w14:val="none"/>
+        </w:rPr>
+        <w:t>из</w:t>
+      </w:r>
+      <w:r>
+        <w:rPr>
+          <w:rFonts w:ascii="Times New Roman" w:eastAsia="Times New Roman" w:hAnsi="Times New Roman" w:cs="Times New Roman"/>
+          <w:kern w:val="0"/>
+          <w:sz w:val="24"/>
+          <w:szCs w:val="24"/>
+          <w:u w:val="single"/>
+          <w:lang w:val="en-US" w:eastAsia="ru-RU"/>
+          <w14:ligatures w14:val="none"/>
+        </w:rPr>
+        <w:t xml:space="preserve"> A </w:t>
+      </w:r>
+      <w:r>
+        <w:rPr>
+          <w:rFonts w:ascii="Times New Roman" w:eastAsia="Times New Roman" w:hAnsi="Times New Roman" w:cs="Times New Roman"/>
+          <w:kern w:val="0"/>
+          <w:sz w:val="24"/>
+          <w:szCs w:val="24"/>
+          <w:u w:val="single"/>
+          <w:lang w:eastAsia="ru-RU"/>
+          <w14:ligatures w14:val="none"/>
+        </w:rPr>
+        <w:t>колонки</w:t>
+      </w:r>
+      <w:r>
+        <w:rPr>
+          <w:rFonts w:ascii="Times New Roman" w:eastAsia="Times New Roman" w:hAnsi="Times New Roman" w:cs="Times New Roman"/>
+          <w:kern w:val="0"/>
+          <w:sz w:val="24"/>
+          <w:szCs w:val="24"/>
+          <w:u w:val="single"/>
+          <w:lang w:val="en-US" w:eastAsia="ru-RU"/>
+          <w14:ligatures w14:val="none"/>
+        </w:rPr>
+        <w:t xml:space="preserve">) has gotten initial approval from the bank. The client has to provide income proof and KYC verification by using this link: </w:t>
+      </w:r>
       <w:hyperlink r:id="rId7" w:history="1">
         <w:r>
           <w:rPr>
@@ -1918,11 +2559,10 @@
           <w:kern w:val="0"/>
           <w:sz w:val="24"/>
           <w:szCs w:val="24"/>
-          <w:u w:val="single"/>
-          <w:lang w:val="en-US" w:eastAsia="ru-RU"/>
-          <w14:ligatures w14:val="none"/>
-        </w:rPr>
-        <w:t xml:space="preserve">. Ask the client to complete the KYC. </w:t>
+          <w:lang w:val="en-US" w:eastAsia="ru-RU"/>
+          <w14:ligatures w14:val="none"/>
+        </w:rPr>
+        <w:t xml:space="preserve">. </w:t>
       </w:r>
     </w:p>
     <w:p>
@@ -1933,272 +2573,48 @@
           <w:kern w:val="0"/>
           <w:sz w:val="24"/>
           <w:szCs w:val="24"/>
-          <w:lang w:val="en-US" w:eastAsia="ru-RU"/>
-          <w14:ligatures w14:val="none"/>
-        </w:rPr>
-      </w:pPr>
-      <w:r>
-        <w:rPr>
-          <w:rFonts w:ascii="Times New Roman" w:eastAsia="Times New Roman" w:hAnsi="Times New Roman" w:cs="Times New Roman"/>
-          <w:kern w:val="0"/>
-          <w:sz w:val="24"/>
-          <w:szCs w:val="24"/>
-          <w:lang w:val="en-US" w:eastAsia="ru-RU"/>
-          <w14:ligatures w14:val="none"/>
-        </w:rPr>
-        <w:t xml:space="preserve">3.4.1.2 </w:t>
-      </w:r>
-      <w:r>
-        <w:rPr>
-          <w:rFonts w:ascii="Times New Roman" w:eastAsia="Times New Roman" w:hAnsi="Times New Roman" w:cs="Times New Roman"/>
-          <w:kern w:val="0"/>
-          <w:sz w:val="24"/>
-          <w:szCs w:val="24"/>
-          <w:u w:val="single"/>
-          <w:lang w:eastAsia="ru-RU"/>
-          <w14:ligatures w14:val="none"/>
-        </w:rPr>
-        <w:t>Если</w:t>
-      </w:r>
-      <w:r>
-        <w:rPr>
-          <w:rFonts w:ascii="Times New Roman" w:eastAsia="Times New Roman" w:hAnsi="Times New Roman" w:cs="Times New Roman"/>
-          <w:kern w:val="0"/>
-          <w:sz w:val="24"/>
-          <w:szCs w:val="24"/>
-          <w:u w:val="single"/>
-          <w:lang w:val="en-US" w:eastAsia="ru-RU"/>
-          <w14:ligatures w14:val="none"/>
-        </w:rPr>
-        <w:t xml:space="preserve"> STPI, </w:t>
-      </w:r>
-      <w:r>
-        <w:rPr>
-          <w:rFonts w:ascii="Times New Roman" w:eastAsia="Times New Roman" w:hAnsi="Times New Roman" w:cs="Times New Roman"/>
-          <w:kern w:val="0"/>
-          <w:sz w:val="24"/>
-          <w:szCs w:val="24"/>
-          <w:u w:val="single"/>
-          <w:lang w:eastAsia="ru-RU"/>
-          <w14:ligatures w14:val="none"/>
-        </w:rPr>
-        <w:t>то</w:t>
-      </w:r>
-      <w:r>
-        <w:rPr>
-          <w:rFonts w:ascii="Times New Roman" w:eastAsia="Times New Roman" w:hAnsi="Times New Roman" w:cs="Times New Roman"/>
-          <w:kern w:val="0"/>
-          <w:sz w:val="24"/>
-          <w:szCs w:val="24"/>
-          <w:u w:val="single"/>
-          <w:lang w:val="en-US" w:eastAsia="ru-RU"/>
-          <w14:ligatures w14:val="none"/>
-        </w:rPr>
-        <w:t xml:space="preserve"> </w:t>
-      </w:r>
-      <w:r>
-        <w:rPr>
-          <w:rFonts w:ascii="Times New Roman" w:eastAsia="Times New Roman" w:hAnsi="Times New Roman" w:cs="Times New Roman"/>
-          <w:kern w:val="0"/>
-          <w:sz w:val="24"/>
-          <w:szCs w:val="24"/>
-          <w:u w:val="single"/>
-          <w:lang w:eastAsia="ru-RU"/>
-          <w14:ligatures w14:val="none"/>
-        </w:rPr>
-        <w:t>добавляем</w:t>
-      </w:r>
-      <w:r>
-        <w:rPr>
-          <w:rFonts w:ascii="Times New Roman" w:eastAsia="Times New Roman" w:hAnsi="Times New Roman" w:cs="Times New Roman"/>
-          <w:kern w:val="0"/>
-          <w:sz w:val="24"/>
-          <w:szCs w:val="24"/>
-          <w:u w:val="single"/>
-          <w:lang w:val="en-US" w:eastAsia="ru-RU"/>
-          <w14:ligatures w14:val="none"/>
-        </w:rPr>
-        <w:t xml:space="preserve"> </w:t>
-      </w:r>
-      <w:r>
-        <w:rPr>
-          <w:rFonts w:ascii="Times New Roman" w:eastAsia="Times New Roman" w:hAnsi="Times New Roman" w:cs="Times New Roman"/>
-          <w:kern w:val="0"/>
-          <w:sz w:val="24"/>
-          <w:szCs w:val="24"/>
-          <w:u w:val="single"/>
-          <w:lang w:eastAsia="ru-RU"/>
-          <w14:ligatures w14:val="none"/>
-        </w:rPr>
-        <w:t>в</w:t>
-      </w:r>
-      <w:r>
-        <w:rPr>
-          <w:rFonts w:ascii="Times New Roman" w:eastAsia="Times New Roman" w:hAnsi="Times New Roman" w:cs="Times New Roman"/>
-          <w:kern w:val="0"/>
-          <w:sz w:val="24"/>
-          <w:szCs w:val="24"/>
-          <w:u w:val="single"/>
-          <w:lang w:val="en-US" w:eastAsia="ru-RU"/>
-          <w14:ligatures w14:val="none"/>
-        </w:rPr>
-        <w:t xml:space="preserve"> </w:t>
-      </w:r>
-      <w:r>
-        <w:rPr>
-          <w:rFonts w:ascii="Times New Roman" w:eastAsia="Times New Roman" w:hAnsi="Times New Roman" w:cs="Times New Roman"/>
-          <w:kern w:val="0"/>
-          <w:sz w:val="24"/>
-          <w:szCs w:val="24"/>
-          <w:u w:val="single"/>
-          <w:lang w:eastAsia="ru-RU"/>
-          <w14:ligatures w14:val="none"/>
-        </w:rPr>
-        <w:t>загрузочный</w:t>
-      </w:r>
-      <w:r>
-        <w:rPr>
-          <w:rFonts w:ascii="Times New Roman" w:eastAsia="Times New Roman" w:hAnsi="Times New Roman" w:cs="Times New Roman"/>
-          <w:kern w:val="0"/>
-          <w:sz w:val="24"/>
-          <w:szCs w:val="24"/>
-          <w:u w:val="single"/>
-          <w:lang w:val="en-US" w:eastAsia="ru-RU"/>
-          <w14:ligatures w14:val="none"/>
-        </w:rPr>
-        <w:t xml:space="preserve"> </w:t>
-      </w:r>
-      <w:r>
-        <w:rPr>
-          <w:rFonts w:ascii="Times New Roman" w:eastAsia="Times New Roman" w:hAnsi="Times New Roman" w:cs="Times New Roman"/>
-          <w:kern w:val="0"/>
-          <w:sz w:val="24"/>
-          <w:szCs w:val="24"/>
-          <w:u w:val="single"/>
-          <w:lang w:eastAsia="ru-RU"/>
-          <w14:ligatures w14:val="none"/>
-        </w:rPr>
-        <w:t>файл</w:t>
-      </w:r>
-      <w:r>
-        <w:rPr>
-          <w:rFonts w:ascii="Times New Roman" w:eastAsia="Times New Roman" w:hAnsi="Times New Roman" w:cs="Times New Roman"/>
-          <w:kern w:val="0"/>
-          <w:sz w:val="24"/>
-          <w:szCs w:val="24"/>
-          <w:u w:val="single"/>
-          <w:lang w:val="en-US" w:eastAsia="ru-RU"/>
-          <w14:ligatures w14:val="none"/>
-        </w:rPr>
-        <w:t xml:space="preserve">: ID </w:t>
-      </w:r>
-      <w:r>
-        <w:rPr>
-          <w:rFonts w:ascii="Times New Roman" w:eastAsia="Times New Roman" w:hAnsi="Times New Roman" w:cs="Times New Roman"/>
-          <w:kern w:val="0"/>
-          <w:sz w:val="24"/>
-          <w:szCs w:val="24"/>
-          <w:u w:val="single"/>
-          <w:lang w:eastAsia="ru-RU"/>
-          <w14:ligatures w14:val="none"/>
-        </w:rPr>
-        <w:t>клиента</w:t>
-      </w:r>
-      <w:r>
-        <w:rPr>
-          <w:rFonts w:ascii="Times New Roman" w:eastAsia="Times New Roman" w:hAnsi="Times New Roman" w:cs="Times New Roman"/>
-          <w:kern w:val="0"/>
-          <w:sz w:val="24"/>
-          <w:szCs w:val="24"/>
-          <w:u w:val="single"/>
-          <w:lang w:val="en-US" w:eastAsia="ru-RU"/>
-          <w14:ligatures w14:val="none"/>
-        </w:rPr>
-        <w:t xml:space="preserve">, ACTION, </w:t>
-      </w:r>
-      <w:r>
-        <w:rPr>
-          <w:rFonts w:ascii="Times New Roman" w:eastAsia="Times New Roman" w:hAnsi="Times New Roman" w:cs="Times New Roman"/>
-          <w:kern w:val="0"/>
-          <w:sz w:val="24"/>
-          <w:szCs w:val="24"/>
-          <w:u w:val="single"/>
-          <w:lang w:eastAsia="ru-RU"/>
-          <w14:ligatures w14:val="none"/>
-        </w:rPr>
-        <w:t>статус</w:t>
-      </w:r>
-      <w:r>
-        <w:rPr>
-          <w:rFonts w:ascii="Times New Roman" w:eastAsia="Times New Roman" w:hAnsi="Times New Roman" w:cs="Times New Roman"/>
-          <w:kern w:val="0"/>
-          <w:sz w:val="24"/>
-          <w:szCs w:val="24"/>
-          <w:u w:val="single"/>
-          <w:lang w:val="en-US" w:eastAsia="ru-RU"/>
-          <w14:ligatures w14:val="none"/>
-        </w:rPr>
-        <w:t xml:space="preserve">: PENDING </w:t>
-      </w:r>
-      <w:r>
-        <w:rPr>
-          <w:rFonts w:ascii="Times New Roman" w:eastAsia="Times New Roman" w:hAnsi="Times New Roman" w:cs="Times New Roman"/>
-          <w:kern w:val="0"/>
-          <w:sz w:val="24"/>
-          <w:szCs w:val="24"/>
-          <w:u w:val="single"/>
-          <w:lang w:eastAsia="ru-RU"/>
-          <w14:ligatures w14:val="none"/>
-        </w:rPr>
-        <w:t>и</w:t>
-      </w:r>
-      <w:r>
-        <w:rPr>
-          <w:rFonts w:ascii="Times New Roman" w:eastAsia="Times New Roman" w:hAnsi="Times New Roman" w:cs="Times New Roman"/>
-          <w:kern w:val="0"/>
-          <w:sz w:val="24"/>
-          <w:szCs w:val="24"/>
-          <w:u w:val="single"/>
-          <w:lang w:val="en-US" w:eastAsia="ru-RU"/>
-          <w14:ligatures w14:val="none"/>
-        </w:rPr>
-        <w:t xml:space="preserve"> </w:t>
-      </w:r>
-      <w:r>
-        <w:rPr>
-          <w:rFonts w:ascii="Times New Roman" w:eastAsia="Times New Roman" w:hAnsi="Times New Roman" w:cs="Times New Roman"/>
-          <w:kern w:val="0"/>
-          <w:sz w:val="24"/>
-          <w:szCs w:val="24"/>
-          <w:u w:val="single"/>
-          <w:lang w:eastAsia="ru-RU"/>
-          <w14:ligatures w14:val="none"/>
-        </w:rPr>
-        <w:t>описание</w:t>
-      </w:r>
-      <w:r>
-        <w:rPr>
-          <w:rFonts w:ascii="Times New Roman" w:eastAsia="Times New Roman" w:hAnsi="Times New Roman" w:cs="Times New Roman"/>
-          <w:kern w:val="0"/>
-          <w:sz w:val="24"/>
-          <w:szCs w:val="24"/>
-          <w:u w:val="single"/>
-          <w:lang w:val="en-US" w:eastAsia="ru-RU"/>
-          <w14:ligatures w14:val="none"/>
-        </w:rPr>
-        <w:t xml:space="preserve">. </w:t>
-      </w:r>
-      <w:r>
-        <w:rPr>
-          <w:rFonts w:ascii="Times New Roman" w:eastAsia="Times New Roman" w:hAnsi="Times New Roman" w:cs="Times New Roman"/>
-          <w:kern w:val="0"/>
-          <w:sz w:val="24"/>
-          <w:szCs w:val="24"/>
-          <w:u w:val="single"/>
-          <w:lang w:eastAsia="ru-RU"/>
-          <w14:ligatures w14:val="none"/>
-        </w:rPr>
-        <w:t>Описание</w:t>
+          <w:u w:val="single"/>
+          <w:lang w:val="en-US" w:eastAsia="ru-RU"/>
+          <w14:ligatures w14:val="none"/>
+        </w:rPr>
+      </w:pPr>
+      <w:r>
+        <w:rPr>
+          <w:rFonts w:ascii="Times New Roman" w:eastAsia="Times New Roman" w:hAnsi="Times New Roman" w:cs="Times New Roman"/>
+          <w:kern w:val="0"/>
+          <w:sz w:val="24"/>
+          <w:szCs w:val="24"/>
+          <w:u w:val="single"/>
+          <w:lang w:eastAsia="ru-RU"/>
+          <w14:ligatures w14:val="none"/>
+        </w:rPr>
+        <w:t>3.4.1.3 Если статус любой другой или статуса нет (пустая ячейка)</w:t>
+      </w:r>
+      <w:proofErr w:type="gramStart"/>
+      <w:r>
+        <w:rPr>
+          <w:rFonts w:ascii="Times New Roman" w:eastAsia="Times New Roman" w:hAnsi="Times New Roman" w:cs="Times New Roman"/>
+          <w:kern w:val="0"/>
+          <w:sz w:val="24"/>
+          <w:szCs w:val="24"/>
+          <w:u w:val="single"/>
+          <w:lang w:eastAsia="ru-RU"/>
+          <w14:ligatures w14:val="none"/>
+        </w:rPr>
+        <w:t>.</w:t>
+      </w:r>
+      <w:proofErr w:type="gramEnd"/>
+      <w:r>
+        <w:rPr>
+          <w:rFonts w:ascii="Times New Roman" w:eastAsia="Times New Roman" w:hAnsi="Times New Roman" w:cs="Times New Roman"/>
+          <w:kern w:val="0"/>
+          <w:sz w:val="24"/>
+          <w:szCs w:val="24"/>
+          <w:u w:val="single"/>
+          <w:lang w:eastAsia="ru-RU"/>
+          <w14:ligatures w14:val="none"/>
+        </w:rPr>
+        <w:t xml:space="preserve"> то добавляем в загрузочный файл: ID клиента, ACTION, статус: PENDING и описание. Описание</w:t>
       </w:r>
       <w:r>
         <w:rPr>
@@ -2354,7 +2770,7 @@
           <w:lang w:val="en-US" w:eastAsia="ru-RU"/>
           <w14:ligatures w14:val="none"/>
         </w:rPr>
-        <w:t>) has gotten initial approval from the bank. The client has to provide income proof. The bank will contact the client.</w:t>
+        <w:t>) has gotten initial approval from the bank. The bank will contact the client.</w:t>
       </w:r>
     </w:p>
     <w:p>
@@ -2378,45 +2794,487 @@
           <w:lang w:val="en-US" w:eastAsia="ru-RU"/>
           <w14:ligatures w14:val="none"/>
         </w:rPr>
-        <w:t>3.4.1.</w:t>
-      </w:r>
-      <w:r>
-        <w:rPr>
-          <w:rFonts w:ascii="Times New Roman" w:eastAsia="Times New Roman" w:hAnsi="Times New Roman" w:cs="Times New Roman"/>
-          <w:kern w:val="0"/>
-          <w:sz w:val="24"/>
-          <w:szCs w:val="24"/>
-          <w:u w:val="single"/>
-          <w:lang w:val="en-US" w:eastAsia="ru-RU"/>
-          <w14:ligatures w14:val="none"/>
-        </w:rPr>
-        <w:t>3 E</w:t>
-      </w:r>
-      <w:proofErr w:type="spellStart"/>
-      <w:r>
-        <w:rPr>
-          <w:rFonts w:ascii="Times New Roman" w:eastAsia="Times New Roman" w:hAnsi="Times New Roman" w:cs="Times New Roman"/>
-          <w:kern w:val="0"/>
-          <w:sz w:val="24"/>
-          <w:szCs w:val="24"/>
-          <w:u w:val="single"/>
-          <w:lang w:eastAsia="ru-RU"/>
-          <w14:ligatures w14:val="none"/>
-        </w:rPr>
-        <w:t>сли</w:t>
-      </w:r>
-      <w:proofErr w:type="spellEnd"/>
-      <w:r>
-        <w:rPr>
-          <w:rFonts w:ascii="Times New Roman" w:eastAsia="Times New Roman" w:hAnsi="Times New Roman" w:cs="Times New Roman"/>
-          <w:kern w:val="0"/>
-          <w:sz w:val="24"/>
-          <w:szCs w:val="24"/>
-          <w:u w:val="single"/>
-          <w:lang w:val="en-US" w:eastAsia="ru-RU"/>
-          <w14:ligatures w14:val="none"/>
-        </w:rPr>
-        <w:t xml:space="preserve"> STPT. The client with application number C1-00000045537939-C1 (</w:t>
+        <w:t xml:space="preserve"> </w:t>
+      </w:r>
+      <w:r>
+        <w:rPr>
+          <w:rFonts w:ascii="Times New Roman" w:eastAsia="Times New Roman" w:hAnsi="Times New Roman" w:cs="Times New Roman"/>
+          <w:kern w:val="0"/>
+          <w:sz w:val="24"/>
+          <w:szCs w:val="24"/>
+          <w:lang w:val="en-US" w:eastAsia="ru-RU"/>
+          <w14:ligatures w14:val="none"/>
+        </w:rPr>
+        <w:t xml:space="preserve">3.5 </w:t>
+      </w:r>
+      <w:r>
+        <w:rPr>
+          <w:rFonts w:ascii="Times New Roman" w:eastAsia="Times New Roman" w:hAnsi="Times New Roman" w:cs="Times New Roman"/>
+          <w:kern w:val="0"/>
+          <w:sz w:val="24"/>
+          <w:szCs w:val="24"/>
+          <w:u w:val="single"/>
+          <w:lang w:eastAsia="ru-RU"/>
+          <w14:ligatures w14:val="none"/>
+        </w:rPr>
+        <w:t>Если</w:t>
+      </w:r>
+      <w:r>
+        <w:rPr>
+          <w:rFonts w:ascii="Times New Roman" w:eastAsia="Times New Roman" w:hAnsi="Times New Roman" w:cs="Times New Roman"/>
+          <w:kern w:val="0"/>
+          <w:sz w:val="24"/>
+          <w:szCs w:val="24"/>
+          <w:u w:val="single"/>
+          <w:lang w:val="en-US" w:eastAsia="ru-RU"/>
+          <w14:ligatures w14:val="none"/>
+        </w:rPr>
+        <w:t xml:space="preserve"> </w:t>
+      </w:r>
+      <w:r>
+        <w:rPr>
+          <w:rFonts w:ascii="Times New Roman" w:eastAsia="Times New Roman" w:hAnsi="Times New Roman" w:cs="Times New Roman"/>
+          <w:kern w:val="0"/>
+          <w:sz w:val="24"/>
+          <w:szCs w:val="24"/>
+          <w:u w:val="single"/>
+          <w:lang w:eastAsia="ru-RU"/>
+          <w14:ligatures w14:val="none"/>
+        </w:rPr>
+        <w:t>статус</w:t>
+      </w:r>
+      <w:r>
+        <w:rPr>
+          <w:rFonts w:ascii="Times New Roman" w:eastAsia="Times New Roman" w:hAnsi="Times New Roman" w:cs="Times New Roman"/>
+          <w:kern w:val="0"/>
+          <w:sz w:val="24"/>
+          <w:szCs w:val="24"/>
+          <w:u w:val="single"/>
+          <w:lang w:val="en-US" w:eastAsia="ru-RU"/>
+          <w14:ligatures w14:val="none"/>
+        </w:rPr>
+        <w:t xml:space="preserve"> IPA, </w:t>
+      </w:r>
+      <w:r>
+        <w:rPr>
+          <w:rFonts w:ascii="Times New Roman" w:eastAsia="Times New Roman" w:hAnsi="Times New Roman" w:cs="Times New Roman"/>
+          <w:kern w:val="0"/>
+          <w:sz w:val="24"/>
+          <w:szCs w:val="24"/>
+          <w:u w:val="single"/>
+          <w:lang w:eastAsia="ru-RU"/>
+          <w14:ligatures w14:val="none"/>
+        </w:rPr>
+        <w:t>то</w:t>
+      </w:r>
+      <w:r>
+        <w:rPr>
+          <w:rFonts w:ascii="Times New Roman" w:eastAsia="Times New Roman" w:hAnsi="Times New Roman" w:cs="Times New Roman"/>
+          <w:kern w:val="0"/>
+          <w:sz w:val="24"/>
+          <w:szCs w:val="24"/>
+          <w:u w:val="single"/>
+          <w:lang w:val="en-US" w:eastAsia="ru-RU"/>
+          <w14:ligatures w14:val="none"/>
+        </w:rPr>
+        <w:t xml:space="preserve"> </w:t>
+      </w:r>
+      <w:r>
+        <w:rPr>
+          <w:rFonts w:ascii="Times New Roman" w:eastAsia="Times New Roman" w:hAnsi="Times New Roman" w:cs="Times New Roman"/>
+          <w:kern w:val="0"/>
+          <w:sz w:val="24"/>
+          <w:szCs w:val="24"/>
+          <w:u w:val="single"/>
+          <w:lang w:eastAsia="ru-RU"/>
+          <w14:ligatures w14:val="none"/>
+        </w:rPr>
+        <w:t>смотрим</w:t>
+      </w:r>
+      <w:r>
+        <w:rPr>
+          <w:rFonts w:ascii="Times New Roman" w:eastAsia="Times New Roman" w:hAnsi="Times New Roman" w:cs="Times New Roman"/>
+          <w:kern w:val="0"/>
+          <w:sz w:val="24"/>
+          <w:szCs w:val="24"/>
+          <w:u w:val="single"/>
+          <w:lang w:val="en-US" w:eastAsia="ru-RU"/>
+          <w14:ligatures w14:val="none"/>
+        </w:rPr>
+        <w:t xml:space="preserve"> </w:t>
+      </w:r>
+      <w:r>
+        <w:rPr>
+          <w:rFonts w:ascii="Times New Roman" w:eastAsia="Times New Roman" w:hAnsi="Times New Roman" w:cs="Times New Roman"/>
+          <w:kern w:val="0"/>
+          <w:sz w:val="24"/>
+          <w:szCs w:val="24"/>
+          <w:u w:val="single"/>
+          <w:lang w:eastAsia="ru-RU"/>
+          <w14:ligatures w14:val="none"/>
+        </w:rPr>
+        <w:t>колонку</w:t>
+      </w:r>
+      <w:r>
+        <w:rPr>
+          <w:rFonts w:ascii="Times New Roman" w:eastAsia="Times New Roman" w:hAnsi="Times New Roman" w:cs="Times New Roman"/>
+          <w:kern w:val="0"/>
+          <w:sz w:val="24"/>
+          <w:szCs w:val="24"/>
+          <w:u w:val="single"/>
+          <w:lang w:val="en-US" w:eastAsia="ru-RU"/>
+          <w14:ligatures w14:val="none"/>
+        </w:rPr>
+        <w:t xml:space="preserve"> Y (VKYC Status), </w:t>
+      </w:r>
+      <w:r>
+        <w:rPr>
+          <w:rFonts w:ascii="Times New Roman" w:eastAsia="Times New Roman" w:hAnsi="Times New Roman" w:cs="Times New Roman"/>
+          <w:kern w:val="0"/>
+          <w:sz w:val="24"/>
+          <w:szCs w:val="24"/>
+          <w:u w:val="single"/>
+          <w:lang w:eastAsia="ru-RU"/>
+          <w14:ligatures w14:val="none"/>
+        </w:rPr>
+        <w:t>если</w:t>
+      </w:r>
+      <w:r>
+        <w:rPr>
+          <w:rFonts w:ascii="Times New Roman" w:eastAsia="Times New Roman" w:hAnsi="Times New Roman" w:cs="Times New Roman"/>
+          <w:kern w:val="0"/>
+          <w:sz w:val="24"/>
+          <w:szCs w:val="24"/>
+          <w:u w:val="single"/>
+          <w:lang w:val="en-US" w:eastAsia="ru-RU"/>
+          <w14:ligatures w14:val="none"/>
+        </w:rPr>
+        <w:t xml:space="preserve"> </w:t>
+      </w:r>
+      <w:r>
+        <w:rPr>
+          <w:rFonts w:ascii="Times New Roman" w:eastAsia="Times New Roman" w:hAnsi="Times New Roman" w:cs="Times New Roman"/>
+          <w:kern w:val="0"/>
+          <w:sz w:val="24"/>
+          <w:szCs w:val="24"/>
+          <w:u w:val="single"/>
+          <w:lang w:eastAsia="ru-RU"/>
+          <w14:ligatures w14:val="none"/>
+        </w:rPr>
+        <w:t>там</w:t>
+      </w:r>
+      <w:r>
+        <w:rPr>
+          <w:rFonts w:ascii="Times New Roman" w:eastAsia="Times New Roman" w:hAnsi="Times New Roman" w:cs="Times New Roman"/>
+          <w:kern w:val="0"/>
+          <w:sz w:val="24"/>
+          <w:szCs w:val="24"/>
+          <w:u w:val="single"/>
+          <w:lang w:val="en-US" w:eastAsia="ru-RU"/>
+          <w14:ligatures w14:val="none"/>
+        </w:rPr>
+        <w:t xml:space="preserve"> DROPOFF, </w:t>
+      </w:r>
+      <w:r>
+        <w:rPr>
+          <w:rFonts w:ascii="Times New Roman" w:eastAsia="Times New Roman" w:hAnsi="Times New Roman" w:cs="Times New Roman"/>
+          <w:kern w:val="0"/>
+          <w:sz w:val="24"/>
+          <w:szCs w:val="24"/>
+          <w:u w:val="single"/>
+          <w:lang w:eastAsia="ru-RU"/>
+          <w14:ligatures w14:val="none"/>
+        </w:rPr>
+        <w:t>то</w:t>
+      </w:r>
+      <w:r>
+        <w:rPr>
+          <w:rFonts w:ascii="Times New Roman" w:eastAsia="Times New Roman" w:hAnsi="Times New Roman" w:cs="Times New Roman"/>
+          <w:kern w:val="0"/>
+          <w:sz w:val="24"/>
+          <w:szCs w:val="24"/>
+          <w:u w:val="single"/>
+          <w:lang w:val="en-US" w:eastAsia="ru-RU"/>
+          <w14:ligatures w14:val="none"/>
+        </w:rPr>
+        <w:t xml:space="preserve"> </w:t>
+      </w:r>
+      <w:r>
+        <w:rPr>
+          <w:rFonts w:ascii="Times New Roman" w:eastAsia="Times New Roman" w:hAnsi="Times New Roman" w:cs="Times New Roman"/>
+          <w:kern w:val="0"/>
+          <w:sz w:val="24"/>
+          <w:szCs w:val="24"/>
+          <w:u w:val="single"/>
+          <w:lang w:eastAsia="ru-RU"/>
+          <w14:ligatures w14:val="none"/>
+        </w:rPr>
+        <w:t>добавляем</w:t>
+      </w:r>
+      <w:r>
+        <w:rPr>
+          <w:rFonts w:ascii="Times New Roman" w:eastAsia="Times New Roman" w:hAnsi="Times New Roman" w:cs="Times New Roman"/>
+          <w:kern w:val="0"/>
+          <w:sz w:val="24"/>
+          <w:szCs w:val="24"/>
+          <w:u w:val="single"/>
+          <w:lang w:val="en-US" w:eastAsia="ru-RU"/>
+          <w14:ligatures w14:val="none"/>
+        </w:rPr>
+        <w:t xml:space="preserve"> </w:t>
+      </w:r>
+      <w:r>
+        <w:rPr>
+          <w:rFonts w:ascii="Times New Roman" w:eastAsia="Times New Roman" w:hAnsi="Times New Roman" w:cs="Times New Roman"/>
+          <w:kern w:val="0"/>
+          <w:sz w:val="24"/>
+          <w:szCs w:val="24"/>
+          <w:u w:val="single"/>
+          <w:lang w:eastAsia="ru-RU"/>
+          <w14:ligatures w14:val="none"/>
+        </w:rPr>
+        <w:t>в</w:t>
+      </w:r>
+      <w:r>
+        <w:rPr>
+          <w:rFonts w:ascii="Times New Roman" w:eastAsia="Times New Roman" w:hAnsi="Times New Roman" w:cs="Times New Roman"/>
+          <w:kern w:val="0"/>
+          <w:sz w:val="24"/>
+          <w:szCs w:val="24"/>
+          <w:u w:val="single"/>
+          <w:lang w:val="en-US" w:eastAsia="ru-RU"/>
+          <w14:ligatures w14:val="none"/>
+        </w:rPr>
+        <w:t xml:space="preserve"> </w:t>
+      </w:r>
+      <w:r>
+        <w:rPr>
+          <w:rFonts w:ascii="Times New Roman" w:eastAsia="Times New Roman" w:hAnsi="Times New Roman" w:cs="Times New Roman"/>
+          <w:kern w:val="0"/>
+          <w:sz w:val="24"/>
+          <w:szCs w:val="24"/>
+          <w:u w:val="single"/>
+          <w:lang w:eastAsia="ru-RU"/>
+          <w14:ligatures w14:val="none"/>
+        </w:rPr>
+        <w:t>загрузочный</w:t>
+      </w:r>
+      <w:r>
+        <w:rPr>
+          <w:rFonts w:ascii="Times New Roman" w:eastAsia="Times New Roman" w:hAnsi="Times New Roman" w:cs="Times New Roman"/>
+          <w:kern w:val="0"/>
+          <w:sz w:val="24"/>
+          <w:szCs w:val="24"/>
+          <w:u w:val="single"/>
+          <w:lang w:val="en-US" w:eastAsia="ru-RU"/>
+          <w14:ligatures w14:val="none"/>
+        </w:rPr>
+        <w:t xml:space="preserve"> </w:t>
+      </w:r>
+      <w:r>
+        <w:rPr>
+          <w:rFonts w:ascii="Times New Roman" w:eastAsia="Times New Roman" w:hAnsi="Times New Roman" w:cs="Times New Roman"/>
+          <w:kern w:val="0"/>
+          <w:sz w:val="24"/>
+          <w:szCs w:val="24"/>
+          <w:u w:val="single"/>
+          <w:lang w:eastAsia="ru-RU"/>
+          <w14:ligatures w14:val="none"/>
+        </w:rPr>
+        <w:t>файл</w:t>
+      </w:r>
+      <w:r>
+        <w:rPr>
+          <w:rFonts w:ascii="Times New Roman" w:eastAsia="Times New Roman" w:hAnsi="Times New Roman" w:cs="Times New Roman"/>
+          <w:kern w:val="0"/>
+          <w:sz w:val="24"/>
+          <w:szCs w:val="24"/>
+          <w:u w:val="single"/>
+          <w:lang w:val="en-US" w:eastAsia="ru-RU"/>
+          <w14:ligatures w14:val="none"/>
+        </w:rPr>
+        <w:t xml:space="preserve">: ID </w:t>
+      </w:r>
+      <w:r>
+        <w:rPr>
+          <w:rFonts w:ascii="Times New Roman" w:eastAsia="Times New Roman" w:hAnsi="Times New Roman" w:cs="Times New Roman"/>
+          <w:kern w:val="0"/>
+          <w:sz w:val="24"/>
+          <w:szCs w:val="24"/>
+          <w:u w:val="single"/>
+          <w:lang w:eastAsia="ru-RU"/>
+          <w14:ligatures w14:val="none"/>
+        </w:rPr>
+        <w:t>клиента</w:t>
+      </w:r>
+      <w:r>
+        <w:rPr>
+          <w:rFonts w:ascii="Times New Roman" w:eastAsia="Times New Roman" w:hAnsi="Times New Roman" w:cs="Times New Roman"/>
+          <w:kern w:val="0"/>
+          <w:sz w:val="24"/>
+          <w:szCs w:val="24"/>
+          <w:u w:val="single"/>
+          <w:lang w:val="en-US" w:eastAsia="ru-RU"/>
+          <w14:ligatures w14:val="none"/>
+        </w:rPr>
+        <w:t xml:space="preserve">, ACTION, </w:t>
+      </w:r>
+      <w:r>
+        <w:rPr>
+          <w:rFonts w:ascii="Times New Roman" w:eastAsia="Times New Roman" w:hAnsi="Times New Roman" w:cs="Times New Roman"/>
+          <w:kern w:val="0"/>
+          <w:sz w:val="24"/>
+          <w:szCs w:val="24"/>
+          <w:u w:val="single"/>
+          <w:lang w:eastAsia="ru-RU"/>
+          <w14:ligatures w14:val="none"/>
+        </w:rPr>
+        <w:t>статус</w:t>
+      </w:r>
+      <w:r>
+        <w:rPr>
+          <w:rFonts w:ascii="Times New Roman" w:eastAsia="Times New Roman" w:hAnsi="Times New Roman" w:cs="Times New Roman"/>
+          <w:kern w:val="0"/>
+          <w:sz w:val="24"/>
+          <w:szCs w:val="24"/>
+          <w:u w:val="single"/>
+          <w:lang w:val="en-US" w:eastAsia="ru-RU"/>
+          <w14:ligatures w14:val="none"/>
+        </w:rPr>
+        <w:t xml:space="preserve">: PENDING </w:t>
+      </w:r>
+      <w:r>
+        <w:rPr>
+          <w:rFonts w:ascii="Times New Roman" w:eastAsia="Times New Roman" w:hAnsi="Times New Roman" w:cs="Times New Roman"/>
+          <w:kern w:val="0"/>
+          <w:sz w:val="24"/>
+          <w:szCs w:val="24"/>
+          <w:u w:val="single"/>
+          <w:lang w:eastAsia="ru-RU"/>
+          <w14:ligatures w14:val="none"/>
+        </w:rPr>
+        <w:t>и</w:t>
+      </w:r>
+      <w:r>
+        <w:rPr>
+          <w:rFonts w:ascii="Times New Roman" w:eastAsia="Times New Roman" w:hAnsi="Times New Roman" w:cs="Times New Roman"/>
+          <w:kern w:val="0"/>
+          <w:sz w:val="24"/>
+          <w:szCs w:val="24"/>
+          <w:u w:val="single"/>
+          <w:lang w:val="en-US" w:eastAsia="ru-RU"/>
+          <w14:ligatures w14:val="none"/>
+        </w:rPr>
+        <w:t xml:space="preserve"> </w:t>
+      </w:r>
+      <w:r>
+        <w:rPr>
+          <w:rFonts w:ascii="Times New Roman" w:eastAsia="Times New Roman" w:hAnsi="Times New Roman" w:cs="Times New Roman"/>
+          <w:kern w:val="0"/>
+          <w:sz w:val="24"/>
+          <w:szCs w:val="24"/>
+          <w:u w:val="single"/>
+          <w:lang w:eastAsia="ru-RU"/>
+          <w14:ligatures w14:val="none"/>
+        </w:rPr>
+        <w:t>описание</w:t>
+      </w:r>
+      <w:r>
+        <w:rPr>
+          <w:rFonts w:ascii="Times New Roman" w:eastAsia="Times New Roman" w:hAnsi="Times New Roman" w:cs="Times New Roman"/>
+          <w:kern w:val="0"/>
+          <w:sz w:val="24"/>
+          <w:szCs w:val="24"/>
+          <w:u w:val="single"/>
+          <w:lang w:val="en-US" w:eastAsia="ru-RU"/>
+          <w14:ligatures w14:val="none"/>
+        </w:rPr>
+        <w:t xml:space="preserve">. </w:t>
+      </w:r>
+      <w:r>
+        <w:rPr>
+          <w:rFonts w:ascii="Times New Roman" w:eastAsia="Times New Roman" w:hAnsi="Times New Roman" w:cs="Times New Roman"/>
+          <w:kern w:val="0"/>
+          <w:sz w:val="24"/>
+          <w:szCs w:val="24"/>
+          <w:u w:val="single"/>
+          <w:lang w:eastAsia="ru-RU"/>
+          <w14:ligatures w14:val="none"/>
+        </w:rPr>
+        <w:t>Описание</w:t>
+      </w:r>
+      <w:r>
+        <w:rPr>
+          <w:rFonts w:ascii="Times New Roman" w:eastAsia="Times New Roman" w:hAnsi="Times New Roman" w:cs="Times New Roman"/>
+          <w:kern w:val="0"/>
+          <w:sz w:val="24"/>
+          <w:szCs w:val="24"/>
+          <w:u w:val="single"/>
+          <w:lang w:val="en-US" w:eastAsia="ru-RU"/>
+          <w14:ligatures w14:val="none"/>
+        </w:rPr>
+        <w:t xml:space="preserve"> </w:t>
+      </w:r>
+      <w:r>
+        <w:rPr>
+          <w:rFonts w:ascii="Times New Roman" w:eastAsia="Times New Roman" w:hAnsi="Times New Roman" w:cs="Times New Roman"/>
+          <w:kern w:val="0"/>
+          <w:sz w:val="24"/>
+          <w:szCs w:val="24"/>
+          <w:u w:val="single"/>
+          <w:lang w:eastAsia="ru-RU"/>
+          <w14:ligatures w14:val="none"/>
+        </w:rPr>
+        <w:t>формируется</w:t>
+      </w:r>
+      <w:r>
+        <w:rPr>
+          <w:rFonts w:ascii="Times New Roman" w:eastAsia="Times New Roman" w:hAnsi="Times New Roman" w:cs="Times New Roman"/>
+          <w:kern w:val="0"/>
+          <w:sz w:val="24"/>
+          <w:szCs w:val="24"/>
+          <w:u w:val="single"/>
+          <w:lang w:val="en-US" w:eastAsia="ru-RU"/>
+          <w14:ligatures w14:val="none"/>
+        </w:rPr>
+        <w:t xml:space="preserve"> </w:t>
+      </w:r>
+      <w:r>
+        <w:rPr>
+          <w:rFonts w:ascii="Times New Roman" w:eastAsia="Times New Roman" w:hAnsi="Times New Roman" w:cs="Times New Roman"/>
+          <w:kern w:val="0"/>
+          <w:sz w:val="24"/>
+          <w:szCs w:val="24"/>
+          <w:u w:val="single"/>
+          <w:lang w:eastAsia="ru-RU"/>
+          <w14:ligatures w14:val="none"/>
+        </w:rPr>
+        <w:t>так</w:t>
+      </w:r>
+      <w:r>
+        <w:rPr>
+          <w:rFonts w:ascii="Times New Roman" w:eastAsia="Times New Roman" w:hAnsi="Times New Roman" w:cs="Times New Roman"/>
+          <w:kern w:val="0"/>
+          <w:sz w:val="24"/>
+          <w:szCs w:val="24"/>
+          <w:u w:val="single"/>
+          <w:lang w:val="en-US" w:eastAsia="ru-RU"/>
+          <w14:ligatures w14:val="none"/>
+        </w:rPr>
+        <w:t xml:space="preserve">: The client with application number C1-00000045537939-C1 </w:t>
+      </w:r>
+      <w:r>
+        <w:rPr>
+          <w:rFonts w:ascii="Times New Roman" w:eastAsia="Times New Roman" w:hAnsi="Times New Roman" w:cs="Times New Roman"/>
+          <w:kern w:val="0"/>
+          <w:sz w:val="24"/>
+          <w:szCs w:val="24"/>
+          <w:u w:val="single"/>
+          <w:lang w:val="en-US" w:eastAsia="ru-RU"/>
+          <w14:ligatures w14:val="none"/>
+        </w:rPr>
+        <w:lastRenderedPageBreak/>
+        <w:t>(</w:t>
       </w:r>
       <w:r>
         <w:rPr>
@@ -2512,33 +3370,68 @@
           <w:lang w:val="en-US" w:eastAsia="ru-RU"/>
           <w14:ligatures w14:val="none"/>
         </w:rPr>
-        <w:t xml:space="preserve">) has gotten initial approval from the bank. The client has to provide income proof and KYC verification by using this link: </w:t>
-      </w:r>
-      <w:hyperlink r:id="rId8" w:history="1">
-        <w:r>
-          <w:rPr>
-            <w:rFonts w:ascii="Times New Roman" w:eastAsia="Times New Roman" w:hAnsi="Times New Roman" w:cs="Times New Roman"/>
-            <w:color w:val="0000FF"/>
-            <w:kern w:val="0"/>
-            <w:sz w:val="24"/>
-            <w:szCs w:val="24"/>
-            <w:u w:val="single"/>
-            <w:lang w:val="en-US" w:eastAsia="ru-RU"/>
-            <w14:ligatures w14:val="none"/>
-          </w:rPr>
-          <w:t>http://www.axisbank.com/vkyc</w:t>
-        </w:r>
-      </w:hyperlink>
-      <w:r>
-        <w:rPr>
-          <w:rFonts w:ascii="Times New Roman" w:eastAsia="Times New Roman" w:hAnsi="Times New Roman" w:cs="Times New Roman"/>
-          <w:kern w:val="0"/>
-          <w:sz w:val="24"/>
-          <w:szCs w:val="24"/>
-          <w:lang w:val="en-US" w:eastAsia="ru-RU"/>
-          <w14:ligatures w14:val="none"/>
-        </w:rPr>
-        <w:t xml:space="preserve">. </w:t>
+        <w:t xml:space="preserve">) has dropped the video KYC. Ask the client to complete it by using this link </w:t>
+      </w:r>
+      <w:r>
+        <w:fldChar w:fldCharType="begin"/>
+      </w:r>
+      <w:r>
+        <w:rPr>
+          <w:lang w:val="en-US"/>
+        </w:rPr>
+        <w:instrText>HYPERLINK "http://www.axisbank.com/vkyc"</w:instrText>
+      </w:r>
+      <w:r>
+        <w:fldChar w:fldCharType="separate"/>
+      </w:r>
+      <w:r>
+        <w:rPr>
+          <w:rFonts w:ascii="Times New Roman" w:eastAsia="Times New Roman" w:hAnsi="Times New Roman" w:cs="Times New Roman"/>
+          <w:color w:val="0000FF"/>
+          <w:kern w:val="0"/>
+          <w:sz w:val="24"/>
+          <w:szCs w:val="24"/>
+          <w:u w:val="single"/>
+          <w:lang w:val="en-US" w:eastAsia="ru-RU"/>
+          <w14:ligatures w14:val="none"/>
+        </w:rPr>
+        <w:t>http://www.axisbank.com/vkyc</w:t>
+      </w:r>
+      <w:r>
+        <w:rPr>
+          <w:rFonts w:ascii="Times New Roman" w:eastAsia="Times New Roman" w:hAnsi="Times New Roman" w:cs="Times New Roman"/>
+          <w:color w:val="0000FF"/>
+          <w:kern w:val="0"/>
+          <w:sz w:val="24"/>
+          <w:szCs w:val="24"/>
+          <w:u w:val="single"/>
+          <w:lang w:val="en-US" w:eastAsia="ru-RU"/>
+          <w14:ligatures w14:val="none"/>
+        </w:rPr>
+        <w:fldChar w:fldCharType="end"/>
+      </w:r>
+      <w:r>
+        <w:rPr>
+          <w:rFonts w:ascii="Times New Roman" w:eastAsia="Times New Roman" w:hAnsi="Times New Roman" w:cs="Times New Roman"/>
+          <w:kern w:val="0"/>
+          <w:sz w:val="24"/>
+          <w:szCs w:val="24"/>
+          <w:u w:val="single"/>
+          <w:lang w:val="en-US" w:eastAsia="ru-RU"/>
+          <w14:ligatures w14:val="none"/>
+        </w:rPr>
+        <w:t>.</w:t>
+      </w:r>
+      <w:r>
+        <w:rPr>
+          <w:rFonts w:ascii="Times New Roman" w:eastAsia="Times New Roman" w:hAnsi="Times New Roman" w:cs="Times New Roman"/>
+          <w:kern w:val="0"/>
+          <w:sz w:val="24"/>
+          <w:szCs w:val="24"/>
+          <w:lang w:val="en-US" w:eastAsia="ru-RU"/>
+          <w14:ligatures w14:val="none"/>
+        </w:rPr>
+        <w:t xml:space="preserve"> </w:t>
       </w:r>
     </w:p>
     <w:p>
@@ -2564,33 +3457,7 @@
           <w:lang w:eastAsia="ru-RU"/>
           <w14:ligatures w14:val="none"/>
         </w:rPr>
-        <w:t>3.4.1.3 Если статус любой другой или статуса нет (пустая ячейка)</w:t>
-      </w:r>
-      <w:proofErr w:type="gramStart"/>
-      <w:r>
-        <w:rPr>
-          <w:rFonts w:ascii="Times New Roman" w:eastAsia="Times New Roman" w:hAnsi="Times New Roman" w:cs="Times New Roman"/>
-          <w:kern w:val="0"/>
-          <w:sz w:val="24"/>
-          <w:szCs w:val="24"/>
-          <w:u w:val="single"/>
-          <w:lang w:eastAsia="ru-RU"/>
-          <w14:ligatures w14:val="none"/>
-        </w:rPr>
-        <w:t>.</w:t>
-      </w:r>
-      <w:proofErr w:type="gramEnd"/>
-      <w:r>
-        <w:rPr>
-          <w:rFonts w:ascii="Times New Roman" w:eastAsia="Times New Roman" w:hAnsi="Times New Roman" w:cs="Times New Roman"/>
-          <w:kern w:val="0"/>
-          <w:sz w:val="24"/>
-          <w:szCs w:val="24"/>
-          <w:u w:val="single"/>
-          <w:lang w:eastAsia="ru-RU"/>
-          <w14:ligatures w14:val="none"/>
-        </w:rPr>
-        <w:t xml:space="preserve"> то добавляем в загрузочный файл: ID клиента, ACTION, статус: PENDING и описание. Описание</w:t>
+        <w:t>3.6 Если там HARD_REJECT, HARD_ACCEPT, Пустой или любой другой статус, то добавляем в загрузочный файл: ID клиента, ACTION, статус: PENDING и описание. Описание</w:t>
       </w:r>
       <w:r>
         <w:rPr>
@@ -2746,7 +3613,7 @@
           <w:lang w:val="en-US" w:eastAsia="ru-RU"/>
           <w14:ligatures w14:val="none"/>
         </w:rPr>
-        <w:t>) has gotten initial approval from the bank. The bank will contact the client.</w:t>
+        <w:t xml:space="preserve">) has finished the video KYC. The client has to wait the final decision of the bank. </w:t>
       </w:r>
     </w:p>
     <w:p>
@@ -2770,25 +3637,27 @@
           <w:lang w:val="en-US" w:eastAsia="ru-RU"/>
           <w14:ligatures w14:val="none"/>
         </w:rPr>
-        <w:t xml:space="preserve"> </w:t>
-      </w:r>
-      <w:r>
-        <w:rPr>
-          <w:rFonts w:ascii="Times New Roman" w:eastAsia="Times New Roman" w:hAnsi="Times New Roman" w:cs="Times New Roman"/>
-          <w:kern w:val="0"/>
-          <w:sz w:val="24"/>
-          <w:szCs w:val="24"/>
-          <w:lang w:eastAsia="ru-RU"/>
-          <w14:ligatures w14:val="none"/>
-        </w:rPr>
-        <w:t xml:space="preserve">3.5 </w:t>
-      </w:r>
-      <w:r>
-        <w:rPr>
-          <w:rFonts w:ascii="Times New Roman" w:eastAsia="Times New Roman" w:hAnsi="Times New Roman" w:cs="Times New Roman"/>
-          <w:kern w:val="0"/>
-          <w:sz w:val="24"/>
-          <w:szCs w:val="24"/>
+        <w:t>4</w:t>
+      </w:r>
+      <w:r>
+        <w:rPr>
+          <w:rFonts w:ascii="Times New Roman" w:eastAsia="Times New Roman" w:hAnsi="Times New Roman" w:cs="Times New Roman"/>
+          <w:kern w:val="0"/>
+          <w:sz w:val="24"/>
+          <w:szCs w:val="24"/>
+          <w:u w:val="single"/>
+          <w:lang w:val="en-US" w:eastAsia="ru-RU"/>
+          <w14:ligatures w14:val="none"/>
+        </w:rPr>
+        <w:t xml:space="preserve">. </w:t>
+      </w:r>
+      <w:r>
+        <w:rPr>
+          <w:rFonts w:ascii="Times New Roman" w:eastAsia="Times New Roman" w:hAnsi="Times New Roman" w:cs="Times New Roman"/>
+          <w:kern w:val="0"/>
+          <w:sz w:val="24"/>
+          <w:szCs w:val="24"/>
+          <w:u w:val="single"/>
           <w:lang w:eastAsia="ru-RU"/>
           <w14:ligatures w14:val="none"/>
         </w:rPr>
@@ -2800,17 +3669,163 @@
           <w:kern w:val="0"/>
           <w:sz w:val="24"/>
           <w:szCs w:val="24"/>
-          <w:lang w:eastAsia="ru-RU"/>
-          <w14:ligatures w14:val="none"/>
-        </w:rPr>
-        <w:t xml:space="preserve"> </w:t>
-      </w:r>
-      <w:r>
-        <w:rPr>
-          <w:rFonts w:ascii="Times New Roman" w:eastAsia="Times New Roman" w:hAnsi="Times New Roman" w:cs="Times New Roman"/>
-          <w:kern w:val="0"/>
-          <w:sz w:val="24"/>
-          <w:szCs w:val="24"/>
+          <w:u w:val="single"/>
+          <w:lang w:val="en-US" w:eastAsia="ru-RU"/>
+          <w14:ligatures w14:val="none"/>
+        </w:rPr>
+        <w:t xml:space="preserve"> final status RCU, U/W, UW completed, </w:t>
+      </w:r>
+      <w:r>
+        <w:rPr>
+          <w:rFonts w:ascii="Times New Roman" w:eastAsia="Times New Roman" w:hAnsi="Times New Roman" w:cs="Times New Roman"/>
+          <w:kern w:val="0"/>
+          <w:sz w:val="24"/>
+          <w:szCs w:val="24"/>
+          <w:u w:val="single"/>
+          <w:lang w:eastAsia="ru-RU"/>
+          <w14:ligatures w14:val="none"/>
+        </w:rPr>
+        <w:t>то</w:t>
+      </w:r>
+      <w:r>
+        <w:rPr>
+          <w:rFonts w:ascii="Times New Roman" w:eastAsia="Times New Roman" w:hAnsi="Times New Roman" w:cs="Times New Roman"/>
+          <w:kern w:val="0"/>
+          <w:sz w:val="24"/>
+          <w:szCs w:val="24"/>
+          <w:u w:val="single"/>
+          <w:lang w:val="en-US" w:eastAsia="ru-RU"/>
+          <w14:ligatures w14:val="none"/>
+        </w:rPr>
+        <w:t xml:space="preserve"> </w:t>
+      </w:r>
+      <w:r>
+        <w:rPr>
+          <w:rFonts w:ascii="Times New Roman" w:eastAsia="Times New Roman" w:hAnsi="Times New Roman" w:cs="Times New Roman"/>
+          <w:kern w:val="0"/>
+          <w:sz w:val="24"/>
+          <w:szCs w:val="24"/>
+          <w:u w:val="single"/>
+          <w:lang w:eastAsia="ru-RU"/>
+          <w14:ligatures w14:val="none"/>
+        </w:rPr>
+        <w:t>добавляем</w:t>
+      </w:r>
+      <w:r>
+        <w:rPr>
+          <w:rFonts w:ascii="Times New Roman" w:eastAsia="Times New Roman" w:hAnsi="Times New Roman" w:cs="Times New Roman"/>
+          <w:kern w:val="0"/>
+          <w:sz w:val="24"/>
+          <w:szCs w:val="24"/>
+          <w:u w:val="single"/>
+          <w:lang w:val="en-US" w:eastAsia="ru-RU"/>
+          <w14:ligatures w14:val="none"/>
+        </w:rPr>
+        <w:t xml:space="preserve"> </w:t>
+      </w:r>
+      <w:r>
+        <w:rPr>
+          <w:rFonts w:ascii="Times New Roman" w:eastAsia="Times New Roman" w:hAnsi="Times New Roman" w:cs="Times New Roman"/>
+          <w:kern w:val="0"/>
+          <w:sz w:val="24"/>
+          <w:szCs w:val="24"/>
+          <w:u w:val="single"/>
+          <w:lang w:eastAsia="ru-RU"/>
+          <w14:ligatures w14:val="none"/>
+        </w:rPr>
+        <w:t>в</w:t>
+      </w:r>
+      <w:r>
+        <w:rPr>
+          <w:rFonts w:ascii="Times New Roman" w:eastAsia="Times New Roman" w:hAnsi="Times New Roman" w:cs="Times New Roman"/>
+          <w:kern w:val="0"/>
+          <w:sz w:val="24"/>
+          <w:szCs w:val="24"/>
+          <w:u w:val="single"/>
+          <w:lang w:val="en-US" w:eastAsia="ru-RU"/>
+          <w14:ligatures w14:val="none"/>
+        </w:rPr>
+        <w:t xml:space="preserve"> </w:t>
+      </w:r>
+      <w:r>
+        <w:rPr>
+          <w:rFonts w:ascii="Times New Roman" w:eastAsia="Times New Roman" w:hAnsi="Times New Roman" w:cs="Times New Roman"/>
+          <w:kern w:val="0"/>
+          <w:sz w:val="24"/>
+          <w:szCs w:val="24"/>
+          <w:u w:val="single"/>
+          <w:lang w:eastAsia="ru-RU"/>
+          <w14:ligatures w14:val="none"/>
+        </w:rPr>
+        <w:t>загрузочный</w:t>
+      </w:r>
+      <w:r>
+        <w:rPr>
+          <w:rFonts w:ascii="Times New Roman" w:eastAsia="Times New Roman" w:hAnsi="Times New Roman" w:cs="Times New Roman"/>
+          <w:kern w:val="0"/>
+          <w:sz w:val="24"/>
+          <w:szCs w:val="24"/>
+          <w:u w:val="single"/>
+          <w:lang w:val="en-US" w:eastAsia="ru-RU"/>
+          <w14:ligatures w14:val="none"/>
+        </w:rPr>
+        <w:t xml:space="preserve"> </w:t>
+      </w:r>
+      <w:r>
+        <w:rPr>
+          <w:rFonts w:ascii="Times New Roman" w:eastAsia="Times New Roman" w:hAnsi="Times New Roman" w:cs="Times New Roman"/>
+          <w:kern w:val="0"/>
+          <w:sz w:val="24"/>
+          <w:szCs w:val="24"/>
+          <w:u w:val="single"/>
+          <w:lang w:eastAsia="ru-RU"/>
+          <w14:ligatures w14:val="none"/>
+        </w:rPr>
+        <w:t>файл</w:t>
+      </w:r>
+      <w:r>
+        <w:rPr>
+          <w:rFonts w:ascii="Times New Roman" w:eastAsia="Times New Roman" w:hAnsi="Times New Roman" w:cs="Times New Roman"/>
+          <w:kern w:val="0"/>
+          <w:sz w:val="24"/>
+          <w:szCs w:val="24"/>
+          <w:u w:val="single"/>
+          <w:lang w:val="en-US" w:eastAsia="ru-RU"/>
+          <w14:ligatures w14:val="none"/>
+        </w:rPr>
+        <w:t xml:space="preserve">: ID </w:t>
+      </w:r>
+      <w:r>
+        <w:rPr>
+          <w:rFonts w:ascii="Times New Roman" w:eastAsia="Times New Roman" w:hAnsi="Times New Roman" w:cs="Times New Roman"/>
+          <w:kern w:val="0"/>
+          <w:sz w:val="24"/>
+          <w:szCs w:val="24"/>
+          <w:u w:val="single"/>
+          <w:lang w:eastAsia="ru-RU"/>
+          <w14:ligatures w14:val="none"/>
+        </w:rPr>
+        <w:t>клиента</w:t>
+      </w:r>
+      <w:r>
+        <w:rPr>
+          <w:rFonts w:ascii="Times New Roman" w:eastAsia="Times New Roman" w:hAnsi="Times New Roman" w:cs="Times New Roman"/>
+          <w:kern w:val="0"/>
+          <w:sz w:val="24"/>
+          <w:szCs w:val="24"/>
+          <w:u w:val="single"/>
+          <w:lang w:val="en-US" w:eastAsia="ru-RU"/>
+          <w14:ligatures w14:val="none"/>
+        </w:rPr>
+        <w:t xml:space="preserve">, ACTION, </w:t>
+      </w:r>
+      <w:r>
+        <w:rPr>
+          <w:rFonts w:ascii="Times New Roman" w:eastAsia="Times New Roman" w:hAnsi="Times New Roman" w:cs="Times New Roman"/>
+          <w:kern w:val="0"/>
+          <w:sz w:val="24"/>
+          <w:szCs w:val="24"/>
+          <w:u w:val="single"/>
           <w:lang w:eastAsia="ru-RU"/>
           <w14:ligatures w14:val="none"/>
         </w:rPr>
@@ -2822,457 +3837,19 @@
           <w:kern w:val="0"/>
           <w:sz w:val="24"/>
           <w:szCs w:val="24"/>
-          <w:lang w:eastAsia="ru-RU"/>
-          <w14:ligatures w14:val="none"/>
-        </w:rPr>
-        <w:t xml:space="preserve"> </w:t>
-      </w:r>
-      <w:r>
-        <w:rPr>
-          <w:rFonts w:ascii="Times New Roman" w:eastAsia="Times New Roman" w:hAnsi="Times New Roman" w:cs="Times New Roman"/>
-          <w:kern w:val="0"/>
-          <w:sz w:val="24"/>
-          <w:szCs w:val="24"/>
-          <w:lang w:val="en-US" w:eastAsia="ru-RU"/>
-          <w14:ligatures w14:val="none"/>
-        </w:rPr>
-        <w:t>IPA</w:t>
-      </w:r>
-      <w:r>
-        <w:rPr>
-          <w:rFonts w:ascii="Times New Roman" w:eastAsia="Times New Roman" w:hAnsi="Times New Roman" w:cs="Times New Roman"/>
-          <w:kern w:val="0"/>
-          <w:sz w:val="24"/>
-          <w:szCs w:val="24"/>
-          <w:lang w:eastAsia="ru-RU"/>
-          <w14:ligatures w14:val="none"/>
-        </w:rPr>
-        <w:t xml:space="preserve">, </w:t>
-      </w:r>
-      <w:r>
-        <w:rPr>
-          <w:rFonts w:ascii="Times New Roman" w:eastAsia="Times New Roman" w:hAnsi="Times New Roman" w:cs="Times New Roman"/>
-          <w:kern w:val="0"/>
-          <w:sz w:val="24"/>
-          <w:szCs w:val="24"/>
-          <w:lang w:eastAsia="ru-RU"/>
-          <w14:ligatures w14:val="none"/>
-        </w:rPr>
-        <w:t>то</w:t>
-      </w:r>
-      <w:r>
-        <w:rPr>
-          <w:rFonts w:ascii="Times New Roman" w:eastAsia="Times New Roman" w:hAnsi="Times New Roman" w:cs="Times New Roman"/>
-          <w:kern w:val="0"/>
-          <w:sz w:val="24"/>
-          <w:szCs w:val="24"/>
-          <w:lang w:eastAsia="ru-RU"/>
-          <w14:ligatures w14:val="none"/>
-        </w:rPr>
-        <w:t xml:space="preserve"> </w:t>
-      </w:r>
-      <w:r>
-        <w:rPr>
-          <w:rFonts w:ascii="Times New Roman" w:eastAsia="Times New Roman" w:hAnsi="Times New Roman" w:cs="Times New Roman"/>
-          <w:kern w:val="0"/>
-          <w:sz w:val="24"/>
-          <w:szCs w:val="24"/>
-          <w:lang w:eastAsia="ru-RU"/>
-          <w14:ligatures w14:val="none"/>
-        </w:rPr>
-        <w:t>смотрим</w:t>
-      </w:r>
-      <w:r>
-        <w:rPr>
-          <w:rFonts w:ascii="Times New Roman" w:eastAsia="Times New Roman" w:hAnsi="Times New Roman" w:cs="Times New Roman"/>
-          <w:kern w:val="0"/>
-          <w:sz w:val="24"/>
-          <w:szCs w:val="24"/>
-          <w:lang w:eastAsia="ru-RU"/>
-          <w14:ligatures w14:val="none"/>
-        </w:rPr>
-        <w:t xml:space="preserve"> </w:t>
-      </w:r>
-      <w:r>
-        <w:rPr>
-          <w:rFonts w:ascii="Times New Roman" w:eastAsia="Times New Roman" w:hAnsi="Times New Roman" w:cs="Times New Roman"/>
-          <w:kern w:val="0"/>
-          <w:sz w:val="24"/>
-          <w:szCs w:val="24"/>
-          <w:lang w:eastAsia="ru-RU"/>
-          <w14:ligatures w14:val="none"/>
-        </w:rPr>
-        <w:t>колонку</w:t>
-      </w:r>
-      <w:r>
-        <w:rPr>
-          <w:rFonts w:ascii="Times New Roman" w:eastAsia="Times New Roman" w:hAnsi="Times New Roman" w:cs="Times New Roman"/>
-          <w:kern w:val="0"/>
-          <w:sz w:val="24"/>
-          <w:szCs w:val="24"/>
-          <w:lang w:eastAsia="ru-RU"/>
-          <w14:ligatures w14:val="none"/>
-        </w:rPr>
-        <w:t xml:space="preserve"> </w:t>
-      </w:r>
-      <w:r>
-        <w:rPr>
-          <w:rFonts w:ascii="Times New Roman" w:eastAsia="Times New Roman" w:hAnsi="Times New Roman" w:cs="Times New Roman"/>
-          <w:kern w:val="0"/>
-          <w:sz w:val="24"/>
-          <w:szCs w:val="24"/>
-          <w:lang w:val="en-US" w:eastAsia="ru-RU"/>
-          <w14:ligatures w14:val="none"/>
-        </w:rPr>
-        <w:t>Y</w:t>
-      </w:r>
-      <w:r>
-        <w:rPr>
-          <w:rFonts w:ascii="Times New Roman" w:eastAsia="Times New Roman" w:hAnsi="Times New Roman" w:cs="Times New Roman"/>
-          <w:kern w:val="0"/>
-          <w:sz w:val="24"/>
-          <w:szCs w:val="24"/>
-          <w:lang w:eastAsia="ru-RU"/>
-          <w14:ligatures w14:val="none"/>
-        </w:rPr>
-        <w:t xml:space="preserve"> (</w:t>
-      </w:r>
-      <w:r>
-        <w:rPr>
-          <w:rFonts w:ascii="Times New Roman" w:eastAsia="Times New Roman" w:hAnsi="Times New Roman" w:cs="Times New Roman"/>
-          <w:kern w:val="0"/>
-          <w:sz w:val="24"/>
-          <w:szCs w:val="24"/>
-          <w:lang w:val="en-US" w:eastAsia="ru-RU"/>
-          <w14:ligatures w14:val="none"/>
-        </w:rPr>
-        <w:t>VKYC</w:t>
-      </w:r>
-      <w:r>
-        <w:rPr>
-          <w:rFonts w:ascii="Times New Roman" w:eastAsia="Times New Roman" w:hAnsi="Times New Roman" w:cs="Times New Roman"/>
-          <w:kern w:val="0"/>
-          <w:sz w:val="24"/>
-          <w:szCs w:val="24"/>
-          <w:lang w:eastAsia="ru-RU"/>
-          <w14:ligatures w14:val="none"/>
-        </w:rPr>
-        <w:t xml:space="preserve"> </w:t>
-      </w:r>
-      <w:r>
-        <w:rPr>
-          <w:rFonts w:ascii="Times New Roman" w:eastAsia="Times New Roman" w:hAnsi="Times New Roman" w:cs="Times New Roman"/>
-          <w:kern w:val="0"/>
-          <w:sz w:val="24"/>
-          <w:szCs w:val="24"/>
-          <w:lang w:val="en-US" w:eastAsia="ru-RU"/>
-          <w14:ligatures w14:val="none"/>
-        </w:rPr>
-        <w:t>Status</w:t>
-      </w:r>
-      <w:r>
-        <w:rPr>
-          <w:rFonts w:ascii="Times New Roman" w:eastAsia="Times New Roman" w:hAnsi="Times New Roman" w:cs="Times New Roman"/>
-          <w:kern w:val="0"/>
-          <w:sz w:val="24"/>
-          <w:szCs w:val="24"/>
-          <w:lang w:eastAsia="ru-RU"/>
-          <w14:ligatures w14:val="none"/>
-        </w:rPr>
-        <w:t xml:space="preserve">), </w:t>
-      </w:r>
-      <w:r>
-        <w:rPr>
-          <w:rFonts w:ascii="Times New Roman" w:eastAsia="Times New Roman" w:hAnsi="Times New Roman" w:cs="Times New Roman"/>
-          <w:kern w:val="0"/>
-          <w:sz w:val="24"/>
-          <w:szCs w:val="24"/>
-          <w:lang w:eastAsia="ru-RU"/>
-          <w14:ligatures w14:val="none"/>
-        </w:rPr>
-        <w:t>если</w:t>
-      </w:r>
-      <w:r>
-        <w:rPr>
-          <w:rFonts w:ascii="Times New Roman" w:eastAsia="Times New Roman" w:hAnsi="Times New Roman" w:cs="Times New Roman"/>
-          <w:kern w:val="0"/>
-          <w:sz w:val="24"/>
-          <w:szCs w:val="24"/>
-          <w:lang w:eastAsia="ru-RU"/>
-          <w14:ligatures w14:val="none"/>
-        </w:rPr>
-        <w:t xml:space="preserve"> </w:t>
-      </w:r>
-      <w:r>
-        <w:rPr>
-          <w:rFonts w:ascii="Times New Roman" w:eastAsia="Times New Roman" w:hAnsi="Times New Roman" w:cs="Times New Roman"/>
-          <w:kern w:val="0"/>
-          <w:sz w:val="24"/>
-          <w:szCs w:val="24"/>
-          <w:lang w:eastAsia="ru-RU"/>
-          <w14:ligatures w14:val="none"/>
-        </w:rPr>
-        <w:t>там</w:t>
-      </w:r>
-      <w:r>
-        <w:rPr>
-          <w:rFonts w:ascii="Times New Roman" w:eastAsia="Times New Roman" w:hAnsi="Times New Roman" w:cs="Times New Roman"/>
-          <w:kern w:val="0"/>
-          <w:sz w:val="24"/>
-          <w:szCs w:val="24"/>
-          <w:lang w:eastAsia="ru-RU"/>
-          <w14:ligatures w14:val="none"/>
-        </w:rPr>
-        <w:t xml:space="preserve"> </w:t>
-      </w:r>
-      <w:r>
-        <w:rPr>
-          <w:rFonts w:ascii="Times New Roman" w:eastAsia="Times New Roman" w:hAnsi="Times New Roman" w:cs="Times New Roman"/>
-          <w:kern w:val="0"/>
-          <w:sz w:val="24"/>
-          <w:szCs w:val="24"/>
-          <w:lang w:val="en-US" w:eastAsia="ru-RU"/>
-          <w14:ligatures w14:val="none"/>
-        </w:rPr>
-        <w:t>DROPOFF</w:t>
-      </w:r>
-      <w:r>
-        <w:rPr>
-          <w:rFonts w:ascii="Times New Roman" w:eastAsia="Times New Roman" w:hAnsi="Times New Roman" w:cs="Times New Roman"/>
-          <w:kern w:val="0"/>
-          <w:sz w:val="24"/>
-          <w:szCs w:val="24"/>
-          <w:lang w:eastAsia="ru-RU"/>
-          <w14:ligatures w14:val="none"/>
-        </w:rPr>
-        <w:t xml:space="preserve">, </w:t>
-      </w:r>
-      <w:r>
-        <w:rPr>
-          <w:rFonts w:ascii="Times New Roman" w:eastAsia="Times New Roman" w:hAnsi="Times New Roman" w:cs="Times New Roman"/>
-          <w:kern w:val="0"/>
-          <w:sz w:val="24"/>
-          <w:szCs w:val="24"/>
-          <w:lang w:eastAsia="ru-RU"/>
-          <w14:ligatures w14:val="none"/>
-        </w:rPr>
-        <w:t>то</w:t>
-      </w:r>
-      <w:r>
-        <w:rPr>
-          <w:rFonts w:ascii="Times New Roman" w:eastAsia="Times New Roman" w:hAnsi="Times New Roman" w:cs="Times New Roman"/>
-          <w:kern w:val="0"/>
-          <w:sz w:val="24"/>
-          <w:szCs w:val="24"/>
-          <w:lang w:eastAsia="ru-RU"/>
-          <w14:ligatures w14:val="none"/>
-        </w:rPr>
-        <w:t xml:space="preserve"> </w:t>
-      </w:r>
-      <w:r>
-        <w:rPr>
-          <w:rFonts w:ascii="Times New Roman" w:eastAsia="Times New Roman" w:hAnsi="Times New Roman" w:cs="Times New Roman"/>
-          <w:kern w:val="0"/>
-          <w:sz w:val="24"/>
-          <w:szCs w:val="24"/>
-          <w:lang w:eastAsia="ru-RU"/>
-          <w14:ligatures w14:val="none"/>
-        </w:rPr>
-        <w:t>добавляем</w:t>
-      </w:r>
-      <w:r>
-        <w:rPr>
-          <w:rFonts w:ascii="Times New Roman" w:eastAsia="Times New Roman" w:hAnsi="Times New Roman" w:cs="Times New Roman"/>
-          <w:kern w:val="0"/>
-          <w:sz w:val="24"/>
-          <w:szCs w:val="24"/>
-          <w:lang w:eastAsia="ru-RU"/>
-          <w14:ligatures w14:val="none"/>
-        </w:rPr>
-        <w:t xml:space="preserve"> </w:t>
-      </w:r>
-      <w:r>
-        <w:rPr>
-          <w:rFonts w:ascii="Times New Roman" w:eastAsia="Times New Roman" w:hAnsi="Times New Roman" w:cs="Times New Roman"/>
-          <w:kern w:val="0"/>
-          <w:sz w:val="24"/>
-          <w:szCs w:val="24"/>
-          <w:lang w:eastAsia="ru-RU"/>
-          <w14:ligatures w14:val="none"/>
-        </w:rPr>
-        <w:t>в</w:t>
-      </w:r>
-      <w:r>
-        <w:rPr>
-          <w:rFonts w:ascii="Times New Roman" w:eastAsia="Times New Roman" w:hAnsi="Times New Roman" w:cs="Times New Roman"/>
-          <w:kern w:val="0"/>
-          <w:sz w:val="24"/>
-          <w:szCs w:val="24"/>
-          <w:lang w:eastAsia="ru-RU"/>
-          <w14:ligatures w14:val="none"/>
-        </w:rPr>
-        <w:t xml:space="preserve"> </w:t>
-      </w:r>
-      <w:r>
-        <w:rPr>
-          <w:rFonts w:ascii="Times New Roman" w:eastAsia="Times New Roman" w:hAnsi="Times New Roman" w:cs="Times New Roman"/>
-          <w:kern w:val="0"/>
-          <w:sz w:val="24"/>
-          <w:szCs w:val="24"/>
-          <w:lang w:eastAsia="ru-RU"/>
-          <w14:ligatures w14:val="none"/>
-        </w:rPr>
-        <w:t>загрузочный</w:t>
-      </w:r>
-      <w:r>
-        <w:rPr>
-          <w:rFonts w:ascii="Times New Roman" w:eastAsia="Times New Roman" w:hAnsi="Times New Roman" w:cs="Times New Roman"/>
-          <w:kern w:val="0"/>
-          <w:sz w:val="24"/>
-          <w:szCs w:val="24"/>
-          <w:lang w:eastAsia="ru-RU"/>
-          <w14:ligatures w14:val="none"/>
-        </w:rPr>
-        <w:t xml:space="preserve"> </w:t>
-      </w:r>
-      <w:r>
-        <w:rPr>
-          <w:rFonts w:ascii="Times New Roman" w:eastAsia="Times New Roman" w:hAnsi="Times New Roman" w:cs="Times New Roman"/>
-          <w:kern w:val="0"/>
-          <w:sz w:val="24"/>
-          <w:szCs w:val="24"/>
-          <w:lang w:eastAsia="ru-RU"/>
-          <w14:ligatures w14:val="none"/>
-        </w:rPr>
-        <w:t>файл</w:t>
-      </w:r>
-      <w:r>
-        <w:rPr>
-          <w:rFonts w:ascii="Times New Roman" w:eastAsia="Times New Roman" w:hAnsi="Times New Roman" w:cs="Times New Roman"/>
-          <w:kern w:val="0"/>
-          <w:sz w:val="24"/>
-          <w:szCs w:val="24"/>
-          <w:lang w:eastAsia="ru-RU"/>
-          <w14:ligatures w14:val="none"/>
-        </w:rPr>
-        <w:t xml:space="preserve">: </w:t>
-      </w:r>
-      <w:r>
-        <w:rPr>
-          <w:rFonts w:ascii="Times New Roman" w:eastAsia="Times New Roman" w:hAnsi="Times New Roman" w:cs="Times New Roman"/>
-          <w:kern w:val="0"/>
-          <w:sz w:val="24"/>
-          <w:szCs w:val="24"/>
-          <w:lang w:val="en-US" w:eastAsia="ru-RU"/>
-          <w14:ligatures w14:val="none"/>
-        </w:rPr>
-        <w:t>ID</w:t>
-      </w:r>
-      <w:r>
-        <w:rPr>
-          <w:rFonts w:ascii="Times New Roman" w:eastAsia="Times New Roman" w:hAnsi="Times New Roman" w:cs="Times New Roman"/>
-          <w:kern w:val="0"/>
-          <w:sz w:val="24"/>
-          <w:szCs w:val="24"/>
-          <w:lang w:eastAsia="ru-RU"/>
-          <w14:ligatures w14:val="none"/>
-        </w:rPr>
-        <w:t xml:space="preserve"> </w:t>
-      </w:r>
-      <w:r>
-        <w:rPr>
-          <w:rFonts w:ascii="Times New Roman" w:eastAsia="Times New Roman" w:hAnsi="Times New Roman" w:cs="Times New Roman"/>
-          <w:kern w:val="0"/>
-          <w:sz w:val="24"/>
-          <w:szCs w:val="24"/>
-          <w:lang w:eastAsia="ru-RU"/>
-          <w14:ligatures w14:val="none"/>
-        </w:rPr>
-        <w:t>клиента</w:t>
-      </w:r>
-      <w:r>
-        <w:rPr>
-          <w:rFonts w:ascii="Times New Roman" w:eastAsia="Times New Roman" w:hAnsi="Times New Roman" w:cs="Times New Roman"/>
-          <w:kern w:val="0"/>
-          <w:sz w:val="24"/>
-          <w:szCs w:val="24"/>
-          <w:lang w:eastAsia="ru-RU"/>
-          <w14:ligatures w14:val="none"/>
-        </w:rPr>
-        <w:t xml:space="preserve">, </w:t>
-      </w:r>
-      <w:r>
-        <w:rPr>
-          <w:rFonts w:ascii="Times New Roman" w:eastAsia="Times New Roman" w:hAnsi="Times New Roman" w:cs="Times New Roman"/>
-          <w:kern w:val="0"/>
-          <w:sz w:val="24"/>
-          <w:szCs w:val="24"/>
-          <w:lang w:val="en-US" w:eastAsia="ru-RU"/>
-          <w14:ligatures w14:val="none"/>
-        </w:rPr>
-        <w:t>ACTION</w:t>
-      </w:r>
-      <w:r>
-        <w:rPr>
-          <w:rFonts w:ascii="Times New Roman" w:eastAsia="Times New Roman" w:hAnsi="Times New Roman" w:cs="Times New Roman"/>
-          <w:kern w:val="0"/>
-          <w:sz w:val="24"/>
-          <w:szCs w:val="24"/>
-          <w:lang w:eastAsia="ru-RU"/>
-          <w14:ligatures w14:val="none"/>
-        </w:rPr>
-        <w:t xml:space="preserve">, </w:t>
-      </w:r>
-      <w:r>
-        <w:rPr>
-          <w:rFonts w:ascii="Times New Roman" w:eastAsia="Times New Roman" w:hAnsi="Times New Roman" w:cs="Times New Roman"/>
-          <w:kern w:val="0"/>
-          <w:sz w:val="24"/>
-          <w:szCs w:val="24"/>
-          <w:lang w:eastAsia="ru-RU"/>
-          <w14:ligatures w14:val="none"/>
-        </w:rPr>
-        <w:t>статус</w:t>
-      </w:r>
-      <w:r>
-        <w:rPr>
-          <w:rFonts w:ascii="Times New Roman" w:eastAsia="Times New Roman" w:hAnsi="Times New Roman" w:cs="Times New Roman"/>
-          <w:kern w:val="0"/>
-          <w:sz w:val="24"/>
-          <w:szCs w:val="24"/>
-          <w:lang w:eastAsia="ru-RU"/>
-          <w14:ligatures w14:val="none"/>
-        </w:rPr>
-        <w:t xml:space="preserve">: </w:t>
-      </w:r>
-      <w:r>
-        <w:rPr>
-          <w:rFonts w:ascii="Times New Roman" w:eastAsia="Times New Roman" w:hAnsi="Times New Roman" w:cs="Times New Roman"/>
-          <w:kern w:val="0"/>
-          <w:sz w:val="24"/>
-          <w:szCs w:val="24"/>
-          <w:lang w:val="en-US" w:eastAsia="ru-RU"/>
-          <w14:ligatures w14:val="none"/>
-        </w:rPr>
-        <w:t>PENDING</w:t>
-      </w:r>
-      <w:r>
-        <w:rPr>
-          <w:rFonts w:ascii="Times New Roman" w:eastAsia="Times New Roman" w:hAnsi="Times New Roman" w:cs="Times New Roman"/>
-          <w:kern w:val="0"/>
-          <w:sz w:val="24"/>
-          <w:szCs w:val="24"/>
-          <w:lang w:eastAsia="ru-RU"/>
-          <w14:ligatures w14:val="none"/>
-        </w:rPr>
-        <w:t xml:space="preserve"> </w:t>
-      </w:r>
-      <w:r>
-        <w:rPr>
-          <w:rFonts w:ascii="Times New Roman" w:eastAsia="Times New Roman" w:hAnsi="Times New Roman" w:cs="Times New Roman"/>
-          <w:kern w:val="0"/>
-          <w:sz w:val="24"/>
-          <w:szCs w:val="24"/>
+          <w:u w:val="single"/>
+          <w:lang w:val="en-US" w:eastAsia="ru-RU"/>
+          <w14:ligatures w14:val="none"/>
+        </w:rPr>
+        <w:t xml:space="preserve">: PENDING </w:t>
+      </w:r>
+      <w:r>
+        <w:rPr>
+          <w:rFonts w:ascii="Times New Roman" w:eastAsia="Times New Roman" w:hAnsi="Times New Roman" w:cs="Times New Roman"/>
+          <w:kern w:val="0"/>
+          <w:sz w:val="24"/>
+          <w:szCs w:val="24"/>
+          <w:u w:val="single"/>
           <w:lang w:eastAsia="ru-RU"/>
           <w14:ligatures w14:val="none"/>
         </w:rPr>
@@ -3284,17 +3861,19 @@
           <w:kern w:val="0"/>
           <w:sz w:val="24"/>
           <w:szCs w:val="24"/>
-          <w:lang w:eastAsia="ru-RU"/>
-          <w14:ligatures w14:val="none"/>
-        </w:rPr>
-        <w:t xml:space="preserve"> </w:t>
-      </w:r>
-      <w:r>
-        <w:rPr>
-          <w:rFonts w:ascii="Times New Roman" w:eastAsia="Times New Roman" w:hAnsi="Times New Roman" w:cs="Times New Roman"/>
-          <w:kern w:val="0"/>
-          <w:sz w:val="24"/>
-          <w:szCs w:val="24"/>
+          <w:u w:val="single"/>
+          <w:lang w:val="en-US" w:eastAsia="ru-RU"/>
+          <w14:ligatures w14:val="none"/>
+        </w:rPr>
+        <w:t xml:space="preserve"> </w:t>
+      </w:r>
+      <w:r>
+        <w:rPr>
+          <w:rFonts w:ascii="Times New Roman" w:eastAsia="Times New Roman" w:hAnsi="Times New Roman" w:cs="Times New Roman"/>
+          <w:kern w:val="0"/>
+          <w:sz w:val="24"/>
+          <w:szCs w:val="24"/>
+          <w:u w:val="single"/>
           <w:lang w:eastAsia="ru-RU"/>
           <w14:ligatures w14:val="none"/>
         </w:rPr>
@@ -3306,7 +3885,8 @@
           <w:kern w:val="0"/>
           <w:sz w:val="24"/>
           <w:szCs w:val="24"/>
-          <w:lang w:eastAsia="ru-RU"/>
+          <w:u w:val="single"/>
+          <w:lang w:val="en-US" w:eastAsia="ru-RU"/>
           <w14:ligatures w14:val="none"/>
         </w:rPr>
         <w:t xml:space="preserve">. </w:t>
@@ -3317,6 +3897,7 @@
           <w:kern w:val="0"/>
           <w:sz w:val="24"/>
           <w:szCs w:val="24"/>
+          <w:u w:val="single"/>
           <w:lang w:eastAsia="ru-RU"/>
           <w14:ligatures w14:val="none"/>
         </w:rPr>
@@ -3328,17 +3909,19 @@
           <w:kern w:val="0"/>
           <w:sz w:val="24"/>
           <w:szCs w:val="24"/>
-          <w:lang w:val="en-US" w:eastAsia="ru-RU"/>
-          <w14:ligatures w14:val="none"/>
-        </w:rPr>
-        <w:t xml:space="preserve"> </w:t>
-      </w:r>
-      <w:r>
-        <w:rPr>
-          <w:rFonts w:ascii="Times New Roman" w:eastAsia="Times New Roman" w:hAnsi="Times New Roman" w:cs="Times New Roman"/>
-          <w:kern w:val="0"/>
-          <w:sz w:val="24"/>
-          <w:szCs w:val="24"/>
+          <w:u w:val="single"/>
+          <w:lang w:val="en-US" w:eastAsia="ru-RU"/>
+          <w14:ligatures w14:val="none"/>
+        </w:rPr>
+        <w:t xml:space="preserve"> </w:t>
+      </w:r>
+      <w:r>
+        <w:rPr>
+          <w:rFonts w:ascii="Times New Roman" w:eastAsia="Times New Roman" w:hAnsi="Times New Roman" w:cs="Times New Roman"/>
+          <w:kern w:val="0"/>
+          <w:sz w:val="24"/>
+          <w:szCs w:val="24"/>
+          <w:u w:val="single"/>
           <w:lang w:eastAsia="ru-RU"/>
           <w14:ligatures w14:val="none"/>
         </w:rPr>
@@ -3350,17 +3933,19 @@
           <w:kern w:val="0"/>
           <w:sz w:val="24"/>
           <w:szCs w:val="24"/>
-          <w:lang w:val="en-US" w:eastAsia="ru-RU"/>
-          <w14:ligatures w14:val="none"/>
-        </w:rPr>
-        <w:t xml:space="preserve"> </w:t>
-      </w:r>
-      <w:r>
-        <w:rPr>
-          <w:rFonts w:ascii="Times New Roman" w:eastAsia="Times New Roman" w:hAnsi="Times New Roman" w:cs="Times New Roman"/>
-          <w:kern w:val="0"/>
-          <w:sz w:val="24"/>
-          <w:szCs w:val="24"/>
+          <w:u w:val="single"/>
+          <w:lang w:val="en-US" w:eastAsia="ru-RU"/>
+          <w14:ligatures w14:val="none"/>
+        </w:rPr>
+        <w:t xml:space="preserve"> </w:t>
+      </w:r>
+      <w:r>
+        <w:rPr>
+          <w:rFonts w:ascii="Times New Roman" w:eastAsia="Times New Roman" w:hAnsi="Times New Roman" w:cs="Times New Roman"/>
+          <w:kern w:val="0"/>
+          <w:sz w:val="24"/>
+          <w:szCs w:val="24"/>
+          <w:u w:val="single"/>
           <w:lang w:eastAsia="ru-RU"/>
           <w14:ligatures w14:val="none"/>
         </w:rPr>
@@ -3372,136 +3957,22 @@
           <w:kern w:val="0"/>
           <w:sz w:val="24"/>
           <w:szCs w:val="24"/>
-          <w:lang w:val="en-US" w:eastAsia="ru-RU"/>
-          <w14:ligatures w14:val="none"/>
-        </w:rPr>
-        <w:t xml:space="preserve">: The client with application number C1-00000045537939-C1 </w:t>
-      </w:r>
-      <w:r>
-        <w:rPr>
-          <w:rFonts w:ascii="Times New Roman" w:eastAsia="Times New Roman" w:hAnsi="Times New Roman" w:cs="Times New Roman"/>
-          <w:kern w:val="0"/>
-          <w:sz w:val="24"/>
-          <w:szCs w:val="24"/>
-          <w:lang w:val="en-US" w:eastAsia="ru-RU"/>
-          <w14:ligatures w14:val="none"/>
-        </w:rPr>
-        <w:lastRenderedPageBreak/>
-        <w:t>(</w:t>
-      </w:r>
-      <w:r>
-        <w:rPr>
-          <w:rFonts w:ascii="Times New Roman" w:eastAsia="Times New Roman" w:hAnsi="Times New Roman" w:cs="Times New Roman"/>
-          <w:kern w:val="0"/>
-          <w:sz w:val="24"/>
-          <w:szCs w:val="24"/>
-          <w:lang w:eastAsia="ru-RU"/>
-          <w14:ligatures w14:val="none"/>
-        </w:rPr>
-        <w:t>значение</w:t>
-      </w:r>
-      <w:r>
-        <w:rPr>
-          <w:rFonts w:ascii="Times New Roman" w:eastAsia="Times New Roman" w:hAnsi="Times New Roman" w:cs="Times New Roman"/>
-          <w:kern w:val="0"/>
-          <w:sz w:val="24"/>
-          <w:szCs w:val="24"/>
-          <w:lang w:val="en-US" w:eastAsia="ru-RU"/>
-          <w14:ligatures w14:val="none"/>
-        </w:rPr>
-        <w:t xml:space="preserve"> </w:t>
-      </w:r>
-      <w:r>
-        <w:rPr>
-          <w:rFonts w:ascii="Times New Roman" w:eastAsia="Times New Roman" w:hAnsi="Times New Roman" w:cs="Times New Roman"/>
-          <w:kern w:val="0"/>
-          <w:sz w:val="24"/>
-          <w:szCs w:val="24"/>
-          <w:lang w:eastAsia="ru-RU"/>
-          <w14:ligatures w14:val="none"/>
-        </w:rPr>
-        <w:t>берется</w:t>
-      </w:r>
-      <w:r>
-        <w:rPr>
-          <w:rFonts w:ascii="Times New Roman" w:eastAsia="Times New Roman" w:hAnsi="Times New Roman" w:cs="Times New Roman"/>
-          <w:kern w:val="0"/>
-          <w:sz w:val="24"/>
-          <w:szCs w:val="24"/>
-          <w:lang w:val="en-US" w:eastAsia="ru-RU"/>
-          <w14:ligatures w14:val="none"/>
-        </w:rPr>
-        <w:t xml:space="preserve"> </w:t>
-      </w:r>
-      <w:r>
-        <w:rPr>
-          <w:rFonts w:ascii="Times New Roman" w:eastAsia="Times New Roman" w:hAnsi="Times New Roman" w:cs="Times New Roman"/>
-          <w:kern w:val="0"/>
-          <w:sz w:val="24"/>
-          <w:szCs w:val="24"/>
-          <w:lang w:eastAsia="ru-RU"/>
-          <w14:ligatures w14:val="none"/>
-        </w:rPr>
-        <w:t>из</w:t>
-      </w:r>
-      <w:r>
-        <w:rPr>
-          <w:rFonts w:ascii="Times New Roman" w:eastAsia="Times New Roman" w:hAnsi="Times New Roman" w:cs="Times New Roman"/>
-          <w:kern w:val="0"/>
-          <w:sz w:val="24"/>
-          <w:szCs w:val="24"/>
-          <w:lang w:val="en-US" w:eastAsia="ru-RU"/>
-          <w14:ligatures w14:val="none"/>
-        </w:rPr>
-        <w:t xml:space="preserve"> A </w:t>
-      </w:r>
-      <w:r>
-        <w:rPr>
-          <w:rFonts w:ascii="Times New Roman" w:eastAsia="Times New Roman" w:hAnsi="Times New Roman" w:cs="Times New Roman"/>
-          <w:kern w:val="0"/>
-          <w:sz w:val="24"/>
-          <w:szCs w:val="24"/>
-          <w:lang w:eastAsia="ru-RU"/>
-          <w14:ligatures w14:val="none"/>
-        </w:rPr>
-        <w:t>колонки</w:t>
-      </w:r>
-      <w:r>
-        <w:rPr>
-          <w:rFonts w:ascii="Times New Roman" w:eastAsia="Times New Roman" w:hAnsi="Times New Roman" w:cs="Times New Roman"/>
-          <w:kern w:val="0"/>
-          <w:sz w:val="24"/>
-          <w:szCs w:val="24"/>
-          <w:lang w:val="en-US" w:eastAsia="ru-RU"/>
-          <w14:ligatures w14:val="none"/>
-        </w:rPr>
-        <w:t xml:space="preserve">) has dropped the video KYC. Ask the client to complete it by using this link </w:t>
-      </w:r>
-      <w:hyperlink r:id="rId9" w:history="1">
-        <w:r>
-          <w:rPr>
-            <w:rFonts w:ascii="Times New Roman" w:eastAsia="Times New Roman" w:hAnsi="Times New Roman" w:cs="Times New Roman"/>
-            <w:color w:val="0000FF"/>
-            <w:kern w:val="0"/>
-            <w:sz w:val="24"/>
-            <w:szCs w:val="24"/>
-            <w:u w:val="single"/>
-            <w:lang w:val="en-US" w:eastAsia="ru-RU"/>
-            <w14:ligatures w14:val="none"/>
-          </w:rPr>
-          <w:t>http://www.axisbank.com/vkyc</w:t>
-        </w:r>
-      </w:hyperlink>
-      <w:r>
-        <w:rPr>
-          <w:rFonts w:ascii="Times New Roman" w:eastAsia="Times New Roman" w:hAnsi="Times New Roman" w:cs="Times New Roman"/>
-          <w:kern w:val="0"/>
-          <w:sz w:val="24"/>
-          <w:szCs w:val="24"/>
-          <w:lang w:val="en-US" w:eastAsia="ru-RU"/>
-          <w14:ligatures w14:val="none"/>
-        </w:rPr>
-        <w:t xml:space="preserve">. </w:t>
+          <w:u w:val="single"/>
+          <w:lang w:val="en-US" w:eastAsia="ru-RU"/>
+          <w14:ligatures w14:val="none"/>
+        </w:rPr>
+        <w:t>: The client’s application is C1-00000045537939-C1. The Risk Team of the Bank is checking the profile, so your client has to wait.</w:t>
+      </w:r>
+      <w:r>
+        <w:rPr>
+          <w:rFonts w:ascii="Times New Roman" w:eastAsia="Times New Roman" w:hAnsi="Times New Roman" w:cs="Times New Roman"/>
+          <w:kern w:val="0"/>
+          <w:sz w:val="24"/>
+          <w:szCs w:val="24"/>
+          <w:lang w:val="en-US" w:eastAsia="ru-RU"/>
+          <w14:ligatures w14:val="none"/>
+        </w:rPr>
+        <w:t xml:space="preserve"> </w:t>
       </w:r>
     </w:p>
     <w:p>
@@ -3522,28 +3993,294 @@
           <w:kern w:val="0"/>
           <w:sz w:val="24"/>
           <w:szCs w:val="24"/>
-          <w:lang w:eastAsia="ru-RU"/>
-          <w14:ligatures w14:val="none"/>
-        </w:rPr>
-        <w:t>3.6 Если там HARD_REJECT, HARD_ACCEPT, Пустой или любой другой статус, то добавляем в загрузочный файл: ID клиента, ACTION, статус: PENDING и описание. Описание</w:t>
-      </w:r>
-      <w:r>
-        <w:rPr>
-          <w:rFonts w:ascii="Times New Roman" w:eastAsia="Times New Roman" w:hAnsi="Times New Roman" w:cs="Times New Roman"/>
-          <w:kern w:val="0"/>
-          <w:sz w:val="24"/>
-          <w:szCs w:val="24"/>
-          <w:lang w:val="en-US" w:eastAsia="ru-RU"/>
-          <w14:ligatures w14:val="none"/>
-        </w:rPr>
-        <w:t xml:space="preserve"> </w:t>
-      </w:r>
-      <w:r>
-        <w:rPr>
-          <w:rFonts w:ascii="Times New Roman" w:eastAsia="Times New Roman" w:hAnsi="Times New Roman" w:cs="Times New Roman"/>
-          <w:kern w:val="0"/>
-          <w:sz w:val="24"/>
-          <w:szCs w:val="24"/>
+          <w:lang w:val="en-US" w:eastAsia="ru-RU"/>
+          <w14:ligatures w14:val="none"/>
+        </w:rPr>
+        <w:t>5</w:t>
+      </w:r>
+      <w:r>
+        <w:rPr>
+          <w:rFonts w:ascii="Times New Roman" w:eastAsia="Times New Roman" w:hAnsi="Times New Roman" w:cs="Times New Roman"/>
+          <w:kern w:val="0"/>
+          <w:sz w:val="24"/>
+          <w:szCs w:val="24"/>
+          <w:u w:val="single"/>
+          <w:lang w:val="en-US" w:eastAsia="ru-RU"/>
+          <w14:ligatures w14:val="none"/>
+        </w:rPr>
+        <w:t xml:space="preserve">. </w:t>
+      </w:r>
+      <w:r>
+        <w:rPr>
+          <w:rFonts w:ascii="Times New Roman" w:eastAsia="Times New Roman" w:hAnsi="Times New Roman" w:cs="Times New Roman"/>
+          <w:kern w:val="0"/>
+          <w:sz w:val="24"/>
+          <w:szCs w:val="24"/>
+          <w:u w:val="single"/>
+          <w:lang w:eastAsia="ru-RU"/>
+          <w14:ligatures w14:val="none"/>
+        </w:rPr>
+        <w:t>Если</w:t>
+      </w:r>
+      <w:r>
+        <w:rPr>
+          <w:rFonts w:ascii="Times New Roman" w:eastAsia="Times New Roman" w:hAnsi="Times New Roman" w:cs="Times New Roman"/>
+          <w:kern w:val="0"/>
+          <w:sz w:val="24"/>
+          <w:szCs w:val="24"/>
+          <w:u w:val="single"/>
+          <w:lang w:val="en-US" w:eastAsia="ru-RU"/>
+          <w14:ligatures w14:val="none"/>
+        </w:rPr>
+        <w:t xml:space="preserve"> final status: Audit, Rework, FI, Hunter, Multi-account case, </w:t>
+      </w:r>
+      <w:r>
+        <w:rPr>
+          <w:rFonts w:ascii="Times New Roman" w:eastAsia="Times New Roman" w:hAnsi="Times New Roman" w:cs="Times New Roman"/>
+          <w:kern w:val="0"/>
+          <w:sz w:val="24"/>
+          <w:szCs w:val="24"/>
+          <w:u w:val="single"/>
+          <w:lang w:eastAsia="ru-RU"/>
+          <w14:ligatures w14:val="none"/>
+        </w:rPr>
+        <w:t>то</w:t>
+      </w:r>
+      <w:r>
+        <w:rPr>
+          <w:rFonts w:ascii="Times New Roman" w:eastAsia="Times New Roman" w:hAnsi="Times New Roman" w:cs="Times New Roman"/>
+          <w:kern w:val="0"/>
+          <w:sz w:val="24"/>
+          <w:szCs w:val="24"/>
+          <w:u w:val="single"/>
+          <w:lang w:val="en-US" w:eastAsia="ru-RU"/>
+          <w14:ligatures w14:val="none"/>
+        </w:rPr>
+        <w:t xml:space="preserve"> </w:t>
+      </w:r>
+      <w:r>
+        <w:rPr>
+          <w:rFonts w:ascii="Times New Roman" w:eastAsia="Times New Roman" w:hAnsi="Times New Roman" w:cs="Times New Roman"/>
+          <w:kern w:val="0"/>
+          <w:sz w:val="24"/>
+          <w:szCs w:val="24"/>
+          <w:u w:val="single"/>
+          <w:lang w:eastAsia="ru-RU"/>
+          <w14:ligatures w14:val="none"/>
+        </w:rPr>
+        <w:t>добавляем</w:t>
+      </w:r>
+      <w:r>
+        <w:rPr>
+          <w:rFonts w:ascii="Times New Roman" w:eastAsia="Times New Roman" w:hAnsi="Times New Roman" w:cs="Times New Roman"/>
+          <w:kern w:val="0"/>
+          <w:sz w:val="24"/>
+          <w:szCs w:val="24"/>
+          <w:u w:val="single"/>
+          <w:lang w:val="en-US" w:eastAsia="ru-RU"/>
+          <w14:ligatures w14:val="none"/>
+        </w:rPr>
+        <w:t xml:space="preserve"> </w:t>
+      </w:r>
+      <w:r>
+        <w:rPr>
+          <w:rFonts w:ascii="Times New Roman" w:eastAsia="Times New Roman" w:hAnsi="Times New Roman" w:cs="Times New Roman"/>
+          <w:kern w:val="0"/>
+          <w:sz w:val="24"/>
+          <w:szCs w:val="24"/>
+          <w:u w:val="single"/>
+          <w:lang w:eastAsia="ru-RU"/>
+          <w14:ligatures w14:val="none"/>
+        </w:rPr>
+        <w:t>в</w:t>
+      </w:r>
+      <w:r>
+        <w:rPr>
+          <w:rFonts w:ascii="Times New Roman" w:eastAsia="Times New Roman" w:hAnsi="Times New Roman" w:cs="Times New Roman"/>
+          <w:kern w:val="0"/>
+          <w:sz w:val="24"/>
+          <w:szCs w:val="24"/>
+          <w:u w:val="single"/>
+          <w:lang w:val="en-US" w:eastAsia="ru-RU"/>
+          <w14:ligatures w14:val="none"/>
+        </w:rPr>
+        <w:t xml:space="preserve"> </w:t>
+      </w:r>
+      <w:r>
+        <w:rPr>
+          <w:rFonts w:ascii="Times New Roman" w:eastAsia="Times New Roman" w:hAnsi="Times New Roman" w:cs="Times New Roman"/>
+          <w:kern w:val="0"/>
+          <w:sz w:val="24"/>
+          <w:szCs w:val="24"/>
+          <w:u w:val="single"/>
+          <w:lang w:eastAsia="ru-RU"/>
+          <w14:ligatures w14:val="none"/>
+        </w:rPr>
+        <w:t>загрузочный</w:t>
+      </w:r>
+      <w:r>
+        <w:rPr>
+          <w:rFonts w:ascii="Times New Roman" w:eastAsia="Times New Roman" w:hAnsi="Times New Roman" w:cs="Times New Roman"/>
+          <w:kern w:val="0"/>
+          <w:sz w:val="24"/>
+          <w:szCs w:val="24"/>
+          <w:u w:val="single"/>
+          <w:lang w:val="en-US" w:eastAsia="ru-RU"/>
+          <w14:ligatures w14:val="none"/>
+        </w:rPr>
+        <w:t xml:space="preserve"> </w:t>
+      </w:r>
+      <w:r>
+        <w:rPr>
+          <w:rFonts w:ascii="Times New Roman" w:eastAsia="Times New Roman" w:hAnsi="Times New Roman" w:cs="Times New Roman"/>
+          <w:kern w:val="0"/>
+          <w:sz w:val="24"/>
+          <w:szCs w:val="24"/>
+          <w:u w:val="single"/>
+          <w:lang w:eastAsia="ru-RU"/>
+          <w14:ligatures w14:val="none"/>
+        </w:rPr>
+        <w:t>файл</w:t>
+      </w:r>
+      <w:r>
+        <w:rPr>
+          <w:rFonts w:ascii="Times New Roman" w:eastAsia="Times New Roman" w:hAnsi="Times New Roman" w:cs="Times New Roman"/>
+          <w:kern w:val="0"/>
+          <w:sz w:val="24"/>
+          <w:szCs w:val="24"/>
+          <w:u w:val="single"/>
+          <w:lang w:val="en-US" w:eastAsia="ru-RU"/>
+          <w14:ligatures w14:val="none"/>
+        </w:rPr>
+        <w:t xml:space="preserve">: ID </w:t>
+      </w:r>
+      <w:r>
+        <w:rPr>
+          <w:rFonts w:ascii="Times New Roman" w:eastAsia="Times New Roman" w:hAnsi="Times New Roman" w:cs="Times New Roman"/>
+          <w:kern w:val="0"/>
+          <w:sz w:val="24"/>
+          <w:szCs w:val="24"/>
+          <w:u w:val="single"/>
+          <w:lang w:eastAsia="ru-RU"/>
+          <w14:ligatures w14:val="none"/>
+        </w:rPr>
+        <w:t>клиента</w:t>
+      </w:r>
+      <w:r>
+        <w:rPr>
+          <w:rFonts w:ascii="Times New Roman" w:eastAsia="Times New Roman" w:hAnsi="Times New Roman" w:cs="Times New Roman"/>
+          <w:kern w:val="0"/>
+          <w:sz w:val="24"/>
+          <w:szCs w:val="24"/>
+          <w:u w:val="single"/>
+          <w:lang w:val="en-US" w:eastAsia="ru-RU"/>
+          <w14:ligatures w14:val="none"/>
+        </w:rPr>
+        <w:t xml:space="preserve">, ACTION, </w:t>
+      </w:r>
+      <w:r>
+        <w:rPr>
+          <w:rFonts w:ascii="Times New Roman" w:eastAsia="Times New Roman" w:hAnsi="Times New Roman" w:cs="Times New Roman"/>
+          <w:kern w:val="0"/>
+          <w:sz w:val="24"/>
+          <w:szCs w:val="24"/>
+          <w:u w:val="single"/>
+          <w:lang w:eastAsia="ru-RU"/>
+          <w14:ligatures w14:val="none"/>
+        </w:rPr>
+        <w:t>статус</w:t>
+      </w:r>
+      <w:r>
+        <w:rPr>
+          <w:rFonts w:ascii="Times New Roman" w:eastAsia="Times New Roman" w:hAnsi="Times New Roman" w:cs="Times New Roman"/>
+          <w:kern w:val="0"/>
+          <w:sz w:val="24"/>
+          <w:szCs w:val="24"/>
+          <w:u w:val="single"/>
+          <w:lang w:val="en-US" w:eastAsia="ru-RU"/>
+          <w14:ligatures w14:val="none"/>
+        </w:rPr>
+        <w:t xml:space="preserve">: PENDING </w:t>
+      </w:r>
+      <w:r>
+        <w:rPr>
+          <w:rFonts w:ascii="Times New Roman" w:eastAsia="Times New Roman" w:hAnsi="Times New Roman" w:cs="Times New Roman"/>
+          <w:kern w:val="0"/>
+          <w:sz w:val="24"/>
+          <w:szCs w:val="24"/>
+          <w:u w:val="single"/>
+          <w:lang w:eastAsia="ru-RU"/>
+          <w14:ligatures w14:val="none"/>
+        </w:rPr>
+        <w:t>и</w:t>
+      </w:r>
+      <w:r>
+        <w:rPr>
+          <w:rFonts w:ascii="Times New Roman" w:eastAsia="Times New Roman" w:hAnsi="Times New Roman" w:cs="Times New Roman"/>
+          <w:kern w:val="0"/>
+          <w:sz w:val="24"/>
+          <w:szCs w:val="24"/>
+          <w:u w:val="single"/>
+          <w:lang w:val="en-US" w:eastAsia="ru-RU"/>
+          <w14:ligatures w14:val="none"/>
+        </w:rPr>
+        <w:t xml:space="preserve"> </w:t>
+      </w:r>
+      <w:r>
+        <w:rPr>
+          <w:rFonts w:ascii="Times New Roman" w:eastAsia="Times New Roman" w:hAnsi="Times New Roman" w:cs="Times New Roman"/>
+          <w:kern w:val="0"/>
+          <w:sz w:val="24"/>
+          <w:szCs w:val="24"/>
+          <w:u w:val="single"/>
+          <w:lang w:eastAsia="ru-RU"/>
+          <w14:ligatures w14:val="none"/>
+        </w:rPr>
+        <w:t>описание</w:t>
+      </w:r>
+      <w:r>
+        <w:rPr>
+          <w:rFonts w:ascii="Times New Roman" w:eastAsia="Times New Roman" w:hAnsi="Times New Roman" w:cs="Times New Roman"/>
+          <w:kern w:val="0"/>
+          <w:sz w:val="24"/>
+          <w:szCs w:val="24"/>
+          <w:u w:val="single"/>
+          <w:lang w:val="en-US" w:eastAsia="ru-RU"/>
+          <w14:ligatures w14:val="none"/>
+        </w:rPr>
+        <w:t xml:space="preserve">. </w:t>
+      </w:r>
+      <w:r>
+        <w:rPr>
+          <w:rFonts w:ascii="Times New Roman" w:eastAsia="Times New Roman" w:hAnsi="Times New Roman" w:cs="Times New Roman"/>
+          <w:kern w:val="0"/>
+          <w:sz w:val="24"/>
+          <w:szCs w:val="24"/>
+          <w:u w:val="single"/>
+          <w:lang w:eastAsia="ru-RU"/>
+          <w14:ligatures w14:val="none"/>
+        </w:rPr>
+        <w:t>Описание</w:t>
+      </w:r>
+      <w:r>
+        <w:rPr>
+          <w:rFonts w:ascii="Times New Roman" w:eastAsia="Times New Roman" w:hAnsi="Times New Roman" w:cs="Times New Roman"/>
+          <w:kern w:val="0"/>
+          <w:sz w:val="24"/>
+          <w:szCs w:val="24"/>
+          <w:u w:val="single"/>
+          <w:lang w:val="en-US" w:eastAsia="ru-RU"/>
+          <w14:ligatures w14:val="none"/>
+        </w:rPr>
+        <w:t xml:space="preserve"> </w:t>
+      </w:r>
+      <w:r>
+        <w:rPr>
+          <w:rFonts w:ascii="Times New Roman" w:eastAsia="Times New Roman" w:hAnsi="Times New Roman" w:cs="Times New Roman"/>
+          <w:kern w:val="0"/>
+          <w:sz w:val="24"/>
+          <w:szCs w:val="24"/>
+          <w:u w:val="single"/>
           <w:lang w:eastAsia="ru-RU"/>
           <w14:ligatures w14:val="none"/>
         </w:rPr>
@@ -3555,17 +4292,19 @@
           <w:kern w:val="0"/>
           <w:sz w:val="24"/>
           <w:szCs w:val="24"/>
-          <w:lang w:val="en-US" w:eastAsia="ru-RU"/>
-          <w14:ligatures w14:val="none"/>
-        </w:rPr>
-        <w:t xml:space="preserve"> </w:t>
-      </w:r>
-      <w:r>
-        <w:rPr>
-          <w:rFonts w:ascii="Times New Roman" w:eastAsia="Times New Roman" w:hAnsi="Times New Roman" w:cs="Times New Roman"/>
-          <w:kern w:val="0"/>
-          <w:sz w:val="24"/>
-          <w:szCs w:val="24"/>
+          <w:u w:val="single"/>
+          <w:lang w:val="en-US" w:eastAsia="ru-RU"/>
+          <w14:ligatures w14:val="none"/>
+        </w:rPr>
+        <w:t xml:space="preserve"> </w:t>
+      </w:r>
+      <w:r>
+        <w:rPr>
+          <w:rFonts w:ascii="Times New Roman" w:eastAsia="Times New Roman" w:hAnsi="Times New Roman" w:cs="Times New Roman"/>
+          <w:kern w:val="0"/>
+          <w:sz w:val="24"/>
+          <w:szCs w:val="24"/>
+          <w:u w:val="single"/>
           <w:lang w:eastAsia="ru-RU"/>
           <w14:ligatures w14:val="none"/>
         </w:rPr>
@@ -3577,714 +4316,7 @@
           <w:kern w:val="0"/>
           <w:sz w:val="24"/>
           <w:szCs w:val="24"/>
-          <w:lang w:val="en-US" w:eastAsia="ru-RU"/>
-          <w14:ligatures w14:val="none"/>
-        </w:rPr>
-        <w:t>: The client with application number C1-00000045537939-C1 (</w:t>
-      </w:r>
-      <w:r>
-        <w:rPr>
-          <w:rFonts w:ascii="Times New Roman" w:eastAsia="Times New Roman" w:hAnsi="Times New Roman" w:cs="Times New Roman"/>
-          <w:kern w:val="0"/>
-          <w:sz w:val="24"/>
-          <w:szCs w:val="24"/>
-          <w:lang w:eastAsia="ru-RU"/>
-          <w14:ligatures w14:val="none"/>
-        </w:rPr>
-        <w:t>значение</w:t>
-      </w:r>
-      <w:r>
-        <w:rPr>
-          <w:rFonts w:ascii="Times New Roman" w:eastAsia="Times New Roman" w:hAnsi="Times New Roman" w:cs="Times New Roman"/>
-          <w:kern w:val="0"/>
-          <w:sz w:val="24"/>
-          <w:szCs w:val="24"/>
-          <w:lang w:val="en-US" w:eastAsia="ru-RU"/>
-          <w14:ligatures w14:val="none"/>
-        </w:rPr>
-        <w:t xml:space="preserve"> </w:t>
-      </w:r>
-      <w:r>
-        <w:rPr>
-          <w:rFonts w:ascii="Times New Roman" w:eastAsia="Times New Roman" w:hAnsi="Times New Roman" w:cs="Times New Roman"/>
-          <w:kern w:val="0"/>
-          <w:sz w:val="24"/>
-          <w:szCs w:val="24"/>
-          <w:lang w:eastAsia="ru-RU"/>
-          <w14:ligatures w14:val="none"/>
-        </w:rPr>
-        <w:t>берется</w:t>
-      </w:r>
-      <w:r>
-        <w:rPr>
-          <w:rFonts w:ascii="Times New Roman" w:eastAsia="Times New Roman" w:hAnsi="Times New Roman" w:cs="Times New Roman"/>
-          <w:kern w:val="0"/>
-          <w:sz w:val="24"/>
-          <w:szCs w:val="24"/>
-          <w:lang w:val="en-US" w:eastAsia="ru-RU"/>
-          <w14:ligatures w14:val="none"/>
-        </w:rPr>
-        <w:t xml:space="preserve"> </w:t>
-      </w:r>
-      <w:r>
-        <w:rPr>
-          <w:rFonts w:ascii="Times New Roman" w:eastAsia="Times New Roman" w:hAnsi="Times New Roman" w:cs="Times New Roman"/>
-          <w:kern w:val="0"/>
-          <w:sz w:val="24"/>
-          <w:szCs w:val="24"/>
-          <w:lang w:eastAsia="ru-RU"/>
-          <w14:ligatures w14:val="none"/>
-        </w:rPr>
-        <w:t>из</w:t>
-      </w:r>
-      <w:r>
-        <w:rPr>
-          <w:rFonts w:ascii="Times New Roman" w:eastAsia="Times New Roman" w:hAnsi="Times New Roman" w:cs="Times New Roman"/>
-          <w:kern w:val="0"/>
-          <w:sz w:val="24"/>
-          <w:szCs w:val="24"/>
-          <w:lang w:val="en-US" w:eastAsia="ru-RU"/>
-          <w14:ligatures w14:val="none"/>
-        </w:rPr>
-        <w:t xml:space="preserve"> A </w:t>
-      </w:r>
-      <w:r>
-        <w:rPr>
-          <w:rFonts w:ascii="Times New Roman" w:eastAsia="Times New Roman" w:hAnsi="Times New Roman" w:cs="Times New Roman"/>
-          <w:kern w:val="0"/>
-          <w:sz w:val="24"/>
-          <w:szCs w:val="24"/>
-          <w:lang w:eastAsia="ru-RU"/>
-          <w14:ligatures w14:val="none"/>
-        </w:rPr>
-        <w:t>колонки</w:t>
-      </w:r>
-      <w:r>
-        <w:rPr>
-          <w:rFonts w:ascii="Times New Roman" w:eastAsia="Times New Roman" w:hAnsi="Times New Roman" w:cs="Times New Roman"/>
-          <w:kern w:val="0"/>
-          <w:sz w:val="24"/>
-          <w:szCs w:val="24"/>
-          <w:lang w:val="en-US" w:eastAsia="ru-RU"/>
-          <w14:ligatures w14:val="none"/>
-        </w:rPr>
-        <w:t xml:space="preserve">) has finished the video KYC. The client has to wait the final decision of the bank. </w:t>
-      </w:r>
-    </w:p>
-    <w:p>
-      <w:pPr>
-        <w:spacing w:before="100" w:beforeAutospacing="1" w:after="100" w:afterAutospacing="1" w:line="240" w:lineRule="auto"/>
-        <w:rPr>
-          <w:rFonts w:ascii="Times New Roman" w:eastAsia="Times New Roman" w:hAnsi="Times New Roman" w:cs="Times New Roman"/>
-          <w:kern w:val="0"/>
-          <w:sz w:val="24"/>
-          <w:szCs w:val="24"/>
-          <w:lang w:val="en-US" w:eastAsia="ru-RU"/>
-          <w14:ligatures w14:val="none"/>
-        </w:rPr>
-      </w:pPr>
-      <w:r>
-        <w:rPr>
-          <w:rFonts w:ascii="Times New Roman" w:eastAsia="Times New Roman" w:hAnsi="Times New Roman" w:cs="Times New Roman"/>
-          <w:kern w:val="0"/>
-          <w:sz w:val="24"/>
-          <w:szCs w:val="24"/>
-          <w:lang w:val="en-US" w:eastAsia="ru-RU"/>
-          <w14:ligatures w14:val="none"/>
-        </w:rPr>
-        <w:t xml:space="preserve">4. </w:t>
-      </w:r>
-      <w:r>
-        <w:rPr>
-          <w:rFonts w:ascii="Times New Roman" w:eastAsia="Times New Roman" w:hAnsi="Times New Roman" w:cs="Times New Roman"/>
-          <w:kern w:val="0"/>
-          <w:sz w:val="24"/>
-          <w:szCs w:val="24"/>
-          <w:lang w:eastAsia="ru-RU"/>
-          <w14:ligatures w14:val="none"/>
-        </w:rPr>
-        <w:t>Если</w:t>
-      </w:r>
-      <w:r>
-        <w:rPr>
-          <w:rFonts w:ascii="Times New Roman" w:eastAsia="Times New Roman" w:hAnsi="Times New Roman" w:cs="Times New Roman"/>
-          <w:kern w:val="0"/>
-          <w:sz w:val="24"/>
-          <w:szCs w:val="24"/>
-          <w:lang w:val="en-US" w:eastAsia="ru-RU"/>
-          <w14:ligatures w14:val="none"/>
-        </w:rPr>
-        <w:t xml:space="preserve"> final status RCU, U/W, UW completed, </w:t>
-      </w:r>
-      <w:r>
-        <w:rPr>
-          <w:rFonts w:ascii="Times New Roman" w:eastAsia="Times New Roman" w:hAnsi="Times New Roman" w:cs="Times New Roman"/>
-          <w:kern w:val="0"/>
-          <w:sz w:val="24"/>
-          <w:szCs w:val="24"/>
-          <w:lang w:eastAsia="ru-RU"/>
-          <w14:ligatures w14:val="none"/>
-        </w:rPr>
-        <w:t>то</w:t>
-      </w:r>
-      <w:r>
-        <w:rPr>
-          <w:rFonts w:ascii="Times New Roman" w:eastAsia="Times New Roman" w:hAnsi="Times New Roman" w:cs="Times New Roman"/>
-          <w:kern w:val="0"/>
-          <w:sz w:val="24"/>
-          <w:szCs w:val="24"/>
-          <w:lang w:val="en-US" w:eastAsia="ru-RU"/>
-          <w14:ligatures w14:val="none"/>
-        </w:rPr>
-        <w:t xml:space="preserve"> </w:t>
-      </w:r>
-      <w:r>
-        <w:rPr>
-          <w:rFonts w:ascii="Times New Roman" w:eastAsia="Times New Roman" w:hAnsi="Times New Roman" w:cs="Times New Roman"/>
-          <w:kern w:val="0"/>
-          <w:sz w:val="24"/>
-          <w:szCs w:val="24"/>
-          <w:lang w:eastAsia="ru-RU"/>
-          <w14:ligatures w14:val="none"/>
-        </w:rPr>
-        <w:t>добавляем</w:t>
-      </w:r>
-      <w:r>
-        <w:rPr>
-          <w:rFonts w:ascii="Times New Roman" w:eastAsia="Times New Roman" w:hAnsi="Times New Roman" w:cs="Times New Roman"/>
-          <w:kern w:val="0"/>
-          <w:sz w:val="24"/>
-          <w:szCs w:val="24"/>
-          <w:lang w:val="en-US" w:eastAsia="ru-RU"/>
-          <w14:ligatures w14:val="none"/>
-        </w:rPr>
-        <w:t xml:space="preserve"> </w:t>
-      </w:r>
-      <w:r>
-        <w:rPr>
-          <w:rFonts w:ascii="Times New Roman" w:eastAsia="Times New Roman" w:hAnsi="Times New Roman" w:cs="Times New Roman"/>
-          <w:kern w:val="0"/>
-          <w:sz w:val="24"/>
-          <w:szCs w:val="24"/>
-          <w:lang w:eastAsia="ru-RU"/>
-          <w14:ligatures w14:val="none"/>
-        </w:rPr>
-        <w:t>в</w:t>
-      </w:r>
-      <w:r>
-        <w:rPr>
-          <w:rFonts w:ascii="Times New Roman" w:eastAsia="Times New Roman" w:hAnsi="Times New Roman" w:cs="Times New Roman"/>
-          <w:kern w:val="0"/>
-          <w:sz w:val="24"/>
-          <w:szCs w:val="24"/>
-          <w:lang w:val="en-US" w:eastAsia="ru-RU"/>
-          <w14:ligatures w14:val="none"/>
-        </w:rPr>
-        <w:t xml:space="preserve"> </w:t>
-      </w:r>
-      <w:r>
-        <w:rPr>
-          <w:rFonts w:ascii="Times New Roman" w:eastAsia="Times New Roman" w:hAnsi="Times New Roman" w:cs="Times New Roman"/>
-          <w:kern w:val="0"/>
-          <w:sz w:val="24"/>
-          <w:szCs w:val="24"/>
-          <w:lang w:eastAsia="ru-RU"/>
-          <w14:ligatures w14:val="none"/>
-        </w:rPr>
-        <w:t>загрузочный</w:t>
-      </w:r>
-      <w:r>
-        <w:rPr>
-          <w:rFonts w:ascii="Times New Roman" w:eastAsia="Times New Roman" w:hAnsi="Times New Roman" w:cs="Times New Roman"/>
-          <w:kern w:val="0"/>
-          <w:sz w:val="24"/>
-          <w:szCs w:val="24"/>
-          <w:lang w:val="en-US" w:eastAsia="ru-RU"/>
-          <w14:ligatures w14:val="none"/>
-        </w:rPr>
-        <w:t xml:space="preserve"> </w:t>
-      </w:r>
-      <w:r>
-        <w:rPr>
-          <w:rFonts w:ascii="Times New Roman" w:eastAsia="Times New Roman" w:hAnsi="Times New Roman" w:cs="Times New Roman"/>
-          <w:kern w:val="0"/>
-          <w:sz w:val="24"/>
-          <w:szCs w:val="24"/>
-          <w:lang w:eastAsia="ru-RU"/>
-          <w14:ligatures w14:val="none"/>
-        </w:rPr>
-        <w:t>файл</w:t>
-      </w:r>
-      <w:r>
-        <w:rPr>
-          <w:rFonts w:ascii="Times New Roman" w:eastAsia="Times New Roman" w:hAnsi="Times New Roman" w:cs="Times New Roman"/>
-          <w:kern w:val="0"/>
-          <w:sz w:val="24"/>
-          <w:szCs w:val="24"/>
-          <w:lang w:val="en-US" w:eastAsia="ru-RU"/>
-          <w14:ligatures w14:val="none"/>
-        </w:rPr>
-        <w:t xml:space="preserve">: ID </w:t>
-      </w:r>
-      <w:r>
-        <w:rPr>
-          <w:rFonts w:ascii="Times New Roman" w:eastAsia="Times New Roman" w:hAnsi="Times New Roman" w:cs="Times New Roman"/>
-          <w:kern w:val="0"/>
-          <w:sz w:val="24"/>
-          <w:szCs w:val="24"/>
-          <w:lang w:eastAsia="ru-RU"/>
-          <w14:ligatures w14:val="none"/>
-        </w:rPr>
-        <w:t>клиента</w:t>
-      </w:r>
-      <w:r>
-        <w:rPr>
-          <w:rFonts w:ascii="Times New Roman" w:eastAsia="Times New Roman" w:hAnsi="Times New Roman" w:cs="Times New Roman"/>
-          <w:kern w:val="0"/>
-          <w:sz w:val="24"/>
-          <w:szCs w:val="24"/>
-          <w:lang w:val="en-US" w:eastAsia="ru-RU"/>
-          <w14:ligatures w14:val="none"/>
-        </w:rPr>
-        <w:t xml:space="preserve">, ACTION, </w:t>
-      </w:r>
-      <w:r>
-        <w:rPr>
-          <w:rFonts w:ascii="Times New Roman" w:eastAsia="Times New Roman" w:hAnsi="Times New Roman" w:cs="Times New Roman"/>
-          <w:kern w:val="0"/>
-          <w:sz w:val="24"/>
-          <w:szCs w:val="24"/>
-          <w:lang w:eastAsia="ru-RU"/>
-          <w14:ligatures w14:val="none"/>
-        </w:rPr>
-        <w:t>статус</w:t>
-      </w:r>
-      <w:r>
-        <w:rPr>
-          <w:rFonts w:ascii="Times New Roman" w:eastAsia="Times New Roman" w:hAnsi="Times New Roman" w:cs="Times New Roman"/>
-          <w:kern w:val="0"/>
-          <w:sz w:val="24"/>
-          <w:szCs w:val="24"/>
-          <w:lang w:val="en-US" w:eastAsia="ru-RU"/>
-          <w14:ligatures w14:val="none"/>
-        </w:rPr>
-        <w:t xml:space="preserve">: PENDING </w:t>
-      </w:r>
-      <w:r>
-        <w:rPr>
-          <w:rFonts w:ascii="Times New Roman" w:eastAsia="Times New Roman" w:hAnsi="Times New Roman" w:cs="Times New Roman"/>
-          <w:kern w:val="0"/>
-          <w:sz w:val="24"/>
-          <w:szCs w:val="24"/>
-          <w:lang w:eastAsia="ru-RU"/>
-          <w14:ligatures w14:val="none"/>
-        </w:rPr>
-        <w:t>и</w:t>
-      </w:r>
-      <w:r>
-        <w:rPr>
-          <w:rFonts w:ascii="Times New Roman" w:eastAsia="Times New Roman" w:hAnsi="Times New Roman" w:cs="Times New Roman"/>
-          <w:kern w:val="0"/>
-          <w:sz w:val="24"/>
-          <w:szCs w:val="24"/>
-          <w:lang w:val="en-US" w:eastAsia="ru-RU"/>
-          <w14:ligatures w14:val="none"/>
-        </w:rPr>
-        <w:t xml:space="preserve"> </w:t>
-      </w:r>
-      <w:r>
-        <w:rPr>
-          <w:rFonts w:ascii="Times New Roman" w:eastAsia="Times New Roman" w:hAnsi="Times New Roman" w:cs="Times New Roman"/>
-          <w:kern w:val="0"/>
-          <w:sz w:val="24"/>
-          <w:szCs w:val="24"/>
-          <w:lang w:eastAsia="ru-RU"/>
-          <w14:ligatures w14:val="none"/>
-        </w:rPr>
-        <w:t>описание</w:t>
-      </w:r>
-      <w:r>
-        <w:rPr>
-          <w:rFonts w:ascii="Times New Roman" w:eastAsia="Times New Roman" w:hAnsi="Times New Roman" w:cs="Times New Roman"/>
-          <w:kern w:val="0"/>
-          <w:sz w:val="24"/>
-          <w:szCs w:val="24"/>
-          <w:lang w:val="en-US" w:eastAsia="ru-RU"/>
-          <w14:ligatures w14:val="none"/>
-        </w:rPr>
-        <w:t xml:space="preserve">. </w:t>
-      </w:r>
-      <w:r>
-        <w:rPr>
-          <w:rFonts w:ascii="Times New Roman" w:eastAsia="Times New Roman" w:hAnsi="Times New Roman" w:cs="Times New Roman"/>
-          <w:kern w:val="0"/>
-          <w:sz w:val="24"/>
-          <w:szCs w:val="24"/>
-          <w:lang w:eastAsia="ru-RU"/>
-          <w14:ligatures w14:val="none"/>
-        </w:rPr>
-        <w:t>Описание</w:t>
-      </w:r>
-      <w:r>
-        <w:rPr>
-          <w:rFonts w:ascii="Times New Roman" w:eastAsia="Times New Roman" w:hAnsi="Times New Roman" w:cs="Times New Roman"/>
-          <w:kern w:val="0"/>
-          <w:sz w:val="24"/>
-          <w:szCs w:val="24"/>
-          <w:lang w:val="en-US" w:eastAsia="ru-RU"/>
-          <w14:ligatures w14:val="none"/>
-        </w:rPr>
-        <w:t xml:space="preserve"> </w:t>
-      </w:r>
-      <w:r>
-        <w:rPr>
-          <w:rFonts w:ascii="Times New Roman" w:eastAsia="Times New Roman" w:hAnsi="Times New Roman" w:cs="Times New Roman"/>
-          <w:kern w:val="0"/>
-          <w:sz w:val="24"/>
-          <w:szCs w:val="24"/>
-          <w:lang w:eastAsia="ru-RU"/>
-          <w14:ligatures w14:val="none"/>
-        </w:rPr>
-        <w:t>формируется</w:t>
-      </w:r>
-      <w:r>
-        <w:rPr>
-          <w:rFonts w:ascii="Times New Roman" w:eastAsia="Times New Roman" w:hAnsi="Times New Roman" w:cs="Times New Roman"/>
-          <w:kern w:val="0"/>
-          <w:sz w:val="24"/>
-          <w:szCs w:val="24"/>
-          <w:lang w:val="en-US" w:eastAsia="ru-RU"/>
-          <w14:ligatures w14:val="none"/>
-        </w:rPr>
-        <w:t xml:space="preserve"> </w:t>
-      </w:r>
-      <w:r>
-        <w:rPr>
-          <w:rFonts w:ascii="Times New Roman" w:eastAsia="Times New Roman" w:hAnsi="Times New Roman" w:cs="Times New Roman"/>
-          <w:kern w:val="0"/>
-          <w:sz w:val="24"/>
-          <w:szCs w:val="24"/>
-          <w:lang w:eastAsia="ru-RU"/>
-          <w14:ligatures w14:val="none"/>
-        </w:rPr>
-        <w:t>так</w:t>
-      </w:r>
-      <w:r>
-        <w:rPr>
-          <w:rFonts w:ascii="Times New Roman" w:eastAsia="Times New Roman" w:hAnsi="Times New Roman" w:cs="Times New Roman"/>
-          <w:kern w:val="0"/>
-          <w:sz w:val="24"/>
-          <w:szCs w:val="24"/>
-          <w:lang w:val="en-US" w:eastAsia="ru-RU"/>
-          <w14:ligatures w14:val="none"/>
-        </w:rPr>
-        <w:t xml:space="preserve">: The client’s application is C1-00000045537939-C1. The Risk Team of the Bank is checking the profile, so your client has to wait. </w:t>
-      </w:r>
-    </w:p>
-    <w:p>
-      <w:pPr>
-        <w:spacing w:before="100" w:beforeAutospacing="1" w:after="100" w:afterAutospacing="1" w:line="240" w:lineRule="auto"/>
-        <w:rPr>
-          <w:rFonts w:ascii="Times New Roman" w:eastAsia="Times New Roman" w:hAnsi="Times New Roman" w:cs="Times New Roman"/>
-          <w:kern w:val="0"/>
-          <w:sz w:val="24"/>
-          <w:szCs w:val="24"/>
-          <w:lang w:val="en-US" w:eastAsia="ru-RU"/>
-          <w14:ligatures w14:val="none"/>
-        </w:rPr>
-      </w:pPr>
-      <w:r>
-        <w:rPr>
-          <w:rFonts w:ascii="Times New Roman" w:eastAsia="Times New Roman" w:hAnsi="Times New Roman" w:cs="Times New Roman"/>
-          <w:kern w:val="0"/>
-          <w:sz w:val="24"/>
-          <w:szCs w:val="24"/>
-          <w:lang w:val="en-US" w:eastAsia="ru-RU"/>
-          <w14:ligatures w14:val="none"/>
-        </w:rPr>
-        <w:t xml:space="preserve">5. </w:t>
-      </w:r>
-      <w:r>
-        <w:rPr>
-          <w:rFonts w:ascii="Times New Roman" w:eastAsia="Times New Roman" w:hAnsi="Times New Roman" w:cs="Times New Roman"/>
-          <w:kern w:val="0"/>
-          <w:sz w:val="24"/>
-          <w:szCs w:val="24"/>
-          <w:lang w:eastAsia="ru-RU"/>
-          <w14:ligatures w14:val="none"/>
-        </w:rPr>
-        <w:t>Если</w:t>
-      </w:r>
-      <w:r>
-        <w:rPr>
-          <w:rFonts w:ascii="Times New Roman" w:eastAsia="Times New Roman" w:hAnsi="Times New Roman" w:cs="Times New Roman"/>
-          <w:kern w:val="0"/>
-          <w:sz w:val="24"/>
-          <w:szCs w:val="24"/>
-          <w:lang w:val="en-US" w:eastAsia="ru-RU"/>
-          <w14:ligatures w14:val="none"/>
-        </w:rPr>
-        <w:t xml:space="preserve"> final status: Audit, Rework, FI, Hunter, Multi-account case, </w:t>
-      </w:r>
-      <w:r>
-        <w:rPr>
-          <w:rFonts w:ascii="Times New Roman" w:eastAsia="Times New Roman" w:hAnsi="Times New Roman" w:cs="Times New Roman"/>
-          <w:kern w:val="0"/>
-          <w:sz w:val="24"/>
-          <w:szCs w:val="24"/>
-          <w:lang w:eastAsia="ru-RU"/>
-          <w14:ligatures w14:val="none"/>
-        </w:rPr>
-        <w:t>то</w:t>
-      </w:r>
-      <w:r>
-        <w:rPr>
-          <w:rFonts w:ascii="Times New Roman" w:eastAsia="Times New Roman" w:hAnsi="Times New Roman" w:cs="Times New Roman"/>
-          <w:kern w:val="0"/>
-          <w:sz w:val="24"/>
-          <w:szCs w:val="24"/>
-          <w:lang w:val="en-US" w:eastAsia="ru-RU"/>
-          <w14:ligatures w14:val="none"/>
-        </w:rPr>
-        <w:t xml:space="preserve"> </w:t>
-      </w:r>
-      <w:r>
-        <w:rPr>
-          <w:rFonts w:ascii="Times New Roman" w:eastAsia="Times New Roman" w:hAnsi="Times New Roman" w:cs="Times New Roman"/>
-          <w:kern w:val="0"/>
-          <w:sz w:val="24"/>
-          <w:szCs w:val="24"/>
-          <w:lang w:eastAsia="ru-RU"/>
-          <w14:ligatures w14:val="none"/>
-        </w:rPr>
-        <w:t>добавляем</w:t>
-      </w:r>
-      <w:r>
-        <w:rPr>
-          <w:rFonts w:ascii="Times New Roman" w:eastAsia="Times New Roman" w:hAnsi="Times New Roman" w:cs="Times New Roman"/>
-          <w:kern w:val="0"/>
-          <w:sz w:val="24"/>
-          <w:szCs w:val="24"/>
-          <w:lang w:val="en-US" w:eastAsia="ru-RU"/>
-          <w14:ligatures w14:val="none"/>
-        </w:rPr>
-        <w:t xml:space="preserve"> </w:t>
-      </w:r>
-      <w:r>
-        <w:rPr>
-          <w:rFonts w:ascii="Times New Roman" w:eastAsia="Times New Roman" w:hAnsi="Times New Roman" w:cs="Times New Roman"/>
-          <w:kern w:val="0"/>
-          <w:sz w:val="24"/>
-          <w:szCs w:val="24"/>
-          <w:lang w:eastAsia="ru-RU"/>
-          <w14:ligatures w14:val="none"/>
-        </w:rPr>
-        <w:t>в</w:t>
-      </w:r>
-      <w:r>
-        <w:rPr>
-          <w:rFonts w:ascii="Times New Roman" w:eastAsia="Times New Roman" w:hAnsi="Times New Roman" w:cs="Times New Roman"/>
-          <w:kern w:val="0"/>
-          <w:sz w:val="24"/>
-          <w:szCs w:val="24"/>
-          <w:lang w:val="en-US" w:eastAsia="ru-RU"/>
-          <w14:ligatures w14:val="none"/>
-        </w:rPr>
-        <w:t xml:space="preserve"> </w:t>
-      </w:r>
-      <w:r>
-        <w:rPr>
-          <w:rFonts w:ascii="Times New Roman" w:eastAsia="Times New Roman" w:hAnsi="Times New Roman" w:cs="Times New Roman"/>
-          <w:kern w:val="0"/>
-          <w:sz w:val="24"/>
-          <w:szCs w:val="24"/>
-          <w:lang w:eastAsia="ru-RU"/>
-          <w14:ligatures w14:val="none"/>
-        </w:rPr>
-        <w:t>загрузочный</w:t>
-      </w:r>
-      <w:r>
-        <w:rPr>
-          <w:rFonts w:ascii="Times New Roman" w:eastAsia="Times New Roman" w:hAnsi="Times New Roman" w:cs="Times New Roman"/>
-          <w:kern w:val="0"/>
-          <w:sz w:val="24"/>
-          <w:szCs w:val="24"/>
-          <w:lang w:val="en-US" w:eastAsia="ru-RU"/>
-          <w14:ligatures w14:val="none"/>
-        </w:rPr>
-        <w:t xml:space="preserve"> </w:t>
-      </w:r>
-      <w:r>
-        <w:rPr>
-          <w:rFonts w:ascii="Times New Roman" w:eastAsia="Times New Roman" w:hAnsi="Times New Roman" w:cs="Times New Roman"/>
-          <w:kern w:val="0"/>
-          <w:sz w:val="24"/>
-          <w:szCs w:val="24"/>
-          <w:lang w:eastAsia="ru-RU"/>
-          <w14:ligatures w14:val="none"/>
-        </w:rPr>
-        <w:t>файл</w:t>
-      </w:r>
-      <w:r>
-        <w:rPr>
-          <w:rFonts w:ascii="Times New Roman" w:eastAsia="Times New Roman" w:hAnsi="Times New Roman" w:cs="Times New Roman"/>
-          <w:kern w:val="0"/>
-          <w:sz w:val="24"/>
-          <w:szCs w:val="24"/>
-          <w:lang w:val="en-US" w:eastAsia="ru-RU"/>
-          <w14:ligatures w14:val="none"/>
-        </w:rPr>
-        <w:t xml:space="preserve">: ID </w:t>
-      </w:r>
-      <w:r>
-        <w:rPr>
-          <w:rFonts w:ascii="Times New Roman" w:eastAsia="Times New Roman" w:hAnsi="Times New Roman" w:cs="Times New Roman"/>
-          <w:kern w:val="0"/>
-          <w:sz w:val="24"/>
-          <w:szCs w:val="24"/>
-          <w:lang w:eastAsia="ru-RU"/>
-          <w14:ligatures w14:val="none"/>
-        </w:rPr>
-        <w:t>клиента</w:t>
-      </w:r>
-      <w:r>
-        <w:rPr>
-          <w:rFonts w:ascii="Times New Roman" w:eastAsia="Times New Roman" w:hAnsi="Times New Roman" w:cs="Times New Roman"/>
-          <w:kern w:val="0"/>
-          <w:sz w:val="24"/>
-          <w:szCs w:val="24"/>
-          <w:lang w:val="en-US" w:eastAsia="ru-RU"/>
-          <w14:ligatures w14:val="none"/>
-        </w:rPr>
-        <w:t xml:space="preserve">, ACTION, </w:t>
-      </w:r>
-      <w:r>
-        <w:rPr>
-          <w:rFonts w:ascii="Times New Roman" w:eastAsia="Times New Roman" w:hAnsi="Times New Roman" w:cs="Times New Roman"/>
-          <w:kern w:val="0"/>
-          <w:sz w:val="24"/>
-          <w:szCs w:val="24"/>
-          <w:lang w:eastAsia="ru-RU"/>
-          <w14:ligatures w14:val="none"/>
-        </w:rPr>
-        <w:t>статус</w:t>
-      </w:r>
-      <w:r>
-        <w:rPr>
-          <w:rFonts w:ascii="Times New Roman" w:eastAsia="Times New Roman" w:hAnsi="Times New Roman" w:cs="Times New Roman"/>
-          <w:kern w:val="0"/>
-          <w:sz w:val="24"/>
-          <w:szCs w:val="24"/>
-          <w:lang w:val="en-US" w:eastAsia="ru-RU"/>
-          <w14:ligatures w14:val="none"/>
-        </w:rPr>
-        <w:t xml:space="preserve">: PENDING </w:t>
-      </w:r>
-      <w:r>
-        <w:rPr>
-          <w:rFonts w:ascii="Times New Roman" w:eastAsia="Times New Roman" w:hAnsi="Times New Roman" w:cs="Times New Roman"/>
-          <w:kern w:val="0"/>
-          <w:sz w:val="24"/>
-          <w:szCs w:val="24"/>
-          <w:lang w:eastAsia="ru-RU"/>
-          <w14:ligatures w14:val="none"/>
-        </w:rPr>
-        <w:t>и</w:t>
-      </w:r>
-      <w:r>
-        <w:rPr>
-          <w:rFonts w:ascii="Times New Roman" w:eastAsia="Times New Roman" w:hAnsi="Times New Roman" w:cs="Times New Roman"/>
-          <w:kern w:val="0"/>
-          <w:sz w:val="24"/>
-          <w:szCs w:val="24"/>
-          <w:lang w:val="en-US" w:eastAsia="ru-RU"/>
-          <w14:ligatures w14:val="none"/>
-        </w:rPr>
-        <w:t xml:space="preserve"> </w:t>
-      </w:r>
-      <w:r>
-        <w:rPr>
-          <w:rFonts w:ascii="Times New Roman" w:eastAsia="Times New Roman" w:hAnsi="Times New Roman" w:cs="Times New Roman"/>
-          <w:kern w:val="0"/>
-          <w:sz w:val="24"/>
-          <w:szCs w:val="24"/>
-          <w:lang w:eastAsia="ru-RU"/>
-          <w14:ligatures w14:val="none"/>
-        </w:rPr>
-        <w:t>описание</w:t>
-      </w:r>
-      <w:r>
-        <w:rPr>
-          <w:rFonts w:ascii="Times New Roman" w:eastAsia="Times New Roman" w:hAnsi="Times New Roman" w:cs="Times New Roman"/>
-          <w:kern w:val="0"/>
-          <w:sz w:val="24"/>
-          <w:szCs w:val="24"/>
-          <w:lang w:val="en-US" w:eastAsia="ru-RU"/>
-          <w14:ligatures w14:val="none"/>
-        </w:rPr>
-        <w:t xml:space="preserve">. </w:t>
-      </w:r>
-      <w:r>
-        <w:rPr>
-          <w:rFonts w:ascii="Times New Roman" w:eastAsia="Times New Roman" w:hAnsi="Times New Roman" w:cs="Times New Roman"/>
-          <w:kern w:val="0"/>
-          <w:sz w:val="24"/>
-          <w:szCs w:val="24"/>
-          <w:lang w:eastAsia="ru-RU"/>
-          <w14:ligatures w14:val="none"/>
-        </w:rPr>
-        <w:t>Описание</w:t>
-      </w:r>
-      <w:r>
-        <w:rPr>
-          <w:rFonts w:ascii="Times New Roman" w:eastAsia="Times New Roman" w:hAnsi="Times New Roman" w:cs="Times New Roman"/>
-          <w:kern w:val="0"/>
-          <w:sz w:val="24"/>
-          <w:szCs w:val="24"/>
-          <w:lang w:val="en-US" w:eastAsia="ru-RU"/>
-          <w14:ligatures w14:val="none"/>
-        </w:rPr>
-        <w:t xml:space="preserve"> </w:t>
-      </w:r>
-      <w:r>
-        <w:rPr>
-          <w:rFonts w:ascii="Times New Roman" w:eastAsia="Times New Roman" w:hAnsi="Times New Roman" w:cs="Times New Roman"/>
-          <w:kern w:val="0"/>
-          <w:sz w:val="24"/>
-          <w:szCs w:val="24"/>
-          <w:lang w:eastAsia="ru-RU"/>
-          <w14:ligatures w14:val="none"/>
-        </w:rPr>
-        <w:t>формируется</w:t>
-      </w:r>
-      <w:r>
-        <w:rPr>
-          <w:rFonts w:ascii="Times New Roman" w:eastAsia="Times New Roman" w:hAnsi="Times New Roman" w:cs="Times New Roman"/>
-          <w:kern w:val="0"/>
-          <w:sz w:val="24"/>
-          <w:szCs w:val="24"/>
-          <w:lang w:val="en-US" w:eastAsia="ru-RU"/>
-          <w14:ligatures w14:val="none"/>
-        </w:rPr>
-        <w:t xml:space="preserve"> </w:t>
-      </w:r>
-      <w:r>
-        <w:rPr>
-          <w:rFonts w:ascii="Times New Roman" w:eastAsia="Times New Roman" w:hAnsi="Times New Roman" w:cs="Times New Roman"/>
-          <w:kern w:val="0"/>
-          <w:sz w:val="24"/>
-          <w:szCs w:val="24"/>
-          <w:lang w:eastAsia="ru-RU"/>
-          <w14:ligatures w14:val="none"/>
-        </w:rPr>
-        <w:t>так</w:t>
-      </w:r>
-      <w:r>
-        <w:rPr>
-          <w:rFonts w:ascii="Times New Roman" w:eastAsia="Times New Roman" w:hAnsi="Times New Roman" w:cs="Times New Roman"/>
-          <w:kern w:val="0"/>
-          <w:sz w:val="24"/>
-          <w:szCs w:val="24"/>
+          <w:u w:val="single"/>
           <w:lang w:val="en-US" w:eastAsia="ru-RU"/>
           <w14:ligatures w14:val="none"/>
         </w:rPr>

</xml_diff>